<commit_message>
Cập nhật lại CV - 16/02/2021
</commit_message>
<xml_diff>
--- a/resume/nguyenduybang.docx
+++ b/resume/nguyenduybang.docx
@@ -27,7 +27,7 @@
                   <wp:posOffset>-914400</wp:posOffset>
                 </wp:positionH>
                 <wp:positionV relativeFrom="paragraph">
-                  <wp:posOffset>-1171575</wp:posOffset>
+                  <wp:posOffset>-1173561</wp:posOffset>
                 </wp:positionV>
                 <wp:extent cx="7772400" cy="2378075"/>
                 <wp:effectExtent l="0" t="0" r="0" b="3175"/>
@@ -54,7 +54,7 @@
                           </pic:cNvPicPr>
                         </pic:nvPicPr>
                         <pic:blipFill>
-                          <a:blip r:embed="rId6" cstate="print">
+                          <a:blip r:embed="rId8" cstate="print">
                             <a:extLst>
                               <a:ext uri="{28A0092B-C50C-407E-A947-70E740481C1C}">
                                 <a14:useLocalDpi xmlns:a14="http://schemas.microsoft.com/office/drawing/2010/main" val="0"/>
@@ -194,7 +194,7 @@
                           </pic:cNvPicPr>
                         </pic:nvPicPr>
                         <pic:blipFill>
-                          <a:blip r:embed="rId7" cstate="print">
+                          <a:blip r:embed="rId9" cstate="print">
                             <a:extLst>
                               <a:ext uri="{28A0092B-C50C-407E-A947-70E740481C1C}">
                                 <a14:useLocalDpi xmlns:a14="http://schemas.microsoft.com/office/drawing/2010/main" val="0"/>
@@ -247,7 +247,7 @@
                           </pic:cNvPicPr>
                         </pic:nvPicPr>
                         <pic:blipFill>
-                          <a:blip r:embed="rId8" cstate="print">
+                          <a:blip r:embed="rId10" cstate="print">
                             <a:extLst>
                               <a:ext uri="{28A0092B-C50C-407E-A947-70E740481C1C}">
                                 <a14:useLocalDpi xmlns:a14="http://schemas.microsoft.com/office/drawing/2010/main" val="0"/>
@@ -300,7 +300,7 @@
                           </pic:cNvPicPr>
                         </pic:nvPicPr>
                         <pic:blipFill>
-                          <a:blip r:embed="rId9" cstate="print">
+                          <a:blip r:embed="rId11" cstate="print">
                             <a:extLst>
                               <a:ext uri="{28A0092B-C50C-407E-A947-70E740481C1C}">
                                 <a14:useLocalDpi xmlns:a14="http://schemas.microsoft.com/office/drawing/2010/main" val="0"/>
@@ -353,7 +353,7 @@
                           </pic:cNvPicPr>
                         </pic:nvPicPr>
                         <pic:blipFill>
-                          <a:blip r:embed="rId10" cstate="print">
+                          <a:blip r:embed="rId12" cstate="print">
                             <a:extLst>
                               <a:ext uri="{28A0092B-C50C-407E-A947-70E740481C1C}">
                                 <a14:useLocalDpi xmlns:a14="http://schemas.microsoft.com/office/drawing/2010/main" val="0"/>
@@ -406,7 +406,7 @@
                           </pic:cNvPicPr>
                         </pic:nvPicPr>
                         <pic:blipFill>
-                          <a:blip r:embed="rId11" cstate="print">
+                          <a:blip r:embed="rId13" cstate="print">
                             <a:extLst>
                               <a:ext uri="{28A0092B-C50C-407E-A947-70E740481C1C}">
                                 <a14:useLocalDpi xmlns:a14="http://schemas.microsoft.com/office/drawing/2010/main" val="0"/>
@@ -459,7 +459,7 @@
                           </pic:cNvPicPr>
                         </pic:nvPicPr>
                         <pic:blipFill>
-                          <a:blip r:embed="rId12" cstate="print">
+                          <a:blip r:embed="rId14" cstate="print">
                             <a:extLst>
                               <a:ext uri="{28A0092B-C50C-407E-A947-70E740481C1C}">
                                 <a14:useLocalDpi xmlns:a14="http://schemas.microsoft.com/office/drawing/2010/main" val="0"/>
@@ -512,7 +512,7 @@
                           </pic:cNvPicPr>
                         </pic:nvPicPr>
                         <pic:blipFill>
-                          <a:blip r:embed="rId13" cstate="print">
+                          <a:blip r:embed="rId15" cstate="print">
                             <a:extLst>
                               <a:ext uri="{28A0092B-C50C-407E-A947-70E740481C1C}">
                                 <a14:useLocalDpi xmlns:a14="http://schemas.microsoft.com/office/drawing/2010/main" val="0"/>
@@ -565,7 +565,7 @@
                           </pic:cNvPicPr>
                         </pic:nvPicPr>
                         <pic:blipFill>
-                          <a:blip r:embed="rId14" cstate="print">
+                          <a:blip r:embed="rId16" cstate="print">
                             <a:extLst>
                               <a:ext uri="{28A0092B-C50C-407E-A947-70E740481C1C}">
                                 <a14:useLocalDpi xmlns:a14="http://schemas.microsoft.com/office/drawing/2010/main" val="0"/>
@@ -618,7 +618,7 @@
                         <wps:spPr bwMode="auto">
                           <a:xfrm>
                             <a:off x="442913" y="547688"/>
-                            <a:ext cx="3527425" cy="1067435"/>
+                            <a:ext cx="3527425" cy="1459132"/>
                           </a:xfrm>
                           <a:prstGeom prst="rect">
                             <a:avLst/>
@@ -721,6 +721,30 @@
                                 <w:t>Embedded Software Engineer</w:t>
                               </w:r>
                             </w:p>
+                            <w:p>
+                              <w:pPr>
+                                <w:pStyle w:val="BodyText"/>
+                                <w:kinsoku w:val="0"/>
+                                <w:overflowPunct w:val="0"/>
+                                <w:spacing w:before="127"/>
+                                <w:ind w:left="14"/>
+                                <w:rPr>
+                                  <w:i/>
+                                  <w:color w:val="FFFFFF"/>
+                                  <w:sz w:val="32"/>
+                                  <w:szCs w:val="32"/>
+                                </w:rPr>
+                              </w:pPr>
+                              <w:r>
+                                <w:rPr>
+                                  <w:i/>
+                                  <w:color w:val="FFFFFF"/>
+                                  <w:sz w:val="32"/>
+                                  <w:szCs w:val="32"/>
+                                </w:rPr>
+                                <w:t>https://bangnguyendev.github.io</w:t>
+                              </w:r>
+                            </w:p>
                           </w:txbxContent>
                         </wps:txbx>
                         <wps:bodyPr rot="0" vert="horz" wrap="square" lIns="0" tIns="0" rIns="0" bIns="0" anchor="t" anchorCtr="0" upright="1">
@@ -735,7 +759,7 @@
                           </pic:cNvPicPr>
                         </pic:nvPicPr>
                         <pic:blipFill>
-                          <a:blip r:embed="rId15" cstate="print">
+                          <a:blip r:embed="rId17" cstate="print">
                             <a:extLst>
                               <a:ext uri="{28A0092B-C50C-407E-A947-70E740481C1C}">
                                 <a14:useLocalDpi xmlns:a14="http://schemas.microsoft.com/office/drawing/2010/main" val="0"/>
@@ -788,7 +812,7 @@
                           </pic:cNvPicPr>
                         </pic:nvPicPr>
                         <pic:blipFill>
-                          <a:blip r:embed="rId16" cstate="print">
+                          <a:blip r:embed="rId18" cstate="print">
                             <a:extLst>
                               <a:ext uri="{28A0092B-C50C-407E-A947-70E740481C1C}">
                                 <a14:useLocalDpi xmlns:a14="http://schemas.microsoft.com/office/drawing/2010/main" val="0"/>
@@ -841,7 +865,7 @@
                           </pic:cNvPicPr>
                         </pic:nvPicPr>
                         <pic:blipFill>
-                          <a:blip r:embed="rId17" cstate="print">
+                          <a:blip r:embed="rId19" cstate="print">
                             <a:extLst>
                               <a:ext uri="{28A0092B-C50C-407E-A947-70E740481C1C}">
                                 <a14:useLocalDpi xmlns:a14="http://schemas.microsoft.com/office/drawing/2010/main" val="0"/>
@@ -1015,7 +1039,7 @@
                                   <w:sz w:val="28"/>
                                   <w:szCs w:val="36"/>
                                 </w:rPr>
-                                <w:t xml:space="preserve"> </w:t>
+                                <w:t>-</w:t>
                               </w:r>
                               <w:r>
                                 <w:rPr>
@@ -1044,7 +1068,7 @@
           </mc:Choice>
           <mc:Fallback>
             <w:pict>
-              <v:group id="Group 24" o:spid="_x0000_s1026" style="position:absolute;margin-left:-1in;margin-top:-92.25pt;width:612pt;height:187.25pt;z-index:251659264;mso-height-relative:margin" coordorigin=",-2571" coordsize="77724,23780" o:gfxdata="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">
+              <v:group id="Group 24" o:spid="_x0000_s1026" style="position:absolute;margin-left:-1in;margin-top:-92.4pt;width:612pt;height:187.25pt;z-index:251659264;mso-height-relative:margin" coordorigin=",-2571" coordsize="77724,23780" o:gfxdata="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">
                 <v:shapetype id="_x0000_t75" coordsize="21600,21600" o:spt="75" o:preferrelative="t" path="m@4@5l@4@11@9@11@9@5xe" filled="f" stroked="f">
                   <v:stroke joinstyle="miter"/>
                   <v:formulas>
@@ -1065,49 +1089,49 @@
                   <o:lock v:ext="edit" aspectratio="t"/>
                 </v:shapetype>
                 <v:shape id="Picture 3" o:spid="_x0000_s1027" type="#_x0000_t75" style="position:absolute;top:904;width:77724;height:19431;visibility:visible;mso-wrap-style:square" o:gfxdata="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">
-                  <v:imagedata r:id="rId18" o:title=""/>
+                  <v:imagedata r:id="rId20" o:title=""/>
                   <v:path arrowok="t"/>
                 </v:shape>
                 <v:shape id="Freeform 4" o:spid="_x0000_s1028" style="position:absolute;width:77666;height:21170;visibility:visible;mso-wrap-style:square;v-text-anchor:top" coordsize="12231,3334" o:gfxdata="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" path="m,l12230,r,3333l,3333,,xe" fillcolor="#171616" stroked="f">
                   <v:path arrowok="t" o:connecttype="custom" o:connectlocs="0,0;7766050,0;7766050,2116455;0,2116455;0,0" o:connectangles="0,0,0,0,0"/>
                 </v:shape>
                 <v:shape id="Picture 5" o:spid="_x0000_s1029" type="#_x0000_t75" style="position:absolute;top:904;width:77724;height:19431;visibility:visible;mso-wrap-style:square" o:gfxdata="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">
-                  <v:imagedata r:id="rId19" o:title=""/>
+                  <v:imagedata r:id="rId21" o:title=""/>
                   <v:path arrowok="t"/>
                 </v:shape>
                 <v:shape id="Picture 6" o:spid="_x0000_s1030" type="#_x0000_t75" style="position:absolute;left:30051;width:47666;height:21209;visibility:visible;mso-wrap-style:square" o:gfxdata="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">
-                  <v:imagedata r:id="rId20" o:title=""/>
+                  <v:imagedata r:id="rId22" o:title=""/>
                   <v:path arrowok="t"/>
                 </v:shape>
                 <v:shape id="Picture 7" o:spid="_x0000_s1031" type="#_x0000_t75" style="position:absolute;left:47;top:-2571;width:64105;height:23748;visibility:visible;mso-wrap-style:square" o:gfxdata="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">
-                  <v:imagedata r:id="rId21" o:title=""/>
+                  <v:imagedata r:id="rId23" o:title=""/>
                   <v:path arrowok="t"/>
                 </v:shape>
                 <v:shape id="Picture 9" o:spid="_x0000_s1032" type="#_x0000_t75" style="position:absolute;left:3476;top:5286;width:49276;height:3810;visibility:visible;mso-wrap-style:square" o:gfxdata="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">
-                  <v:imagedata r:id="rId22" o:title=""/>
+                  <v:imagedata r:id="rId24" o:title=""/>
                   <v:path arrowok="t"/>
                 </v:shape>
                 <v:shape id="Picture 8" o:spid="_x0000_s1033" type="#_x0000_t75" style="position:absolute;left:3571;top:13763;width:42164;height:3429;visibility:visible;mso-wrap-style:square" o:gfxdata="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">
-                  <v:imagedata r:id="rId23" o:title=""/>
+                  <v:imagedata r:id="rId25" o:title=""/>
                   <v:path arrowok="t"/>
                 </v:shape>
                 <v:shape id="Picture 13" o:spid="_x0000_s1034" type="#_x0000_t75" style="position:absolute;left:55673;top:10763;width:17780;height:1270;visibility:visible;mso-wrap-style:square" o:gfxdata="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">
-                  <v:imagedata r:id="rId24" o:title=""/>
+                  <v:imagedata r:id="rId26" o:title=""/>
                   <v:path arrowok="t"/>
                 </v:shape>
                 <v:shape id="Picture 15" o:spid="_x0000_s1035" type="#_x0000_t75" style="position:absolute;left:51292;top:11981;width:1781;height:1782;visibility:visible;mso-wrap-style:square" o:gfxdata="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">
-                  <v:imagedata r:id="rId25" o:title=""/>
+                  <v:imagedata r:id="rId27" o:title=""/>
                   <v:path arrowok="t"/>
                 </v:shape>
                 <v:shape id="Picture 16" o:spid="_x0000_s1036" type="#_x0000_t75" style="position:absolute;left:51292;top:9076;width:1934;height:2111;visibility:visible;mso-wrap-style:square" o:gfxdata="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">
-                  <v:imagedata r:id="rId26" o:title=""/>
+                  <v:imagedata r:id="rId28" o:title=""/>
                   <v:path arrowok="t"/>
                 </v:shape>
                 <v:shapetype id="_x0000_t202" coordsize="21600,21600" o:spt="202" path="m,l,21600r21600,l21600,xe">
                   <v:stroke joinstyle="miter"/>
                   <v:path gradientshapeok="t" o:connecttype="rect"/>
                 </v:shapetype>
-                <v:shape id="Text Box 17" o:spid="_x0000_s1037" type="#_x0000_t202" style="position:absolute;left:4429;top:5476;width:35274;height:10675;visibility:visible;mso-wrap-style:square;v-text-anchor:top" o:gfxdata="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" filled="f" stroked="f">
+                <v:shape id="Text Box 17" o:spid="_x0000_s1037" type="#_x0000_t202" style="position:absolute;left:4429;top:5476;width:35274;height:14592;visibility:visible;mso-wrap-style:square;v-text-anchor:top" o:gfxdata="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" filled="f" stroked="f">
                   <v:textbox inset="0,0,0,0">
                     <w:txbxContent>
                       <w:p>
@@ -1182,19 +1206,43 @@
                           <w:t>Embedded Software Engineer</w:t>
                         </w:r>
                       </w:p>
+                      <w:p>
+                        <w:pPr>
+                          <w:pStyle w:val="BodyText"/>
+                          <w:kinsoku w:val="0"/>
+                          <w:overflowPunct w:val="0"/>
+                          <w:spacing w:before="127"/>
+                          <w:ind w:left="14"/>
+                          <w:rPr>
+                            <w:i/>
+                            <w:color w:val="FFFFFF"/>
+                            <w:sz w:val="32"/>
+                            <w:szCs w:val="32"/>
+                          </w:rPr>
+                        </w:pPr>
+                        <w:r>
+                          <w:rPr>
+                            <w:i/>
+                            <w:color w:val="FFFFFF"/>
+                            <w:sz w:val="32"/>
+                            <w:szCs w:val="32"/>
+                          </w:rPr>
+                          <w:t>https://bangnguyendev.github.io</w:t>
+                        </w:r>
+                      </w:p>
                     </w:txbxContent>
                   </v:textbox>
                 </v:shape>
                 <v:shape id="Picture 11" o:spid="_x0000_s1038" type="#_x0000_t75" style="position:absolute;left:55673;top:15382;width:17780;height:1524;visibility:visible;mso-wrap-style:square" o:gfxdata="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">
-                  <v:imagedata r:id="rId27" o:title=""/>
+                  <v:imagedata r:id="rId29" o:title=""/>
                   <v:path arrowok="t"/>
                 </v:shape>
                 <v:shape id="Picture 12" o:spid="_x0000_s1039" type="#_x0000_t75" style="position:absolute;left:55673;top:13096;width:20828;height:1778;visibility:visible;mso-wrap-style:square" o:gfxdata="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">
-                  <v:imagedata r:id="rId28" o:title=""/>
+                  <v:imagedata r:id="rId30" o:title=""/>
                   <v:path arrowok="t"/>
                 </v:shape>
                 <v:shape id="Picture 14" o:spid="_x0000_s1040" type="#_x0000_t75" style="position:absolute;left:51292;top:14341;width:1809;height:1810;visibility:visible;mso-wrap-style:square" o:gfxdata="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">
-                  <v:imagedata r:id="rId29" o:title=""/>
+                  <v:imagedata r:id="rId31" o:title=""/>
                   <v:path arrowok="t"/>
                 </v:shape>
                 <v:shape id="Text Box 18" o:spid="_x0000_s1041" type="#_x0000_t202" style="position:absolute;left:54044;top:8763;width:23622;height:8286;visibility:visible;mso-wrap-style:square;v-text-anchor:top" o:gfxdata="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" filled="f" stroked="f">
@@ -1290,7 +1338,7 @@
                             <w:sz w:val="28"/>
                             <w:szCs w:val="36"/>
                           </w:rPr>
-                          <w:t xml:space="preserve"> </w:t>
+                          <w:t>-</w:t>
                         </w:r>
                         <w:r>
                           <w:rPr>
@@ -1399,6 +1447,28 @@
         </w:rPr>
       </w:pPr>
     </w:p>
+    <w:p>
+      <w:pPr>
+        <w:pStyle w:val="BodyText"/>
+        <w:kinsoku w:val="0"/>
+        <w:overflowPunct w:val="0"/>
+        <w:rPr>
+          <w:sz w:val="20"/>
+          <w:szCs w:val="20"/>
+        </w:rPr>
+      </w:pPr>
+    </w:p>
+    <w:p>
+      <w:pPr>
+        <w:pStyle w:val="BodyText"/>
+        <w:kinsoku w:val="0"/>
+        <w:overflowPunct w:val="0"/>
+        <w:rPr>
+          <w:sz w:val="20"/>
+          <w:szCs w:val="20"/>
+        </w:rPr>
+      </w:pPr>
+    </w:p>
     <w:tbl>
       <w:tblPr>
         <w:tblStyle w:val="PlainTable1"/>
@@ -1543,6 +1613,34 @@
         </w:tc>
       </w:tr>
     </w:tbl>
+    <w:p>
+      <w:pPr>
+        <w:pStyle w:val="BodyText"/>
+        <w:kinsoku w:val="0"/>
+        <w:overflowPunct w:val="0"/>
+        <w:spacing w:before="6"/>
+        <w:rPr>
+          <w:b/>
+          <w:bCs/>
+          <w:sz w:val="14"/>
+          <w:szCs w:val="14"/>
+        </w:rPr>
+      </w:pPr>
+    </w:p>
+    <w:p>
+      <w:pPr>
+        <w:pStyle w:val="BodyText"/>
+        <w:kinsoku w:val="0"/>
+        <w:overflowPunct w:val="0"/>
+        <w:spacing w:before="6"/>
+        <w:rPr>
+          <w:b/>
+          <w:bCs/>
+          <w:sz w:val="14"/>
+          <w:szCs w:val="14"/>
+        </w:rPr>
+      </w:pPr>
+    </w:p>
     <w:p>
       <w:pPr>
         <w:pStyle w:val="BodyText"/>
@@ -2018,7 +2116,13 @@
               <w:rPr>
                 <w:color w:val="404040"/>
               </w:rPr>
-              <w:t>Altium. VHDL.</w:t>
+              <w:t>Altium,</w:t>
+            </w:r>
+            <w:r>
+              <w:rPr>
+                <w:color w:val="404040"/>
+              </w:rPr>
+              <w:t xml:space="preserve"> VHDL.</w:t>
             </w:r>
           </w:p>
           <w:p>
@@ -2078,20 +2182,13 @@
               <w:rPr>
                 <w:color w:val="404040"/>
               </w:rPr>
-              <w:t>C/C++, C#, Visual Basic (VBA), Python, MATLAB (computer vision and automation system</w:t>
-            </w:r>
-            <w:r>
-              <w:rPr>
-                <w:color w:val="404040"/>
-                <w:spacing w:val="-13"/>
-              </w:rPr>
-              <w:t xml:space="preserve"> </w:t>
-            </w:r>
-            <w:r>
-              <w:rPr>
-                <w:color w:val="404040"/>
-              </w:rPr>
-              <w:t>simulation).</w:t>
+              <w:t xml:space="preserve">C/C++, C#, Visual Basic (VBA), Python, </w:t>
+            </w:r>
+            <w:r>
+              <w:rPr>
+                <w:color w:val="404040"/>
+              </w:rPr>
+              <w:t>Bash Shell.</w:t>
             </w:r>
           </w:p>
           <w:p>
@@ -2127,7 +2224,25 @@
               <w:rPr>
                 <w:color w:val="404040"/>
               </w:rPr>
-              <w:t>Git (https://bangnguyendev.github.io/).</w:t>
+              <w:t>Git (</w:t>
+            </w:r>
+            <w:hyperlink r:id="rId32" w:history="1">
+              <w:r>
+                <w:rPr>
+                  <w:rStyle w:val="Hyperlink"/>
+                  <w:b w:val="0"/>
+                  <w:bCs w:val="0"/>
+                  <w:i/>
+                  <w:color w:val="034990" w:themeColor="hyperlink" w:themeShade="BF"/>
+                </w:rPr>
+                <w:t>https://bangnguyendev.github.io/</w:t>
+              </w:r>
+            </w:hyperlink>
+            <w:r>
+              <w:rPr>
+                <w:color w:val="404040"/>
+              </w:rPr>
+              <w:t>).</w:t>
             </w:r>
           </w:p>
           <w:p>
@@ -2174,6 +2289,24 @@
         </w:tc>
       </w:tr>
     </w:tbl>
+    <w:p>
+      <w:pPr>
+        <w:pStyle w:val="ListParagraph"/>
+        <w:tabs>
+          <w:tab w:val="left" w:pos="1265"/>
+        </w:tabs>
+        <w:kinsoku w:val="0"/>
+        <w:overflowPunct w:val="0"/>
+        <w:spacing w:before="87"/>
+        <w:ind w:left="1080" w:firstLine="0"/>
+        <w:rPr>
+          <w:rFonts w:ascii="Calibri" w:hAnsi="Calibri" w:cs="Calibri"/>
+          <w:color w:val="404040"/>
+          <w:sz w:val="22"/>
+          <w:szCs w:val="22"/>
+        </w:rPr>
+      </w:pPr>
+    </w:p>
     <w:p>
       <w:pPr>
         <w:pStyle w:val="ListParagraph"/>
@@ -2390,14 +2523,13 @@
       </w:tr>
     </w:tbl>
     <w:p/>
-    <w:p/>
-    <w:p/>
     <w:p>
       <w:pPr>
+        <w:jc w:val="center"/>
         <w:rPr>
           <w:b/>
           <w:bCs/>
-          <w:sz w:val="28"/>
+          <w:sz w:val="40"/>
           <w:szCs w:val="28"/>
         </w:rPr>
       </w:pPr>
@@ -2420,18 +2552,7 @@
           <w:szCs w:val="28"/>
         </w:rPr>
         <w:lastRenderedPageBreak/>
-        <w:t>PROJEC</w:t>
-      </w:r>
-      <w:bookmarkStart w:id="0" w:name="_GoBack"/>
-      <w:bookmarkEnd w:id="0"/>
-      <w:r>
-        <w:rPr>
-          <w:b/>
-          <w:bCs/>
-          <w:sz w:val="40"/>
-          <w:szCs w:val="28"/>
-        </w:rPr>
-        <w:t>T REFERENCE AND SKILL SET</w:t>
+        <w:t>PROJECT REFERENCE AND SKILL SET</w:t>
       </w:r>
     </w:p>
     <w:tbl>
@@ -2453,6 +2574,324 @@
         <w:tc>
           <w:tcPr>
             <w:cnfStyle w:val="001000000000" w:firstRow="0" w:lastRow="0" w:firstColumn="1" w:lastColumn="0" w:oddVBand="0" w:evenVBand="0" w:oddHBand="0" w:evenHBand="0" w:firstRowFirstColumn="0" w:firstRowLastColumn="0" w:lastRowFirstColumn="0" w:lastRowLastColumn="0"/>
+            <w:tcW w:w="2092" w:type="dxa"/>
+            <w:vMerge w:val="restart"/>
+          </w:tcPr>
+          <w:p>
+            <w:pPr>
+              <w:pStyle w:val="BodyText"/>
+              <w:kinsoku w:val="0"/>
+              <w:overflowPunct w:val="0"/>
+              <w:spacing w:before="92" w:line="273" w:lineRule="auto"/>
+              <w:ind w:left="69" w:right="-18"/>
+              <w:rPr>
+                <w:b w:val="0"/>
+                <w:bCs w:val="0"/>
+              </w:rPr>
+            </w:pPr>
+            <w:r>
+              <w:t>PROJECT NAME:</w:t>
+            </w:r>
+          </w:p>
+          <w:p/>
+        </w:tc>
+        <w:tc>
+          <w:tcPr>
+            <w:tcW w:w="6924" w:type="dxa"/>
+            <w:gridSpan w:val="2"/>
+          </w:tcPr>
+          <w:p>
+            <w:pPr>
+              <w:pStyle w:val="BodyText"/>
+              <w:kinsoku w:val="0"/>
+              <w:overflowPunct w:val="0"/>
+              <w:spacing w:before="92"/>
+              <w:ind w:left="828"/>
+              <w:cnfStyle w:val="100000000000" w:firstRow="1" w:lastRow="0" w:firstColumn="0" w:lastColumn="0" w:oddVBand="0" w:evenVBand="0" w:oddHBand="0" w:evenHBand="0" w:firstRowFirstColumn="0" w:firstRowLastColumn="0" w:lastRowFirstColumn="0" w:lastRowLastColumn="0"/>
+              <w:rPr>
+                <w:b w:val="0"/>
+                <w:bCs w:val="0"/>
+              </w:rPr>
+            </w:pPr>
+            <w:r>
+              <w:t>Full Phase</w:t>
+            </w:r>
+            <w:r>
+              <w:t xml:space="preserve"> – MCAL drivers – AUTOSAR (</w:t>
+            </w:r>
+            <w:r>
+              <w:t>RVC</w:t>
+            </w:r>
+            <w:r>
+              <w:t>)</w:t>
+            </w:r>
+          </w:p>
+        </w:tc>
+      </w:tr>
+      <w:tr>
+        <w:trPr>
+          <w:cnfStyle w:val="000000100000" w:firstRow="0" w:lastRow="0" w:firstColumn="0" w:lastColumn="0" w:oddVBand="0" w:evenVBand="0" w:oddHBand="1" w:evenHBand="0" w:firstRowFirstColumn="0" w:firstRowLastColumn="0" w:lastRowFirstColumn="0" w:lastRowLastColumn="0"/>
+        </w:trPr>
+        <w:tc>
+          <w:tcPr>
+            <w:cnfStyle w:val="001000000000" w:firstRow="0" w:lastRow="0" w:firstColumn="1" w:lastColumn="0" w:oddVBand="0" w:evenVBand="0" w:oddHBand="0" w:evenHBand="0" w:firstRowFirstColumn="0" w:firstRowLastColumn="0" w:lastRowFirstColumn="0" w:lastRowLastColumn="0"/>
+            <w:tcW w:w="2092" w:type="dxa"/>
+            <w:vMerge/>
+          </w:tcPr>
+          <w:p/>
+        </w:tc>
+        <w:tc>
+          <w:tcPr>
+            <w:tcW w:w="1710" w:type="dxa"/>
+          </w:tcPr>
+          <w:p>
+            <w:pPr>
+              <w:cnfStyle w:val="000000100000" w:firstRow="0" w:lastRow="0" w:firstColumn="0" w:lastColumn="0" w:oddVBand="0" w:evenVBand="0" w:oddHBand="1" w:evenHBand="0" w:firstRowFirstColumn="0" w:firstRowLastColumn="0" w:lastRowFirstColumn="0" w:lastRowLastColumn="0"/>
+            </w:pPr>
+            <w:r>
+              <w:rPr>
+                <w:b/>
+                <w:bCs/>
+                <w:color w:val="404040"/>
+              </w:rPr>
+              <w:t>Position:</w:t>
+            </w:r>
+          </w:p>
+        </w:tc>
+        <w:tc>
+          <w:tcPr>
+            <w:tcW w:w="5214" w:type="dxa"/>
+          </w:tcPr>
+          <w:p>
+            <w:pPr>
+              <w:cnfStyle w:val="000000100000" w:firstRow="0" w:lastRow="0" w:firstColumn="0" w:lastColumn="0" w:oddVBand="0" w:evenVBand="0" w:oddHBand="1" w:evenHBand="0" w:firstRowFirstColumn="0" w:firstRowLastColumn="0" w:lastRowFirstColumn="0" w:lastRowLastColumn="0"/>
+            </w:pPr>
+            <w:r>
+              <w:rPr>
+                <w:color w:val="404040"/>
+              </w:rPr>
+              <w:t>Team</w:t>
+            </w:r>
+            <w:r>
+              <w:rPr>
+                <w:color w:val="404040"/>
+                <w:spacing w:val="-4"/>
+              </w:rPr>
+              <w:t xml:space="preserve"> </w:t>
+            </w:r>
+            <w:r>
+              <w:rPr>
+                <w:color w:val="404040"/>
+              </w:rPr>
+              <w:t>member</w:t>
+            </w:r>
+          </w:p>
+        </w:tc>
+      </w:tr>
+      <w:tr>
+        <w:tc>
+          <w:tcPr>
+            <w:cnfStyle w:val="001000000000" w:firstRow="0" w:lastRow="0" w:firstColumn="1" w:lastColumn="0" w:oddVBand="0" w:evenVBand="0" w:oddHBand="0" w:evenHBand="0" w:firstRowFirstColumn="0" w:firstRowLastColumn="0" w:lastRowFirstColumn="0" w:lastRowLastColumn="0"/>
+            <w:tcW w:w="2092" w:type="dxa"/>
+            <w:vMerge/>
+          </w:tcPr>
+          <w:p/>
+        </w:tc>
+        <w:tc>
+          <w:tcPr>
+            <w:tcW w:w="1710" w:type="dxa"/>
+          </w:tcPr>
+          <w:p>
+            <w:pPr>
+              <w:cnfStyle w:val="000000000000" w:firstRow="0" w:lastRow="0" w:firstColumn="0" w:lastColumn="0" w:oddVBand="0" w:evenVBand="0" w:oddHBand="0" w:evenHBand="0" w:firstRowFirstColumn="0" w:firstRowLastColumn="0" w:lastRowFirstColumn="0" w:lastRowLastColumn="0"/>
+            </w:pPr>
+            <w:r>
+              <w:rPr>
+                <w:b/>
+                <w:bCs/>
+                <w:color w:val="404040"/>
+              </w:rPr>
+              <w:t>Responsibilities:</w:t>
+            </w:r>
+          </w:p>
+        </w:tc>
+        <w:tc>
+          <w:tcPr>
+            <w:tcW w:w="5214" w:type="dxa"/>
+          </w:tcPr>
+          <w:p>
+            <w:pPr>
+              <w:cnfStyle w:val="000000000000" w:firstRow="0" w:lastRow="0" w:firstColumn="0" w:lastColumn="0" w:oddVBand="0" w:evenVBand="0" w:oddHBand="0" w:evenHBand="0" w:firstRowFirstColumn="0" w:firstRowLastColumn="0" w:lastRowFirstColumn="0" w:lastRowLastColumn="0"/>
+            </w:pPr>
+            <w:r>
+              <w:t>Clarify requirements with Project Manager</w:t>
+            </w:r>
+          </w:p>
+          <w:p>
+            <w:pPr>
+              <w:cnfStyle w:val="000000000000" w:firstRow="0" w:lastRow="0" w:firstColumn="0" w:lastColumn="0" w:oddVBand="0" w:evenVBand="0" w:oddHBand="0" w:evenHBand="0" w:firstRowFirstColumn="0" w:firstRowLastColumn="0" w:lastRowFirstColumn="0" w:lastRowLastColumn="0"/>
+            </w:pPr>
+            <w:r>
+              <w:t>-</w:t>
+            </w:r>
+            <w:r>
+              <w:tab/>
+            </w:r>
+            <w:r>
+              <w:t>Running project follows V-model.</w:t>
+            </w:r>
+          </w:p>
+          <w:p>
+            <w:pPr>
+              <w:cnfStyle w:val="000000000000" w:firstRow="0" w:lastRow="0" w:firstColumn="0" w:lastColumn="0" w:oddVBand="0" w:evenVBand="0" w:oddHBand="0" w:evenHBand="0" w:firstRowFirstColumn="0" w:firstRowLastColumn="0" w:lastRowFirstColumn="0" w:lastRowLastColumn="0"/>
+            </w:pPr>
+            <w:r>
+              <w:t>-</w:t>
+            </w:r>
+            <w:r>
+              <w:tab/>
+              <w:t xml:space="preserve">Test API with Davinci, Cantata, </w:t>
+            </w:r>
+          </w:p>
+          <w:p>
+            <w:pPr>
+              <w:cnfStyle w:val="000000000000" w:firstRow="0" w:lastRow="0" w:firstColumn="0" w:lastColumn="0" w:oddVBand="0" w:evenVBand="0" w:oddHBand="0" w:evenHBand="0" w:firstRowFirstColumn="0" w:firstRowLastColumn="0" w:lastRowFirstColumn="0" w:lastRowLastColumn="0"/>
+            </w:pPr>
+            <w:r>
+              <w:t>-</w:t>
+            </w:r>
+            <w:r>
+              <w:tab/>
+              <w:t>Microsoft tools, AMDC, Enterprise Architect.</w:t>
+            </w:r>
+          </w:p>
+          <w:p>
+            <w:pPr>
+              <w:cnfStyle w:val="000000000000" w:firstRow="0" w:lastRow="0" w:firstColumn="0" w:lastColumn="0" w:oddVBand="0" w:evenVBand="0" w:oddHBand="0" w:evenHBand="0" w:firstRowFirstColumn="0" w:firstRowLastColumn="0" w:lastRowFirstColumn="0" w:lastRowLastColumn="0"/>
+            </w:pPr>
+            <w:r>
+              <w:t>-</w:t>
+            </w:r>
+            <w:r>
+              <w:tab/>
+              <w:t>Use project tracking tool – Redmine, Jira</w:t>
+            </w:r>
+          </w:p>
+          <w:p>
+            <w:pPr>
+              <w:cnfStyle w:val="000000000000" w:firstRow="0" w:lastRow="0" w:firstColumn="0" w:lastColumn="0" w:oddVBand="0" w:evenVBand="0" w:oddHBand="0" w:evenHBand="0" w:firstRowFirstColumn="0" w:firstRowLastColumn="0" w:lastRowFirstColumn="0" w:lastRowLastColumn="0"/>
+            </w:pPr>
+            <w:r>
+              <w:t>-</w:t>
+            </w:r>
+            <w:r>
+              <w:tab/>
+              <w:t>Experience in QA/QC workflow</w:t>
+            </w:r>
+          </w:p>
+        </w:tc>
+      </w:tr>
+      <w:tr>
+        <w:trPr>
+          <w:cnfStyle w:val="000000100000" w:firstRow="0" w:lastRow="0" w:firstColumn="0" w:lastColumn="0" w:oddVBand="0" w:evenVBand="0" w:oddHBand="1" w:evenHBand="0" w:firstRowFirstColumn="0" w:firstRowLastColumn="0" w:lastRowFirstColumn="0" w:lastRowLastColumn="0"/>
+        </w:trPr>
+        <w:tc>
+          <w:tcPr>
+            <w:cnfStyle w:val="001000000000" w:firstRow="0" w:lastRow="0" w:firstColumn="1" w:lastColumn="0" w:oddVBand="0" w:evenVBand="0" w:oddHBand="0" w:evenHBand="0" w:firstRowFirstColumn="0" w:firstRowLastColumn="0" w:lastRowFirstColumn="0" w:lastRowLastColumn="0"/>
+            <w:tcW w:w="2092" w:type="dxa"/>
+            <w:vMerge/>
+          </w:tcPr>
+          <w:p/>
+        </w:tc>
+        <w:tc>
+          <w:tcPr>
+            <w:tcW w:w="1710" w:type="dxa"/>
+          </w:tcPr>
+          <w:p>
+            <w:pPr>
+              <w:cnfStyle w:val="000000100000" w:firstRow="0" w:lastRow="0" w:firstColumn="0" w:lastColumn="0" w:oddVBand="0" w:evenVBand="0" w:oddHBand="1" w:evenHBand="0" w:firstRowFirstColumn="0" w:firstRowLastColumn="0" w:lastRowFirstColumn="0" w:lastRowLastColumn="0"/>
+            </w:pPr>
+            <w:r>
+              <w:rPr>
+                <w:b/>
+                <w:bCs/>
+                <w:color w:val="404040"/>
+              </w:rPr>
+              <w:t>Duration:</w:t>
+            </w:r>
+          </w:p>
+        </w:tc>
+        <w:tc>
+          <w:tcPr>
+            <w:tcW w:w="5214" w:type="dxa"/>
+          </w:tcPr>
+          <w:p>
+            <w:pPr>
+              <w:jc w:val="center"/>
+              <w:cnfStyle w:val="000000100000" w:firstRow="0" w:lastRow="0" w:firstColumn="0" w:lastColumn="0" w:oddVBand="0" w:evenVBand="0" w:oddHBand="1" w:evenHBand="0" w:firstRowFirstColumn="0" w:firstRowLastColumn="0" w:lastRowFirstColumn="0" w:lastRowLastColumn="0"/>
+            </w:pPr>
+            <w:r>
+              <w:rPr>
+                <w:color w:val="404040"/>
+              </w:rPr>
+              <w:t>10</w:t>
+            </w:r>
+            <w:r>
+              <w:rPr>
+                <w:color w:val="404040"/>
+              </w:rPr>
+              <w:t>/2020 –</w:t>
+            </w:r>
+            <w:r>
+              <w:rPr>
+                <w:color w:val="404040"/>
+                <w:spacing w:val="-2"/>
+              </w:rPr>
+              <w:t xml:space="preserve"> </w:t>
+            </w:r>
+            <w:r>
+              <w:t xml:space="preserve"> </w:t>
+            </w:r>
+            <w:r>
+              <w:rPr>
+                <w:bCs/>
+                <w:color w:val="404040"/>
+              </w:rPr>
+              <w:t>present</w:t>
+            </w:r>
+          </w:p>
+        </w:tc>
+      </w:tr>
+    </w:tbl>
+    <w:p>
+      <w:pPr>
+        <w:rPr>
+          <w:b/>
+          <w:bCs/>
+        </w:rPr>
+      </w:pPr>
+      <w:bookmarkStart w:id="0" w:name="_GoBack"/>
+      <w:bookmarkEnd w:id="0"/>
+    </w:p>
+    <w:tbl>
+      <w:tblPr>
+        <w:tblStyle w:val="GridTable4-Accent3"/>
+        <w:tblpPr w:leftFromText="180" w:rightFromText="180" w:vertAnchor="text" w:tblpY="54"/>
+        <w:tblW w:w="0" w:type="auto"/>
+        <w:tblLook w:val="04A0" w:firstRow="1" w:lastRow="0" w:firstColumn="1" w:lastColumn="0" w:noHBand="0" w:noVBand="1"/>
+      </w:tblPr>
+      <w:tblGrid>
+        <w:gridCol w:w="2092"/>
+        <w:gridCol w:w="1710"/>
+        <w:gridCol w:w="5214"/>
+      </w:tblGrid>
+      <w:tr>
+        <w:trPr>
+          <w:cnfStyle w:val="100000000000" w:firstRow="1" w:lastRow="0" w:firstColumn="0" w:lastColumn="0" w:oddVBand="0" w:evenVBand="0" w:oddHBand="0" w:evenHBand="0" w:firstRowFirstColumn="0" w:firstRowLastColumn="0" w:lastRowFirstColumn="0" w:lastRowLastColumn="0"/>
+        </w:trPr>
+        <w:tc>
+          <w:tcPr>
+            <w:cnfStyle w:val="001000000000" w:firstRow="0" w:lastRow="0" w:firstColumn="1" w:lastColumn="0" w:oddVBand="0" w:evenVBand="0" w:oddHBand="0" w:evenHBand="0" w:firstRowFirstColumn="0" w:firstRowLastColumn="0" w:lastRowFirstColumn="0" w:lastRowLastColumn="0"/>
             <w:tcW w:w="2155" w:type="dxa"/>
             <w:vMerge w:val="restart"/>
           </w:tcPr>
@@ -2781,7 +3220,7 @@
               </w:rPr>
             </w:pPr>
             <w:r>
-              <w:t>DUT D1x – MCAL drivers – AUTOSAR (RVC)</w:t>
+              <w:t>D1x – MCAL drivers – AUTOSAR (RVC)</w:t>
             </w:r>
           </w:p>
         </w:tc>
@@ -3091,7 +3530,7 @@
               </w:rPr>
             </w:pPr>
             <w:r>
-              <w:t>DUT U2A – MCAL drivers – AUTOSAR (RVC)</w:t>
+              <w:t>U2A – MCAL drivers – AUTOSAR (RVC)</w:t>
             </w:r>
           </w:p>
         </w:tc>
@@ -3341,9 +3780,8 @@
       </w:tr>
     </w:tbl>
     <w:p/>
-    <w:p/>
-    <w:p/>
     <w:sectPr>
+      <w:footerReference w:type="default" r:id="rId33"/>
       <w:pgSz w:w="11906" w:h="16838" w:code="9"/>
       <w:pgMar w:top="1440" w:right="1440" w:bottom="1440" w:left="1440" w:header="720" w:footer="720" w:gutter="0"/>
       <w:cols w:space="720"/>
@@ -3351,6 +3789,181 @@
     </w:sectPr>
   </w:body>
 </w:document>
+</file>
+
+<file path=word/endnotes.xml><?xml version="1.0" encoding="utf-8"?>
+<w:endnotes xmlns:wpc="http://schemas.microsoft.com/office/word/2010/wordprocessingCanvas" xmlns:cx="http://schemas.microsoft.com/office/drawing/2014/chartex" xmlns:mc="http://schemas.openxmlformats.org/markup-compatibility/2006" xmlns:o="urn:schemas-microsoft-com:office:office" xmlns:r="http://schemas.openxmlformats.org/officeDocument/2006/relationships" xmlns:m="http://schemas.openxmlformats.org/officeDocument/2006/math" xmlns:v="urn:schemas-microsoft-com:vml" xmlns:wp14="http://schemas.microsoft.com/office/word/2010/wordprocessingDrawing" xmlns:wp="http://schemas.openxmlformats.org/drawingml/2006/wordprocessingDrawing" xmlns:w10="urn:schemas-microsoft-com:office:word" xmlns:w="http://schemas.openxmlformats.org/wordprocessingml/2006/main" xmlns:w14="http://schemas.microsoft.com/office/word/2010/wordml" xmlns:w15="http://schemas.microsoft.com/office/word/2012/wordml" xmlns:w16se="http://schemas.microsoft.com/office/word/2015/wordml/symex" xmlns:wpg="http://schemas.microsoft.com/office/word/2010/wordprocessingGroup" xmlns:wpi="http://schemas.microsoft.com/office/word/2010/wordprocessingInk" xmlns:wne="http://schemas.microsoft.com/office/word/2006/wordml" xmlns:wps="http://schemas.microsoft.com/office/word/2010/wordprocessingShape" mc:Ignorable="w14 w15 w16se wp14">
+  <w:endnote w:type="separator" w:id="-1">
+    <w:p>
+      <w:pPr>
+        <w:spacing w:after="0" w:line="240" w:lineRule="auto"/>
+      </w:pPr>
+      <w:r>
+        <w:separator/>
+      </w:r>
+    </w:p>
+  </w:endnote>
+  <w:endnote w:type="continuationSeparator" w:id="0">
+    <w:p>
+      <w:pPr>
+        <w:spacing w:after="0" w:line="240" w:lineRule="auto"/>
+      </w:pPr>
+      <w:r>
+        <w:continuationSeparator/>
+      </w:r>
+    </w:p>
+  </w:endnote>
+</w:endnotes>
+</file>
+
+<file path=word/footer1.xml><?xml version="1.0" encoding="utf-8"?>
+<w:ftr xmlns:wpc="http://schemas.microsoft.com/office/word/2010/wordprocessingCanvas" xmlns:cx="http://schemas.microsoft.com/office/drawing/2014/chartex" xmlns:mc="http://schemas.openxmlformats.org/markup-compatibility/2006" xmlns:o="urn:schemas-microsoft-com:office:office" xmlns:r="http://schemas.openxmlformats.org/officeDocument/2006/relationships" xmlns:m="http://schemas.openxmlformats.org/officeDocument/2006/math" xmlns:v="urn:schemas-microsoft-com:vml" xmlns:wp14="http://schemas.microsoft.com/office/word/2010/wordprocessingDrawing" xmlns:wp="http://schemas.openxmlformats.org/drawingml/2006/wordprocessingDrawing" xmlns:w10="urn:schemas-microsoft-com:office:word" xmlns:w="http://schemas.openxmlformats.org/wordprocessingml/2006/main" xmlns:w14="http://schemas.microsoft.com/office/word/2010/wordml" xmlns:w15="http://schemas.microsoft.com/office/word/2012/wordml" xmlns:w16se="http://schemas.microsoft.com/office/word/2015/wordml/symex" xmlns:wpg="http://schemas.microsoft.com/office/word/2010/wordprocessingGroup" xmlns:wpi="http://schemas.microsoft.com/office/word/2010/wordprocessingInk" xmlns:wne="http://schemas.microsoft.com/office/word/2006/wordml" xmlns:wps="http://schemas.microsoft.com/office/word/2010/wordprocessingShape" mc:Ignorable="w14 w15 w16se wp14">
+  <w:tbl>
+    <w:tblPr>
+      <w:tblW w:w="5000" w:type="pct"/>
+      <w:jc w:val="right"/>
+      <w:tblCellMar>
+        <w:top w:w="115" w:type="dxa"/>
+        <w:left w:w="115" w:type="dxa"/>
+        <w:bottom w:w="115" w:type="dxa"/>
+        <w:right w:w="115" w:type="dxa"/>
+      </w:tblCellMar>
+      <w:tblLook w:val="04A0" w:firstRow="1" w:lastRow="0" w:firstColumn="1" w:lastColumn="0" w:noHBand="0" w:noVBand="1"/>
+    </w:tblPr>
+    <w:tblGrid>
+      <w:gridCol w:w="8575"/>
+      <w:gridCol w:w="451"/>
+    </w:tblGrid>
+    <w:tr>
+      <w:trPr>
+        <w:jc w:val="right"/>
+      </w:trPr>
+      <w:tc>
+        <w:tcPr>
+          <w:tcW w:w="4795" w:type="dxa"/>
+          <w:vAlign w:val="center"/>
+        </w:tcPr>
+        <w:sdt>
+          <w:sdtPr>
+            <w:rPr>
+              <w:caps/>
+              <w:color w:val="000000" w:themeColor="text1"/>
+            </w:rPr>
+            <w:alias w:val="Author"/>
+            <w:tag w:val=""/>
+            <w:id w:val="1534539408"/>
+            <w:placeholder>
+              <w:docPart w:val="D91507D31CE4473792678917501EBB44"/>
+            </w:placeholder>
+            <w:dataBinding w:prefixMappings="xmlns:ns0='http://purl.org/dc/elements/1.1/' xmlns:ns1='http://schemas.openxmlformats.org/package/2006/metadata/core-properties' " w:xpath="/ns1:coreProperties[1]/ns0:creator[1]" w:storeItemID="{6C3C8BC8-F283-45AE-878A-BAB7291924A1}"/>
+            <w:text/>
+          </w:sdtPr>
+          <w:sdtContent>
+            <w:p>
+              <w:pPr>
+                <w:pStyle w:val="Header"/>
+                <w:jc w:val="right"/>
+                <w:rPr>
+                  <w:caps/>
+                  <w:color w:val="000000" w:themeColor="text1"/>
+                </w:rPr>
+              </w:pPr>
+              <w:r>
+                <w:rPr>
+                  <w:caps/>
+                  <w:color w:val="000000" w:themeColor="text1"/>
+                </w:rPr>
+                <w:t>Nguyen Duy Bang</w:t>
+              </w:r>
+            </w:p>
+          </w:sdtContent>
+        </w:sdt>
+      </w:tc>
+      <w:tc>
+        <w:tcPr>
+          <w:tcW w:w="250" w:type="pct"/>
+          <w:shd w:val="clear" w:color="auto" w:fill="ED7D31" w:themeFill="accent2"/>
+          <w:vAlign w:val="center"/>
+        </w:tcPr>
+        <w:p>
+          <w:pPr>
+            <w:pStyle w:val="Footer"/>
+            <w:tabs>
+              <w:tab w:val="clear" w:pos="4680"/>
+              <w:tab w:val="clear" w:pos="9360"/>
+            </w:tabs>
+            <w:jc w:val="center"/>
+            <w:rPr>
+              <w:color w:val="FFFFFF" w:themeColor="background1"/>
+            </w:rPr>
+          </w:pPr>
+          <w:r>
+            <w:rPr>
+              <w:color w:val="FFFFFF" w:themeColor="background1"/>
+            </w:rPr>
+            <w:fldChar w:fldCharType="begin"/>
+          </w:r>
+          <w:r>
+            <w:rPr>
+              <w:color w:val="FFFFFF" w:themeColor="background1"/>
+            </w:rPr>
+            <w:instrText xml:space="preserve"> PAGE   \* MERGEFORMAT </w:instrText>
+          </w:r>
+          <w:r>
+            <w:rPr>
+              <w:color w:val="FFFFFF" w:themeColor="background1"/>
+            </w:rPr>
+            <w:fldChar w:fldCharType="separate"/>
+          </w:r>
+          <w:r>
+            <w:rPr>
+              <w:noProof/>
+              <w:color w:val="FFFFFF" w:themeColor="background1"/>
+            </w:rPr>
+            <w:t>2</w:t>
+          </w:r>
+          <w:r>
+            <w:rPr>
+              <w:noProof/>
+              <w:color w:val="FFFFFF" w:themeColor="background1"/>
+            </w:rPr>
+            <w:fldChar w:fldCharType="end"/>
+          </w:r>
+        </w:p>
+      </w:tc>
+    </w:tr>
+  </w:tbl>
+  <w:p>
+    <w:pPr>
+      <w:pStyle w:val="Footer"/>
+    </w:pPr>
+  </w:p>
+</w:ftr>
+</file>
+
+<file path=word/footnotes.xml><?xml version="1.0" encoding="utf-8"?>
+<w:footnotes xmlns:wpc="http://schemas.microsoft.com/office/word/2010/wordprocessingCanvas" xmlns:cx="http://schemas.microsoft.com/office/drawing/2014/chartex" xmlns:mc="http://schemas.openxmlformats.org/markup-compatibility/2006" xmlns:o="urn:schemas-microsoft-com:office:office" xmlns:r="http://schemas.openxmlformats.org/officeDocument/2006/relationships" xmlns:m="http://schemas.openxmlformats.org/officeDocument/2006/math" xmlns:v="urn:schemas-microsoft-com:vml" xmlns:wp14="http://schemas.microsoft.com/office/word/2010/wordprocessingDrawing" xmlns:wp="http://schemas.openxmlformats.org/drawingml/2006/wordprocessingDrawing" xmlns:w10="urn:schemas-microsoft-com:office:word" xmlns:w="http://schemas.openxmlformats.org/wordprocessingml/2006/main" xmlns:w14="http://schemas.microsoft.com/office/word/2010/wordml" xmlns:w15="http://schemas.microsoft.com/office/word/2012/wordml" xmlns:w16se="http://schemas.microsoft.com/office/word/2015/wordml/symex" xmlns:wpg="http://schemas.microsoft.com/office/word/2010/wordprocessingGroup" xmlns:wpi="http://schemas.microsoft.com/office/word/2010/wordprocessingInk" xmlns:wne="http://schemas.microsoft.com/office/word/2006/wordml" xmlns:wps="http://schemas.microsoft.com/office/word/2010/wordprocessingShape" mc:Ignorable="w14 w15 w16se wp14">
+  <w:footnote w:type="separator" w:id="-1">
+    <w:p>
+      <w:pPr>
+        <w:spacing w:after="0" w:line="240" w:lineRule="auto"/>
+      </w:pPr>
+      <w:r>
+        <w:separator/>
+      </w:r>
+    </w:p>
+  </w:footnote>
+  <w:footnote w:type="continuationSeparator" w:id="0">
+    <w:p>
+      <w:pPr>
+        <w:spacing w:after="0" w:line="240" w:lineRule="auto"/>
+      </w:pPr>
+      <w:r>
+        <w:continuationSeparator/>
+      </w:r>
+    </w:p>
+  </w:footnote>
+</w:footnotes>
 </file>
 
 <file path=word/numbering.xml><?xml version="1.0" encoding="utf-8"?>
@@ -4021,7 +4634,6 @@
   <w:style w:type="character" w:default="1" w:styleId="DefaultParagraphFont">
     <w:name w:val="Default Paragraph Font"/>
     <w:uiPriority w:val="1"/>
-    <w:semiHidden/>
     <w:unhideWhenUsed/>
   </w:style>
   <w:style w:type="table" w:default="1" w:styleId="TableNormal">
@@ -4441,7 +5053,613 @@
       </w:tcPr>
     </w:tblStylePr>
   </w:style>
+  <w:style w:type="paragraph" w:styleId="Header">
+    <w:name w:val="header"/>
+    <w:basedOn w:val="Normal"/>
+    <w:link w:val="HeaderChar"/>
+    <w:uiPriority w:val="99"/>
+    <w:unhideWhenUsed/>
+    <w:rsid w:val="009E6148"/>
+    <w:pPr>
+      <w:tabs>
+        <w:tab w:val="center" w:pos="4680"/>
+        <w:tab w:val="right" w:pos="9360"/>
+      </w:tabs>
+      <w:spacing w:after="0" w:line="240" w:lineRule="auto"/>
+    </w:pPr>
+  </w:style>
+  <w:style w:type="character" w:customStyle="1" w:styleId="HeaderChar">
+    <w:name w:val="Header Char"/>
+    <w:basedOn w:val="DefaultParagraphFont"/>
+    <w:link w:val="Header"/>
+    <w:uiPriority w:val="99"/>
+    <w:rsid w:val="009E6148"/>
+  </w:style>
+  <w:style w:type="paragraph" w:styleId="Footer">
+    <w:name w:val="footer"/>
+    <w:basedOn w:val="Normal"/>
+    <w:link w:val="FooterChar"/>
+    <w:uiPriority w:val="99"/>
+    <w:unhideWhenUsed/>
+    <w:rsid w:val="009E6148"/>
+    <w:pPr>
+      <w:tabs>
+        <w:tab w:val="center" w:pos="4680"/>
+        <w:tab w:val="right" w:pos="9360"/>
+      </w:tabs>
+      <w:spacing w:after="0" w:line="240" w:lineRule="auto"/>
+    </w:pPr>
+  </w:style>
+  <w:style w:type="character" w:customStyle="1" w:styleId="FooterChar">
+    <w:name w:val="Footer Char"/>
+    <w:basedOn w:val="DefaultParagraphFont"/>
+    <w:link w:val="Footer"/>
+    <w:uiPriority w:val="99"/>
+    <w:rsid w:val="009E6148"/>
+  </w:style>
 </w:styles>
+</file>
+
+<file path=word/glossary/document.xml><?xml version="1.0" encoding="utf-8"?>
+<w:glossaryDocument xmlns:wpc="http://schemas.microsoft.com/office/word/2010/wordprocessingCanvas" xmlns:cx="http://schemas.microsoft.com/office/drawing/2014/chartex" xmlns:mc="http://schemas.openxmlformats.org/markup-compatibility/2006" xmlns:o="urn:schemas-microsoft-com:office:office" xmlns:r="http://schemas.openxmlformats.org/officeDocument/2006/relationships" xmlns:m="http://schemas.openxmlformats.org/officeDocument/2006/math" xmlns:v="urn:schemas-microsoft-com:vml" xmlns:wp14="http://schemas.microsoft.com/office/word/2010/wordprocessingDrawing" xmlns:wp="http://schemas.openxmlformats.org/drawingml/2006/wordprocessingDrawing" xmlns:w10="urn:schemas-microsoft-com:office:word" xmlns:w="http://schemas.openxmlformats.org/wordprocessingml/2006/main" xmlns:w14="http://schemas.microsoft.com/office/word/2010/wordml" xmlns:w15="http://schemas.microsoft.com/office/word/2012/wordml" xmlns:w16se="http://schemas.microsoft.com/office/word/2015/wordml/symex" xmlns:wpg="http://schemas.microsoft.com/office/word/2010/wordprocessingGroup" xmlns:wpi="http://schemas.microsoft.com/office/word/2010/wordprocessingInk" xmlns:wne="http://schemas.microsoft.com/office/word/2006/wordml" xmlns:wps="http://schemas.microsoft.com/office/word/2010/wordprocessingShape" mc:Ignorable="w14 w15 w16se wp14">
+  <w:docParts>
+    <w:docPart>
+      <w:docPartPr>
+        <w:name w:val="D91507D31CE4473792678917501EBB44"/>
+        <w:category>
+          <w:name w:val="General"/>
+          <w:gallery w:val="placeholder"/>
+        </w:category>
+        <w:types>
+          <w:type w:val="bbPlcHdr"/>
+        </w:types>
+        <w:behaviors>
+          <w:behavior w:val="content"/>
+        </w:behaviors>
+        <w:guid w:val="{9CADCFA3-45A9-4F88-A1CF-39C69D52BD14}"/>
+      </w:docPartPr>
+      <w:docPartBody>
+        <w:p>
+          <w:pPr>
+            <w:pStyle w:val="D91507D31CE4473792678917501EBB44"/>
+          </w:pPr>
+          <w:r>
+            <w:rPr>
+              <w:caps/>
+              <w:color w:val="FFFFFF" w:themeColor="background1"/>
+            </w:rPr>
+            <w:t>[Author Name]</w:t>
+          </w:r>
+        </w:p>
+      </w:docPartBody>
+    </w:docPart>
+  </w:docParts>
+</w:glossaryDocument>
+</file>
+
+<file path=word/glossary/fontTable.xml><?xml version="1.0" encoding="utf-8"?>
+<w:fonts xmlns:mc="http://schemas.openxmlformats.org/markup-compatibility/2006" xmlns:r="http://schemas.openxmlformats.org/officeDocument/2006/relationships" xmlns:w="http://schemas.openxmlformats.org/wordprocessingml/2006/main" xmlns:w14="http://schemas.microsoft.com/office/word/2010/wordml" xmlns:w15="http://schemas.microsoft.com/office/word/2012/wordml" xmlns:w16se="http://schemas.microsoft.com/office/word/2015/wordml/symex" mc:Ignorable="w14 w15 w16se">
+  <w:font w:name="Times New Roman">
+    <w:panose1 w:val="02020603050405020304"/>
+    <w:charset w:val="00"/>
+    <w:family w:val="roman"/>
+    <w:pitch w:val="variable"/>
+    <w:sig w:usb0="E0002EFF" w:usb1="C000785B" w:usb2="00000009" w:usb3="00000000" w:csb0="000001FF" w:csb1="00000000"/>
+  </w:font>
+  <w:font w:name="Symbol">
+    <w:panose1 w:val="05050102010706020507"/>
+    <w:charset w:val="02"/>
+    <w:family w:val="roman"/>
+    <w:pitch w:val="variable"/>
+    <w:sig w:usb0="00000000" w:usb1="10000000" w:usb2="00000000" w:usb3="00000000" w:csb0="80000000" w:csb1="00000000"/>
+  </w:font>
+  <w:font w:name="Courier New">
+    <w:panose1 w:val="02070309020205020404"/>
+    <w:charset w:val="00"/>
+    <w:family w:val="modern"/>
+    <w:pitch w:val="fixed"/>
+    <w:sig w:usb0="E0002EFF" w:usb1="C0007843" w:usb2="00000009" w:usb3="00000000" w:csb0="000001FF" w:csb1="00000000"/>
+  </w:font>
+  <w:font w:name="Wingdings">
+    <w:panose1 w:val="05000000000000000000"/>
+    <w:charset w:val="02"/>
+    <w:family w:val="auto"/>
+    <w:pitch w:val="variable"/>
+    <w:sig w:usb0="00000000" w:usb1="10000000" w:usb2="00000000" w:usb3="00000000" w:csb0="80000000" w:csb1="00000000"/>
+  </w:font>
+  <w:font w:name="Calibri">
+    <w:panose1 w:val="020F0502020204030204"/>
+    <w:charset w:val="00"/>
+    <w:family w:val="swiss"/>
+    <w:pitch w:val="variable"/>
+    <w:sig w:usb0="E4002EFF" w:usb1="C000247B" w:usb2="00000009" w:usb3="00000000" w:csb0="000001FF" w:csb1="00000000"/>
+  </w:font>
+  <w:font w:name="Calibri Light">
+    <w:panose1 w:val="020F0302020204030204"/>
+    <w:charset w:val="00"/>
+    <w:family w:val="swiss"/>
+    <w:pitch w:val="variable"/>
+    <w:sig w:usb0="E4002EFF" w:usb1="C000247B" w:usb2="00000009" w:usb3="00000000" w:csb0="000001FF" w:csb1="00000000"/>
+  </w:font>
+</w:fonts>
+</file>
+
+<file path=word/glossary/settings.xml><?xml version="1.0" encoding="utf-8"?>
+<w:settings xmlns:mc="http://schemas.openxmlformats.org/markup-compatibility/2006" xmlns:o="urn:schemas-microsoft-com:office:office" xmlns:r="http://schemas.openxmlformats.org/officeDocument/2006/relationships" xmlns:m="http://schemas.openxmlformats.org/officeDocument/2006/math" xmlns:v="urn:schemas-microsoft-com:vml" xmlns:w10="urn:schemas-microsoft-com:office:word" xmlns:w="http://schemas.openxmlformats.org/wordprocessingml/2006/main" xmlns:w14="http://schemas.microsoft.com/office/word/2010/wordml" xmlns:w15="http://schemas.microsoft.com/office/word/2012/wordml" xmlns:w16se="http://schemas.microsoft.com/office/word/2015/wordml/symex" xmlns:sl="http://schemas.openxmlformats.org/schemaLibrary/2006/main" mc:Ignorable="w14 w15 w16se">
+  <w:view w:val="normal"/>
+  <w:defaultTabStop w:val="720"/>
+  <w:characterSpacingControl w:val="doNotCompress"/>
+  <w:compat>
+    <w:useFELayout/>
+    <w:compatSetting w:name="compatibilityMode" w:uri="http://schemas.microsoft.com/office/word" w:val="15"/>
+    <w:compatSetting w:name="overrideTableStyleFontSizeAndJustification" w:uri="http://schemas.microsoft.com/office/word" w:val="1"/>
+    <w:compatSetting w:name="enableOpenTypeFeatures" w:uri="http://schemas.microsoft.com/office/word" w:val="1"/>
+    <w:compatSetting w:name="doNotFlipMirrorIndents" w:uri="http://schemas.microsoft.com/office/word" w:val="1"/>
+    <w:compatSetting w:name="differentiateMultirowTableHeaders" w:uri="http://schemas.microsoft.com/office/word" w:val="1"/>
+  </w:compat>
+  <w:rsids>
+    <w:rsidRoot w:val="00393406"/>
+    <w:rsid w:val="00393406"/>
+    <w:rsid w:val="00872513"/>
+  </w:rsids>
+  <m:mathPr>
+    <m:mathFont m:val="Cambria Math"/>
+    <m:brkBin m:val="before"/>
+    <m:brkBinSub m:val="--"/>
+    <m:smallFrac m:val="0"/>
+    <m:dispDef/>
+    <m:lMargin m:val="0"/>
+    <m:rMargin m:val="0"/>
+    <m:defJc m:val="centerGroup"/>
+    <m:wrapIndent m:val="1440"/>
+    <m:intLim m:val="subSup"/>
+    <m:naryLim m:val="undOvr"/>
+  </m:mathPr>
+  <w:themeFontLang w:val="en-US"/>
+  <w:clrSchemeMapping w:bg1="light1" w:t1="dark1" w:bg2="light2" w:t2="dark2" w:accent1="accent1" w:accent2="accent2" w:accent3="accent3" w:accent4="accent4" w:accent5="accent5" w:accent6="accent6" w:hyperlink="hyperlink" w:followedHyperlink="followedHyperlink"/>
+  <w:decimalSymbol w:val="."/>
+  <w:listSeparator w:val=","/>
+  <w15:chartTrackingRefBased/>
+</w:settings>
+</file>
+
+<file path=word/glossary/styles.xml><?xml version="1.0" encoding="utf-8"?>
+<w:styles xmlns:mc="http://schemas.openxmlformats.org/markup-compatibility/2006" xmlns:r="http://schemas.openxmlformats.org/officeDocument/2006/relationships" xmlns:w="http://schemas.openxmlformats.org/wordprocessingml/2006/main" xmlns:w14="http://schemas.microsoft.com/office/word/2010/wordml" xmlns:w15="http://schemas.microsoft.com/office/word/2012/wordml" xmlns:w16se="http://schemas.microsoft.com/office/word/2015/wordml/symex" mc:Ignorable="w14 w15 w16se">
+  <w:docDefaults>
+    <w:rPrDefault>
+      <w:rPr>
+        <w:rFonts w:asciiTheme="minorHAnsi" w:eastAsiaTheme="minorEastAsia" w:hAnsiTheme="minorHAnsi" w:cstheme="minorBidi"/>
+        <w:sz w:val="22"/>
+        <w:szCs w:val="22"/>
+        <w:lang w:val="en-US" w:eastAsia="en-US" w:bidi="ar-SA"/>
+      </w:rPr>
+    </w:rPrDefault>
+    <w:pPrDefault>
+      <w:pPr>
+        <w:spacing w:after="160" w:line="259" w:lineRule="auto"/>
+      </w:pPr>
+    </w:pPrDefault>
+  </w:docDefaults>
+  <w:latentStyles w:defLockedState="0" w:defUIPriority="99" w:defSemiHidden="0" w:defUnhideWhenUsed="0" w:defQFormat="0" w:count="371">
+    <w:lsdException w:name="Normal" w:uiPriority="0" w:qFormat="1"/>
+    <w:lsdException w:name="heading 1" w:uiPriority="9" w:qFormat="1"/>
+    <w:lsdException w:name="heading 2" w:semiHidden="1" w:uiPriority="9" w:unhideWhenUsed="1" w:qFormat="1"/>
+    <w:lsdException w:name="heading 3" w:semiHidden="1" w:uiPriority="9" w:unhideWhenUsed="1" w:qFormat="1"/>
+    <w:lsdException w:name="heading 4" w:semiHidden="1" w:uiPriority="9" w:unhideWhenUsed="1" w:qFormat="1"/>
+    <w:lsdException w:name="heading 5" w:semiHidden="1" w:uiPriority="9" w:unhideWhenUsed="1" w:qFormat="1"/>
+    <w:lsdException w:name="heading 6" w:semiHidden="1" w:uiPriority="9" w:unhideWhenUsed="1" w:qFormat="1"/>
+    <w:lsdException w:name="heading 7" w:semiHidden="1" w:uiPriority="9" w:unhideWhenUsed="1" w:qFormat="1"/>
+    <w:lsdException w:name="heading 8" w:semiHidden="1" w:uiPriority="9" w:unhideWhenUsed="1" w:qFormat="1"/>
+    <w:lsdException w:name="heading 9" w:semiHidden="1" w:uiPriority="9" w:unhideWhenUsed="1" w:qFormat="1"/>
+    <w:lsdException w:name="index 1" w:semiHidden="1" w:unhideWhenUsed="1"/>
+    <w:lsdException w:name="index 2" w:semiHidden="1" w:unhideWhenUsed="1"/>
+    <w:lsdException w:name="index 3" w:semiHidden="1" w:unhideWhenUsed="1"/>
+    <w:lsdException w:name="index 4" w:semiHidden="1" w:unhideWhenUsed="1"/>
+    <w:lsdException w:name="index 5" w:semiHidden="1" w:unhideWhenUsed="1"/>
+    <w:lsdException w:name="index 6" w:semiHidden="1" w:unhideWhenUsed="1"/>
+    <w:lsdException w:name="index 7" w:semiHidden="1" w:unhideWhenUsed="1"/>
+    <w:lsdException w:name="index 8" w:semiHidden="1" w:unhideWhenUsed="1"/>
+    <w:lsdException w:name="index 9" w:semiHidden="1" w:unhideWhenUsed="1"/>
+    <w:lsdException w:name="toc 1" w:semiHidden="1" w:uiPriority="39" w:unhideWhenUsed="1"/>
+    <w:lsdException w:name="toc 2" w:semiHidden="1" w:uiPriority="39" w:unhideWhenUsed="1"/>
+    <w:lsdException w:name="toc 3" w:semiHidden="1" w:uiPriority="39" w:unhideWhenUsed="1"/>
+    <w:lsdException w:name="toc 4" w:semiHidden="1" w:uiPriority="39" w:unhideWhenUsed="1"/>
+    <w:lsdException w:name="toc 5" w:semiHidden="1" w:uiPriority="39" w:unhideWhenUsed="1"/>
+    <w:lsdException w:name="toc 6" w:semiHidden="1" w:uiPriority="39" w:unhideWhenUsed="1"/>
+    <w:lsdException w:name="toc 7" w:semiHidden="1" w:uiPriority="39" w:unhideWhenUsed="1"/>
+    <w:lsdException w:name="toc 8" w:semiHidden="1" w:uiPriority="39" w:unhideWhenUsed="1"/>
+    <w:lsdException w:name="toc 9" w:semiHidden="1" w:uiPriority="39" w:unhideWhenUsed="1"/>
+    <w:lsdException w:name="Normal Indent" w:semiHidden="1" w:unhideWhenUsed="1"/>
+    <w:lsdException w:name="footnote text" w:semiHidden="1" w:unhideWhenUsed="1"/>
+    <w:lsdException w:name="annotation text" w:semiHidden="1" w:unhideWhenUsed="1"/>
+    <w:lsdException w:name="header" w:semiHidden="1" w:unhideWhenUsed="1"/>
+    <w:lsdException w:name="footer" w:semiHidden="1" w:unhideWhenUsed="1"/>
+    <w:lsdException w:name="index heading" w:semiHidden="1" w:unhideWhenUsed="1"/>
+    <w:lsdException w:name="caption" w:semiHidden="1" w:uiPriority="35" w:unhideWhenUsed="1" w:qFormat="1"/>
+    <w:lsdException w:name="table of figures" w:semiHidden="1" w:unhideWhenUsed="1"/>
+    <w:lsdException w:name="envelope address" w:semiHidden="1" w:unhideWhenUsed="1"/>
+    <w:lsdException w:name="envelope return" w:semiHidden="1" w:unhideWhenUsed="1"/>
+    <w:lsdException w:name="footnote reference" w:semiHidden="1" w:unhideWhenUsed="1"/>
+    <w:lsdException w:name="annotation reference" w:semiHidden="1" w:unhideWhenUsed="1"/>
+    <w:lsdException w:name="line number" w:semiHidden="1" w:unhideWhenUsed="1"/>
+    <w:lsdException w:name="page number" w:semiHidden="1" w:unhideWhenUsed="1"/>
+    <w:lsdException w:name="endnote reference" w:semiHidden="1" w:unhideWhenUsed="1"/>
+    <w:lsdException w:name="endnote text" w:semiHidden="1" w:unhideWhenUsed="1"/>
+    <w:lsdException w:name="table of authorities" w:semiHidden="1" w:unhideWhenUsed="1"/>
+    <w:lsdException w:name="macro" w:semiHidden="1" w:unhideWhenUsed="1"/>
+    <w:lsdException w:name="toa heading" w:semiHidden="1" w:unhideWhenUsed="1"/>
+    <w:lsdException w:name="List" w:semiHidden="1" w:unhideWhenUsed="1"/>
+    <w:lsdException w:name="List Bullet" w:semiHidden="1" w:unhideWhenUsed="1"/>
+    <w:lsdException w:name="List Number" w:semiHidden="1" w:unhideWhenUsed="1"/>
+    <w:lsdException w:name="List 2" w:semiHidden="1" w:unhideWhenUsed="1"/>
+    <w:lsdException w:name="List 3" w:semiHidden="1" w:unhideWhenUsed="1"/>
+    <w:lsdException w:name="List 4" w:semiHidden="1" w:unhideWhenUsed="1"/>
+    <w:lsdException w:name="List 5" w:semiHidden="1" w:unhideWhenUsed="1"/>
+    <w:lsdException w:name="List Bullet 2" w:semiHidden="1" w:unhideWhenUsed="1"/>
+    <w:lsdException w:name="List Bullet 3" w:semiHidden="1" w:unhideWhenUsed="1"/>
+    <w:lsdException w:name="List Bullet 4" w:semiHidden="1" w:unhideWhenUsed="1"/>
+    <w:lsdException w:name="List Bullet 5" w:semiHidden="1" w:unhideWhenUsed="1"/>
+    <w:lsdException w:name="List Number 2" w:semiHidden="1" w:unhideWhenUsed="1"/>
+    <w:lsdException w:name="List Number 3" w:semiHidden="1" w:unhideWhenUsed="1"/>
+    <w:lsdException w:name="List Number 4" w:semiHidden="1" w:unhideWhenUsed="1"/>
+    <w:lsdException w:name="List Number 5" w:semiHidden="1" w:unhideWhenUsed="1"/>
+    <w:lsdException w:name="Title" w:uiPriority="10" w:qFormat="1"/>
+    <w:lsdException w:name="Closing" w:semiHidden="1" w:unhideWhenUsed="1"/>
+    <w:lsdException w:name="Signature" w:semiHidden="1" w:unhideWhenUsed="1"/>
+    <w:lsdException w:name="Default Paragraph Font" w:semiHidden="1" w:uiPriority="1" w:unhideWhenUsed="1"/>
+    <w:lsdException w:name="Body Text" w:semiHidden="1" w:unhideWhenUsed="1"/>
+    <w:lsdException w:name="Body Text Indent" w:semiHidden="1" w:unhideWhenUsed="1"/>
+    <w:lsdException w:name="List Continue" w:semiHidden="1" w:unhideWhenUsed="1"/>
+    <w:lsdException w:name="List Continue 2" w:semiHidden="1" w:unhideWhenUsed="1"/>
+    <w:lsdException w:name="List Continue 3" w:semiHidden="1" w:unhideWhenUsed="1"/>
+    <w:lsdException w:name="List Continue 4" w:semiHidden="1" w:unhideWhenUsed="1"/>
+    <w:lsdException w:name="List Continue 5" w:semiHidden="1" w:unhideWhenUsed="1"/>
+    <w:lsdException w:name="Message Header" w:semiHidden="1" w:unhideWhenUsed="1"/>
+    <w:lsdException w:name="Subtitle" w:uiPriority="11" w:qFormat="1"/>
+    <w:lsdException w:name="Salutation" w:semiHidden="1" w:unhideWhenUsed="1"/>
+    <w:lsdException w:name="Date" w:semiHidden="1" w:unhideWhenUsed="1"/>
+    <w:lsdException w:name="Body Text First Indent" w:semiHidden="1" w:unhideWhenUsed="1"/>
+    <w:lsdException w:name="Body Text First Indent 2" w:semiHidden="1" w:unhideWhenUsed="1"/>
+    <w:lsdException w:name="Note Heading" w:semiHidden="1" w:unhideWhenUsed="1"/>
+    <w:lsdException w:name="Body Text 2" w:semiHidden="1" w:unhideWhenUsed="1"/>
+    <w:lsdException w:name="Body Text 3" w:semiHidden="1" w:unhideWhenUsed="1"/>
+    <w:lsdException w:name="Body Text Indent 2" w:semiHidden="1" w:unhideWhenUsed="1"/>
+    <w:lsdException w:name="Body Text Indent 3" w:semiHidden="1" w:unhideWhenUsed="1"/>
+    <w:lsdException w:name="Block Text" w:semiHidden="1" w:unhideWhenUsed="1"/>
+    <w:lsdException w:name="Hyperlink" w:semiHidden="1" w:unhideWhenUsed="1"/>
+    <w:lsdException w:name="FollowedHyperlink" w:semiHidden="1" w:unhideWhenUsed="1"/>
+    <w:lsdException w:name="Strong" w:uiPriority="22" w:qFormat="1"/>
+    <w:lsdException w:name="Emphasis" w:uiPriority="20" w:qFormat="1"/>
+    <w:lsdException w:name="Document Map" w:semiHidden="1" w:unhideWhenUsed="1"/>
+    <w:lsdException w:name="Plain Text" w:semiHidden="1" w:unhideWhenUsed="1"/>
+    <w:lsdException w:name="E-mail Signature" w:semiHidden="1" w:unhideWhenUsed="1"/>
+    <w:lsdException w:name="HTML Top of Form" w:semiHidden="1" w:unhideWhenUsed="1"/>
+    <w:lsdException w:name="HTML Bottom of Form" w:semiHidden="1" w:unhideWhenUsed="1"/>
+    <w:lsdException w:name="Normal (Web)" w:semiHidden="1" w:unhideWhenUsed="1"/>
+    <w:lsdException w:name="HTML Acronym" w:semiHidden="1" w:unhideWhenUsed="1"/>
+    <w:lsdException w:name="HTML Address" w:semiHidden="1" w:unhideWhenUsed="1"/>
+    <w:lsdException w:name="HTML Cite" w:semiHidden="1" w:unhideWhenUsed="1"/>
+    <w:lsdException w:name="HTML Code" w:semiHidden="1" w:unhideWhenUsed="1"/>
+    <w:lsdException w:name="HTML Definition" w:semiHidden="1" w:unhideWhenUsed="1"/>
+    <w:lsdException w:name="HTML Keyboard" w:semiHidden="1" w:unhideWhenUsed="1"/>
+    <w:lsdException w:name="HTML Preformatted" w:semiHidden="1" w:unhideWhenUsed="1"/>
+    <w:lsdException w:name="HTML Sample" w:semiHidden="1" w:unhideWhenUsed="1"/>
+    <w:lsdException w:name="HTML Typewriter" w:semiHidden="1" w:unhideWhenUsed="1"/>
+    <w:lsdException w:name="HTML Variable" w:semiHidden="1" w:unhideWhenUsed="1"/>
+    <w:lsdException w:name="Normal Table" w:semiHidden="1" w:unhideWhenUsed="1"/>
+    <w:lsdException w:name="annotation subject" w:semiHidden="1" w:unhideWhenUsed="1"/>
+    <w:lsdException w:name="No List" w:semiHidden="1" w:unhideWhenUsed="1"/>
+    <w:lsdException w:name="Outline List 1" w:semiHidden="1" w:unhideWhenUsed="1"/>
+    <w:lsdException w:name="Outline List 2" w:semiHidden="1" w:unhideWhenUsed="1"/>
+    <w:lsdException w:name="Outline List 3" w:semiHidden="1" w:unhideWhenUsed="1"/>
+    <w:lsdException w:name="Table Simple 1" w:semiHidden="1" w:unhideWhenUsed="1"/>
+    <w:lsdException w:name="Table Simple 2" w:semiHidden="1" w:unhideWhenUsed="1"/>
+    <w:lsdException w:name="Table Simple 3" w:semiHidden="1" w:unhideWhenUsed="1"/>
+    <w:lsdException w:name="Table Classic 1" w:semiHidden="1" w:unhideWhenUsed="1"/>
+    <w:lsdException w:name="Table Classic 2" w:semiHidden="1" w:unhideWhenUsed="1"/>
+    <w:lsdException w:name="Table Classic 3" w:semiHidden="1" w:unhideWhenUsed="1"/>
+    <w:lsdException w:name="Table Classic 4" w:semiHidden="1" w:unhideWhenUsed="1"/>
+    <w:lsdException w:name="Table Colorful 1" w:semiHidden="1" w:unhideWhenUsed="1"/>
+    <w:lsdException w:name="Table Colorful 2" w:semiHidden="1" w:unhideWhenUsed="1"/>
+    <w:lsdException w:name="Table Colorful 3" w:semiHidden="1" w:unhideWhenUsed="1"/>
+    <w:lsdException w:name="Table Columns 1" w:semiHidden="1" w:unhideWhenUsed="1"/>
+    <w:lsdException w:name="Table Columns 2" w:semiHidden="1" w:unhideWhenUsed="1"/>
+    <w:lsdException w:name="Table Columns 3" w:semiHidden="1" w:unhideWhenUsed="1"/>
+    <w:lsdException w:name="Table Columns 4" w:semiHidden="1" w:unhideWhenUsed="1"/>
+    <w:lsdException w:name="Table Columns 5" w:semiHidden="1" w:unhideWhenUsed="1"/>
+    <w:lsdException w:name="Table Grid 1" w:semiHidden="1" w:unhideWhenUsed="1"/>
+    <w:lsdException w:name="Table Grid 2" w:semiHidden="1" w:unhideWhenUsed="1"/>
+    <w:lsdException w:name="Table Grid 3" w:semiHidden="1" w:unhideWhenUsed="1"/>
+    <w:lsdException w:name="Table Grid 4" w:semiHidden="1" w:unhideWhenUsed="1"/>
+    <w:lsdException w:name="Table Grid 5" w:semiHidden="1" w:unhideWhenUsed="1"/>
+    <w:lsdException w:name="Table Grid 6" w:semiHidden="1" w:unhideWhenUsed="1"/>
+    <w:lsdException w:name="Table Grid 7" w:semiHidden="1" w:unhideWhenUsed="1"/>
+    <w:lsdException w:name="Table Grid 8" w:semiHidden="1" w:unhideWhenUsed="1"/>
+    <w:lsdException w:name="Table List 1" w:semiHidden="1" w:unhideWhenUsed="1"/>
+    <w:lsdException w:name="Table List 2" w:semiHidden="1" w:unhideWhenUsed="1"/>
+    <w:lsdException w:name="Table List 3" w:semiHidden="1" w:unhideWhenUsed="1"/>
+    <w:lsdException w:name="Table List 4" w:semiHidden="1" w:unhideWhenUsed="1"/>
+    <w:lsdException w:name="Table List 5" w:semiHidden="1" w:unhideWhenUsed="1"/>
+    <w:lsdException w:name="Table List 6" w:semiHidden="1" w:unhideWhenUsed="1"/>
+    <w:lsdException w:name="Table List 7" w:semiHidden="1" w:unhideWhenUsed="1"/>
+    <w:lsdException w:name="Table List 8" w:semiHidden="1" w:unhideWhenUsed="1"/>
+    <w:lsdException w:name="Table 3D effects 1" w:semiHidden="1" w:unhideWhenUsed="1"/>
+    <w:lsdException w:name="Table 3D effects 2" w:semiHidden="1" w:unhideWhenUsed="1"/>
+    <w:lsdException w:name="Table 3D effects 3" w:semiHidden="1" w:unhideWhenUsed="1"/>
+    <w:lsdException w:name="Table Contemporary" w:semiHidden="1" w:unhideWhenUsed="1"/>
+    <w:lsdException w:name="Table Elegant" w:semiHidden="1" w:unhideWhenUsed="1"/>
+    <w:lsdException w:name="Table Professional" w:semiHidden="1" w:unhideWhenUsed="1"/>
+    <w:lsdException w:name="Table Subtle 1" w:semiHidden="1" w:unhideWhenUsed="1"/>
+    <w:lsdException w:name="Table Subtle 2" w:semiHidden="1" w:unhideWhenUsed="1"/>
+    <w:lsdException w:name="Table Web 1" w:semiHidden="1" w:unhideWhenUsed="1"/>
+    <w:lsdException w:name="Table Web 2" w:semiHidden="1" w:unhideWhenUsed="1"/>
+    <w:lsdException w:name="Table Web 3" w:semiHidden="1" w:unhideWhenUsed="1"/>
+    <w:lsdException w:name="Balloon Text" w:semiHidden="1" w:unhideWhenUsed="1"/>
+    <w:lsdException w:name="Table Grid" w:uiPriority="39"/>
+    <w:lsdException w:name="Table Theme" w:semiHidden="1" w:unhideWhenUsed="1"/>
+    <w:lsdException w:name="Placeholder Text" w:semiHidden="1"/>
+    <w:lsdException w:name="No Spacing" w:uiPriority="1" w:qFormat="1"/>
+    <w:lsdException w:name="Light Shading" w:uiPriority="60"/>
+    <w:lsdException w:name="Light List" w:uiPriority="61"/>
+    <w:lsdException w:name="Light Grid" w:uiPriority="62"/>
+    <w:lsdException w:name="Medium Shading 1" w:uiPriority="63"/>
+    <w:lsdException w:name="Medium Shading 2" w:uiPriority="64"/>
+    <w:lsdException w:name="Medium List 1" w:uiPriority="65"/>
+    <w:lsdException w:name="Medium List 2" w:uiPriority="66"/>
+    <w:lsdException w:name="Medium Grid 1" w:uiPriority="67"/>
+    <w:lsdException w:name="Medium Grid 2" w:uiPriority="68"/>
+    <w:lsdException w:name="Medium Grid 3" w:uiPriority="69"/>
+    <w:lsdException w:name="Dark List" w:uiPriority="70"/>
+    <w:lsdException w:name="Colorful Shading" w:uiPriority="71"/>
+    <w:lsdException w:name="Colorful List" w:uiPriority="72"/>
+    <w:lsdException w:name="Colorful Grid" w:uiPriority="73"/>
+    <w:lsdException w:name="Light Shading Accent 1" w:uiPriority="60"/>
+    <w:lsdException w:name="Light List Accent 1" w:uiPriority="61"/>
+    <w:lsdException w:name="Light Grid Accent 1" w:uiPriority="62"/>
+    <w:lsdException w:name="Medium Shading 1 Accent 1" w:uiPriority="63"/>
+    <w:lsdException w:name="Medium Shading 2 Accent 1" w:uiPriority="64"/>
+    <w:lsdException w:name="Medium List 1 Accent 1" w:uiPriority="65"/>
+    <w:lsdException w:name="Revision" w:semiHidden="1"/>
+    <w:lsdException w:name="List Paragraph" w:uiPriority="34" w:qFormat="1"/>
+    <w:lsdException w:name="Quote" w:uiPriority="29" w:qFormat="1"/>
+    <w:lsdException w:name="Intense Quote" w:uiPriority="30" w:qFormat="1"/>
+    <w:lsdException w:name="Medium List 2 Accent 1" w:uiPriority="66"/>
+    <w:lsdException w:name="Medium Grid 1 Accent 1" w:uiPriority="67"/>
+    <w:lsdException w:name="Medium Grid 2 Accent 1" w:uiPriority="68"/>
+    <w:lsdException w:name="Medium Grid 3 Accent 1" w:uiPriority="69"/>
+    <w:lsdException w:name="Dark List Accent 1" w:uiPriority="70"/>
+    <w:lsdException w:name="Colorful Shading Accent 1" w:uiPriority="71"/>
+    <w:lsdException w:name="Colorful List Accent 1" w:uiPriority="72"/>
+    <w:lsdException w:name="Colorful Grid Accent 1" w:uiPriority="73"/>
+    <w:lsdException w:name="Light Shading Accent 2" w:uiPriority="60"/>
+    <w:lsdException w:name="Light List Accent 2" w:uiPriority="61"/>
+    <w:lsdException w:name="Light Grid Accent 2" w:uiPriority="62"/>
+    <w:lsdException w:name="Medium Shading 1 Accent 2" w:uiPriority="63"/>
+    <w:lsdException w:name="Medium Shading 2 Accent 2" w:uiPriority="64"/>
+    <w:lsdException w:name="Medium List 1 Accent 2" w:uiPriority="65"/>
+    <w:lsdException w:name="Medium List 2 Accent 2" w:uiPriority="66"/>
+    <w:lsdException w:name="Medium Grid 1 Accent 2" w:uiPriority="67"/>
+    <w:lsdException w:name="Medium Grid 2 Accent 2" w:uiPriority="68"/>
+    <w:lsdException w:name="Medium Grid 3 Accent 2" w:uiPriority="69"/>
+    <w:lsdException w:name="Dark List Accent 2" w:uiPriority="70"/>
+    <w:lsdException w:name="Colorful Shading Accent 2" w:uiPriority="71"/>
+    <w:lsdException w:name="Colorful List Accent 2" w:uiPriority="72"/>
+    <w:lsdException w:name="Colorful Grid Accent 2" w:uiPriority="73"/>
+    <w:lsdException w:name="Light Shading Accent 3" w:uiPriority="60"/>
+    <w:lsdException w:name="Light List Accent 3" w:uiPriority="61"/>
+    <w:lsdException w:name="Light Grid Accent 3" w:uiPriority="62"/>
+    <w:lsdException w:name="Medium Shading 1 Accent 3" w:uiPriority="63"/>
+    <w:lsdException w:name="Medium Shading 2 Accent 3" w:uiPriority="64"/>
+    <w:lsdException w:name="Medium List 1 Accent 3" w:uiPriority="65"/>
+    <w:lsdException w:name="Medium List 2 Accent 3" w:uiPriority="66"/>
+    <w:lsdException w:name="Medium Grid 1 Accent 3" w:uiPriority="67"/>
+    <w:lsdException w:name="Medium Grid 2 Accent 3" w:uiPriority="68"/>
+    <w:lsdException w:name="Medium Grid 3 Accent 3" w:uiPriority="69"/>
+    <w:lsdException w:name="Dark List Accent 3" w:uiPriority="70"/>
+    <w:lsdException w:name="Colorful Shading Accent 3" w:uiPriority="71"/>
+    <w:lsdException w:name="Colorful List Accent 3" w:uiPriority="72"/>
+    <w:lsdException w:name="Colorful Grid Accent 3" w:uiPriority="73"/>
+    <w:lsdException w:name="Light Shading Accent 4" w:uiPriority="60"/>
+    <w:lsdException w:name="Light List Accent 4" w:uiPriority="61"/>
+    <w:lsdException w:name="Light Grid Accent 4" w:uiPriority="62"/>
+    <w:lsdException w:name="Medium Shading 1 Accent 4" w:uiPriority="63"/>
+    <w:lsdException w:name="Medium Shading 2 Accent 4" w:uiPriority="64"/>
+    <w:lsdException w:name="Medium List 1 Accent 4" w:uiPriority="65"/>
+    <w:lsdException w:name="Medium List 2 Accent 4" w:uiPriority="66"/>
+    <w:lsdException w:name="Medium Grid 1 Accent 4" w:uiPriority="67"/>
+    <w:lsdException w:name="Medium Grid 2 Accent 4" w:uiPriority="68"/>
+    <w:lsdException w:name="Medium Grid 3 Accent 4" w:uiPriority="69"/>
+    <w:lsdException w:name="Dark List Accent 4" w:uiPriority="70"/>
+    <w:lsdException w:name="Colorful Shading Accent 4" w:uiPriority="71"/>
+    <w:lsdException w:name="Colorful List Accent 4" w:uiPriority="72"/>
+    <w:lsdException w:name="Colorful Grid Accent 4" w:uiPriority="73"/>
+    <w:lsdException w:name="Light Shading Accent 5" w:uiPriority="60"/>
+    <w:lsdException w:name="Light List Accent 5" w:uiPriority="61"/>
+    <w:lsdException w:name="Light Grid Accent 5" w:uiPriority="62"/>
+    <w:lsdException w:name="Medium Shading 1 Accent 5" w:uiPriority="63"/>
+    <w:lsdException w:name="Medium Shading 2 Accent 5" w:uiPriority="64"/>
+    <w:lsdException w:name="Medium List 1 Accent 5" w:uiPriority="65"/>
+    <w:lsdException w:name="Medium List 2 Accent 5" w:uiPriority="66"/>
+    <w:lsdException w:name="Medium Grid 1 Accent 5" w:uiPriority="67"/>
+    <w:lsdException w:name="Medium Grid 2 Accent 5" w:uiPriority="68"/>
+    <w:lsdException w:name="Medium Grid 3 Accent 5" w:uiPriority="69"/>
+    <w:lsdException w:name="Dark List Accent 5" w:uiPriority="70"/>
+    <w:lsdException w:name="Colorful Shading Accent 5" w:uiPriority="71"/>
+    <w:lsdException w:name="Colorful List Accent 5" w:uiPriority="72"/>
+    <w:lsdException w:name="Colorful Grid Accent 5" w:uiPriority="73"/>
+    <w:lsdException w:name="Light Shading Accent 6" w:uiPriority="60"/>
+    <w:lsdException w:name="Light List Accent 6" w:uiPriority="61"/>
+    <w:lsdException w:name="Light Grid Accent 6" w:uiPriority="62"/>
+    <w:lsdException w:name="Medium Shading 1 Accent 6" w:uiPriority="63"/>
+    <w:lsdException w:name="Medium Shading 2 Accent 6" w:uiPriority="64"/>
+    <w:lsdException w:name="Medium List 1 Accent 6" w:uiPriority="65"/>
+    <w:lsdException w:name="Medium List 2 Accent 6" w:uiPriority="66"/>
+    <w:lsdException w:name="Medium Grid 1 Accent 6" w:uiPriority="67"/>
+    <w:lsdException w:name="Medium Grid 2 Accent 6" w:uiPriority="68"/>
+    <w:lsdException w:name="Medium Grid 3 Accent 6" w:uiPriority="69"/>
+    <w:lsdException w:name="Dark List Accent 6" w:uiPriority="70"/>
+    <w:lsdException w:name="Colorful Shading Accent 6" w:uiPriority="71"/>
+    <w:lsdException w:name="Colorful List Accent 6" w:uiPriority="72"/>
+    <w:lsdException w:name="Colorful Grid Accent 6" w:uiPriority="73"/>
+    <w:lsdException w:name="Subtle Emphasis" w:uiPriority="19" w:qFormat="1"/>
+    <w:lsdException w:name="Intense Emphasis" w:uiPriority="21" w:qFormat="1"/>
+    <w:lsdException w:name="Subtle Reference" w:uiPriority="31" w:qFormat="1"/>
+    <w:lsdException w:name="Intense Reference" w:uiPriority="32" w:qFormat="1"/>
+    <w:lsdException w:name="Book Title" w:uiPriority="33" w:qFormat="1"/>
+    <w:lsdException w:name="Bibliography" w:semiHidden="1" w:uiPriority="37" w:unhideWhenUsed="1"/>
+    <w:lsdException w:name="TOC Heading" w:semiHidden="1" w:uiPriority="39" w:unhideWhenUsed="1" w:qFormat="1"/>
+    <w:lsdException w:name="Plain Table 1" w:uiPriority="41"/>
+    <w:lsdException w:name="Plain Table 2" w:uiPriority="42"/>
+    <w:lsdException w:name="Plain Table 3" w:uiPriority="43"/>
+    <w:lsdException w:name="Plain Table 4" w:uiPriority="44"/>
+    <w:lsdException w:name="Plain Table 5" w:uiPriority="45"/>
+    <w:lsdException w:name="Grid Table Light" w:uiPriority="40"/>
+    <w:lsdException w:name="Grid Table 1 Light" w:uiPriority="46"/>
+    <w:lsdException w:name="Grid Table 2" w:uiPriority="47"/>
+    <w:lsdException w:name="Grid Table 3" w:uiPriority="48"/>
+    <w:lsdException w:name="Grid Table 4" w:uiPriority="49"/>
+    <w:lsdException w:name="Grid Table 5 Dark" w:uiPriority="50"/>
+    <w:lsdException w:name="Grid Table 6 Colorful" w:uiPriority="51"/>
+    <w:lsdException w:name="Grid Table 7 Colorful" w:uiPriority="52"/>
+    <w:lsdException w:name="Grid Table 1 Light Accent 1" w:uiPriority="46"/>
+    <w:lsdException w:name="Grid Table 2 Accent 1" w:uiPriority="47"/>
+    <w:lsdException w:name="Grid Table 3 Accent 1" w:uiPriority="48"/>
+    <w:lsdException w:name="Grid Table 4 Accent 1" w:uiPriority="49"/>
+    <w:lsdException w:name="Grid Table 5 Dark Accent 1" w:uiPriority="50"/>
+    <w:lsdException w:name="Grid Table 6 Colorful Accent 1" w:uiPriority="51"/>
+    <w:lsdException w:name="Grid Table 7 Colorful Accent 1" w:uiPriority="52"/>
+    <w:lsdException w:name="Grid Table 1 Light Accent 2" w:uiPriority="46"/>
+    <w:lsdException w:name="Grid Table 2 Accent 2" w:uiPriority="47"/>
+    <w:lsdException w:name="Grid Table 3 Accent 2" w:uiPriority="48"/>
+    <w:lsdException w:name="Grid Table 4 Accent 2" w:uiPriority="49"/>
+    <w:lsdException w:name="Grid Table 5 Dark Accent 2" w:uiPriority="50"/>
+    <w:lsdException w:name="Grid Table 6 Colorful Accent 2" w:uiPriority="51"/>
+    <w:lsdException w:name="Grid Table 7 Colorful Accent 2" w:uiPriority="52"/>
+    <w:lsdException w:name="Grid Table 1 Light Accent 3" w:uiPriority="46"/>
+    <w:lsdException w:name="Grid Table 2 Accent 3" w:uiPriority="47"/>
+    <w:lsdException w:name="Grid Table 3 Accent 3" w:uiPriority="48"/>
+    <w:lsdException w:name="Grid Table 4 Accent 3" w:uiPriority="49"/>
+    <w:lsdException w:name="Grid Table 5 Dark Accent 3" w:uiPriority="50"/>
+    <w:lsdException w:name="Grid Table 6 Colorful Accent 3" w:uiPriority="51"/>
+    <w:lsdException w:name="Grid Table 7 Colorful Accent 3" w:uiPriority="52"/>
+    <w:lsdException w:name="Grid Table 1 Light Accent 4" w:uiPriority="46"/>
+    <w:lsdException w:name="Grid Table 2 Accent 4" w:uiPriority="47"/>
+    <w:lsdException w:name="Grid Table 3 Accent 4" w:uiPriority="48"/>
+    <w:lsdException w:name="Grid Table 4 Accent 4" w:uiPriority="49"/>
+    <w:lsdException w:name="Grid Table 5 Dark Accent 4" w:uiPriority="50"/>
+    <w:lsdException w:name="Grid Table 6 Colorful Accent 4" w:uiPriority="51"/>
+    <w:lsdException w:name="Grid Table 7 Colorful Accent 4" w:uiPriority="52"/>
+    <w:lsdException w:name="Grid Table 1 Light Accent 5" w:uiPriority="46"/>
+    <w:lsdException w:name="Grid Table 2 Accent 5" w:uiPriority="47"/>
+    <w:lsdException w:name="Grid Table 3 Accent 5" w:uiPriority="48"/>
+    <w:lsdException w:name="Grid Table 4 Accent 5" w:uiPriority="49"/>
+    <w:lsdException w:name="Grid Table 5 Dark Accent 5" w:uiPriority="50"/>
+    <w:lsdException w:name="Grid Table 6 Colorful Accent 5" w:uiPriority="51"/>
+    <w:lsdException w:name="Grid Table 7 Colorful Accent 5" w:uiPriority="52"/>
+    <w:lsdException w:name="Grid Table 1 Light Accent 6" w:uiPriority="46"/>
+    <w:lsdException w:name="Grid Table 2 Accent 6" w:uiPriority="47"/>
+    <w:lsdException w:name="Grid Table 3 Accent 6" w:uiPriority="48"/>
+    <w:lsdException w:name="Grid Table 4 Accent 6" w:uiPriority="49"/>
+    <w:lsdException w:name="Grid Table 5 Dark Accent 6" w:uiPriority="50"/>
+    <w:lsdException w:name="Grid Table 6 Colorful Accent 6" w:uiPriority="51"/>
+    <w:lsdException w:name="Grid Table 7 Colorful Accent 6" w:uiPriority="52"/>
+    <w:lsdException w:name="List Table 1 Light" w:uiPriority="46"/>
+    <w:lsdException w:name="List Table 2" w:uiPriority="47"/>
+    <w:lsdException w:name="List Table 3" w:uiPriority="48"/>
+    <w:lsdException w:name="List Table 4" w:uiPriority="49"/>
+    <w:lsdException w:name="List Table 5 Dark" w:uiPriority="50"/>
+    <w:lsdException w:name="List Table 6 Colorful" w:uiPriority="51"/>
+    <w:lsdException w:name="List Table 7 Colorful" w:uiPriority="52"/>
+    <w:lsdException w:name="List Table 1 Light Accent 1" w:uiPriority="46"/>
+    <w:lsdException w:name="List Table 2 Accent 1" w:uiPriority="47"/>
+    <w:lsdException w:name="List Table 3 Accent 1" w:uiPriority="48"/>
+    <w:lsdException w:name="List Table 4 Accent 1" w:uiPriority="49"/>
+    <w:lsdException w:name="List Table 5 Dark Accent 1" w:uiPriority="50"/>
+    <w:lsdException w:name="List Table 6 Colorful Accent 1" w:uiPriority="51"/>
+    <w:lsdException w:name="List Table 7 Colorful Accent 1" w:uiPriority="52"/>
+    <w:lsdException w:name="List Table 1 Light Accent 2" w:uiPriority="46"/>
+    <w:lsdException w:name="List Table 2 Accent 2" w:uiPriority="47"/>
+    <w:lsdException w:name="List Table 3 Accent 2" w:uiPriority="48"/>
+    <w:lsdException w:name="List Table 4 Accent 2" w:uiPriority="49"/>
+    <w:lsdException w:name="List Table 5 Dark Accent 2" w:uiPriority="50"/>
+    <w:lsdException w:name="List Table 6 Colorful Accent 2" w:uiPriority="51"/>
+    <w:lsdException w:name="List Table 7 Colorful Accent 2" w:uiPriority="52"/>
+    <w:lsdException w:name="List Table 1 Light Accent 3" w:uiPriority="46"/>
+    <w:lsdException w:name="List Table 2 Accent 3" w:uiPriority="47"/>
+    <w:lsdException w:name="List Table 3 Accent 3" w:uiPriority="48"/>
+    <w:lsdException w:name="List Table 4 Accent 3" w:uiPriority="49"/>
+    <w:lsdException w:name="List Table 5 Dark Accent 3" w:uiPriority="50"/>
+    <w:lsdException w:name="List Table 6 Colorful Accent 3" w:uiPriority="51"/>
+    <w:lsdException w:name="List Table 7 Colorful Accent 3" w:uiPriority="52"/>
+    <w:lsdException w:name="List Table 1 Light Accent 4" w:uiPriority="46"/>
+    <w:lsdException w:name="List Table 2 Accent 4" w:uiPriority="47"/>
+    <w:lsdException w:name="List Table 3 Accent 4" w:uiPriority="48"/>
+    <w:lsdException w:name="List Table 4 Accent 4" w:uiPriority="49"/>
+    <w:lsdException w:name="List Table 5 Dark Accent 4" w:uiPriority="50"/>
+    <w:lsdException w:name="List Table 6 Colorful Accent 4" w:uiPriority="51"/>
+    <w:lsdException w:name="List Table 7 Colorful Accent 4" w:uiPriority="52"/>
+    <w:lsdException w:name="List Table 1 Light Accent 5" w:uiPriority="46"/>
+    <w:lsdException w:name="List Table 2 Accent 5" w:uiPriority="47"/>
+    <w:lsdException w:name="List Table 3 Accent 5" w:uiPriority="48"/>
+    <w:lsdException w:name="List Table 4 Accent 5" w:uiPriority="49"/>
+    <w:lsdException w:name="List Table 5 Dark Accent 5" w:uiPriority="50"/>
+    <w:lsdException w:name="List Table 6 Colorful Accent 5" w:uiPriority="51"/>
+    <w:lsdException w:name="List Table 7 Colorful Accent 5" w:uiPriority="52"/>
+    <w:lsdException w:name="List Table 1 Light Accent 6" w:uiPriority="46"/>
+    <w:lsdException w:name="List Table 2 Accent 6" w:uiPriority="47"/>
+    <w:lsdException w:name="List Table 3 Accent 6" w:uiPriority="48"/>
+    <w:lsdException w:name="List Table 4 Accent 6" w:uiPriority="49"/>
+    <w:lsdException w:name="List Table 5 Dark Accent 6" w:uiPriority="50"/>
+    <w:lsdException w:name="List Table 6 Colorful Accent 6" w:uiPriority="51"/>
+    <w:lsdException w:name="List Table 7 Colorful Accent 6" w:uiPriority="52"/>
+  </w:latentStyles>
+  <w:style w:type="paragraph" w:default="1" w:styleId="Normal">
+    <w:name w:val="Normal"/>
+    <w:qFormat/>
+  </w:style>
+  <w:style w:type="character" w:default="1" w:styleId="DefaultParagraphFont">
+    <w:name w:val="Default Paragraph Font"/>
+    <w:uiPriority w:val="1"/>
+    <w:semiHidden/>
+    <w:unhideWhenUsed/>
+  </w:style>
+  <w:style w:type="table" w:default="1" w:styleId="TableNormal">
+    <w:name w:val="Normal Table"/>
+    <w:uiPriority w:val="99"/>
+    <w:semiHidden/>
+    <w:unhideWhenUsed/>
+    <w:tblPr>
+      <w:tblInd w:w="0" w:type="dxa"/>
+      <w:tblCellMar>
+        <w:top w:w="0" w:type="dxa"/>
+        <w:left w:w="108" w:type="dxa"/>
+        <w:bottom w:w="0" w:type="dxa"/>
+        <w:right w:w="108" w:type="dxa"/>
+      </w:tblCellMar>
+    </w:tblPr>
+  </w:style>
+  <w:style w:type="numbering" w:default="1" w:styleId="NoList">
+    <w:name w:val="No List"/>
+    <w:uiPriority w:val="99"/>
+    <w:semiHidden/>
+    <w:unhideWhenUsed/>
+  </w:style>
+  <w:style w:type="paragraph" w:customStyle="1" w:styleId="D91507D31CE4473792678917501EBB44">
+    <w:name w:val="D91507D31CE4473792678917501EBB44"/>
+    <w:rsid w:val="00393406"/>
+  </w:style>
+  <w:style w:type="paragraph" w:customStyle="1" w:styleId="27B0C08CC86C486ABB53E5B42E33E98A">
+    <w:name w:val="27B0C08CC86C486ABB53E5B42E33E98A"/>
+    <w:rsid w:val="00393406"/>
+  </w:style>
+</w:styles>
+</file>
+
+<file path=word/glossary/webSettings.xml><?xml version="1.0" encoding="utf-8"?>
+<w:webSettings xmlns:mc="http://schemas.openxmlformats.org/markup-compatibility/2006" xmlns:r="http://schemas.openxmlformats.org/officeDocument/2006/relationships" xmlns:w="http://schemas.openxmlformats.org/wordprocessingml/2006/main" xmlns:w14="http://schemas.microsoft.com/office/word/2010/wordml" xmlns:w15="http://schemas.microsoft.com/office/word/2012/wordml" xmlns:w16se="http://schemas.microsoft.com/office/word/2015/wordml/symex" mc:Ignorable="w14 w15 w16se">
+  <w:optimizeForBrowser/>
+  <w:allowPNG/>
+</w:webSettings>
 </file>
 
 <file path=word/theme/theme1.xml><?xml version="1.0" encoding="utf-8"?>
@@ -4710,7 +5928,7 @@
 </file>
 
 <file path=customXml/itemProps1.xml><?xml version="1.0" encoding="utf-8"?>
-<ds:datastoreItem xmlns:ds="http://schemas.openxmlformats.org/officeDocument/2006/customXml" ds:itemID="{BD2F6566-92D7-4922-B55D-EA5104C9A800}">
+<ds:datastoreItem xmlns:ds="http://schemas.openxmlformats.org/officeDocument/2006/customXml" ds:itemID="{D551DD1C-F4BF-45E2-BAC0-C63ECC249C5D}">
   <ds:schemaRefs>
     <ds:schemaRef ds:uri="http://schemas.openxmlformats.org/officeDocument/2006/bibliography"/>
   </ds:schemaRefs>

</xml_diff>

<commit_message>
Cập nhật CV kèm hình ảnh và bổ sung thêm vài thông tin. Chỉnh font chữ CV.
</commit_message>
<xml_diff>
--- a/resume/nguyenduybang.docx
+++ b/resume/nguyenduybang.docx
@@ -19,18 +19,163 @@
           <w:szCs w:val="20"/>
         </w:rPr>
         <mc:AlternateContent>
+          <mc:Choice Requires="wps">
+            <w:drawing>
+              <wp:anchor distT="91440" distB="91440" distL="137160" distR="137160" simplePos="0" relativeHeight="251663360" behindDoc="0" locked="0" layoutInCell="1" allowOverlap="1" wp14:anchorId="0C9F86E2" wp14:editId="5F06432C">
+                <wp:simplePos x="0" y="0"/>
+                <wp:positionH relativeFrom="margin">
+                  <wp:posOffset>3048000</wp:posOffset>
+                </wp:positionH>
+                <wp:positionV relativeFrom="margin">
+                  <wp:posOffset>-825817</wp:posOffset>
+                </wp:positionV>
+                <wp:extent cx="3611880" cy="1143000"/>
+                <wp:effectExtent l="0" t="0" r="0" b="635"/>
+                <wp:wrapNone/>
+                <wp:docPr id="140" name="Text Box 140"/>
+                <wp:cNvGraphicFramePr/>
+                <a:graphic xmlns:a="http://schemas.openxmlformats.org/drawingml/2006/main">
+                  <a:graphicData uri="http://schemas.microsoft.com/office/word/2010/wordprocessingShape">
+                    <wps:wsp>
+                      <wps:cNvSpPr txBox="1"/>
+                      <wps:spPr>
+                        <a:xfrm>
+                          <a:off x="0" y="0"/>
+                          <a:ext cx="3611880" cy="1143000"/>
+                        </a:xfrm>
+                        <a:prstGeom prst="rect">
+                          <a:avLst/>
+                        </a:prstGeom>
+                        <a:noFill/>
+                        <a:ln w="6350">
+                          <a:noFill/>
+                        </a:ln>
+                        <a:effectLst/>
+                      </wps:spPr>
+                      <wps:style>
+                        <a:lnRef idx="0">
+                          <a:schemeClr val="accent1"/>
+                        </a:lnRef>
+                        <a:fillRef idx="0">
+                          <a:schemeClr val="accent1"/>
+                        </a:fillRef>
+                        <a:effectRef idx="0">
+                          <a:schemeClr val="accent1"/>
+                        </a:effectRef>
+                        <a:fontRef idx="minor">
+                          <a:schemeClr val="dk1"/>
+                        </a:fontRef>
+                      </wps:style>
+                      <wps:txbx>
+                        <w:txbxContent>
+                          <w:p>
+                            <w:pPr>
+                              <w:pBdr>
+                                <w:right w:val="single" w:sz="12" w:space="8" w:color="ED7D31" w:themeColor="accent2"/>
+                              </w:pBdr>
+                              <w:spacing w:before="160"/>
+                              <w:jc w:val="right"/>
+                              <w:rPr>
+                                <w:rFonts w:ascii="Courier New" w:hAnsi="Courier New" w:cs="Courier New"/>
+                                <w:caps/>
+                                <w:color w:val="FFFFFF" w:themeColor="background1"/>
+                                <w:sz w:val="18"/>
+                                <w:szCs w:val="25"/>
+                              </w:rPr>
+                            </w:pPr>
+                            <w:r>
+                              <w:rPr>
+                                <w:rFonts w:ascii="Courier New" w:hAnsi="Courier New" w:cs="Courier New"/>
+                                <w:caps/>
+                                <w:color w:val="FFFFFF" w:themeColor="background1"/>
+                                <w:sz w:val="18"/>
+                                <w:szCs w:val="25"/>
+                              </w:rPr>
+                              <w:t>The only source of knowledge is experience.</w:t>
+                            </w:r>
+                          </w:p>
+                        </w:txbxContent>
+                      </wps:txbx>
+                      <wps:bodyPr rot="0" spcFirstLastPara="0" vertOverflow="overflow" horzOverflow="overflow" vert="horz" wrap="square" lIns="0" tIns="0" rIns="228600" bIns="0" numCol="1" spcCol="0" rtlCol="0" fromWordArt="0" anchor="ctr" anchorCtr="0" forceAA="0" compatLnSpc="1">
+                        <a:prstTxWarp prst="textNoShape">
+                          <a:avLst/>
+                        </a:prstTxWarp>
+                        <a:spAutoFit/>
+                      </wps:bodyPr>
+                    </wps:wsp>
+                  </a:graphicData>
+                </a:graphic>
+                <wp14:sizeRelH relativeFrom="margin">
+                  <wp14:pctWidth>0</wp14:pctWidth>
+                </wp14:sizeRelH>
+                <wp14:sizeRelV relativeFrom="margin">
+                  <wp14:pctHeight>0</wp14:pctHeight>
+                </wp14:sizeRelV>
+              </wp:anchor>
+            </w:drawing>
+          </mc:Choice>
+          <mc:Fallback>
+            <w:pict>
+              <v:shapetype w14:anchorId="0C9F86E2" id="_x0000_t202" coordsize="21600,21600" o:spt="202" path="m,l,21600r21600,l21600,xe">
+                <v:stroke joinstyle="miter"/>
+                <v:path gradientshapeok="t" o:connecttype="rect"/>
+              </v:shapetype>
+              <v:shape id="Text Box 140" o:spid="_x0000_s1026" type="#_x0000_t202" style="position:absolute;margin-left:240pt;margin-top:-65pt;width:284.4pt;height:90pt;z-index:251663360;visibility:visible;mso-wrap-style:square;mso-width-percent:0;mso-height-percent:0;mso-wrap-distance-left:10.8pt;mso-wrap-distance-top:7.2pt;mso-wrap-distance-right:10.8pt;mso-wrap-distance-bottom:7.2pt;mso-position-horizontal:absolute;mso-position-horizontal-relative:margin;mso-position-vertical:absolute;mso-position-vertical-relative:margin;mso-width-percent:0;mso-height-percent:0;mso-width-relative:margin;mso-height-relative:margin;v-text-anchor:middle" o:gfxdata="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" filled="f" stroked="f" strokeweight=".5pt">
+                <v:textbox style="mso-fit-shape-to-text:t" inset="0,0,18pt,0">
+                  <w:txbxContent>
+                    <w:p>
+                      <w:pPr>
+                        <w:pBdr>
+                          <w:right w:val="single" w:sz="12" w:space="8" w:color="ED7D31" w:themeColor="accent2"/>
+                        </w:pBdr>
+                        <w:spacing w:before="160"/>
+                        <w:jc w:val="right"/>
+                        <w:rPr>
+                          <w:rFonts w:ascii="Courier New" w:hAnsi="Courier New" w:cs="Courier New"/>
+                          <w:caps/>
+                          <w:color w:val="FFFFFF" w:themeColor="background1"/>
+                          <w:sz w:val="18"/>
+                          <w:szCs w:val="25"/>
+                        </w:rPr>
+                      </w:pPr>
+                      <w:r>
+                        <w:rPr>
+                          <w:rFonts w:ascii="Courier New" w:hAnsi="Courier New" w:cs="Courier New"/>
+                          <w:caps/>
+                          <w:color w:val="FFFFFF" w:themeColor="background1"/>
+                          <w:sz w:val="18"/>
+                          <w:szCs w:val="25"/>
+                        </w:rPr>
+                        <w:t>The only source of knowledge is experience.</w:t>
+                      </w:r>
+                    </w:p>
+                  </w:txbxContent>
+                </v:textbox>
+                <w10:wrap anchorx="margin" anchory="margin"/>
+              </v:shape>
+            </w:pict>
+          </mc:Fallback>
+        </mc:AlternateContent>
+      </w:r>
+      <w:r>
+        <w:rPr>
+          <w:noProof/>
+          <w:sz w:val="20"/>
+          <w:szCs w:val="20"/>
+        </w:rPr>
+        <mc:AlternateContent>
           <mc:Choice Requires="wpg">
             <w:drawing>
-              <wp:anchor distT="0" distB="0" distL="114300" distR="114300" simplePos="0" relativeHeight="251659264" behindDoc="0" locked="0" layoutInCell="1" allowOverlap="1">
+              <wp:anchor distT="0" distB="0" distL="114300" distR="114300" simplePos="0" relativeHeight="251659264" behindDoc="0" locked="0" layoutInCell="1" allowOverlap="1" wp14:anchorId="74DFDDBE" wp14:editId="4B4ABFAE">
                 <wp:simplePos x="0" y="0"/>
                 <wp:positionH relativeFrom="column">
                   <wp:posOffset>-914400</wp:posOffset>
                 </wp:positionH>
                 <wp:positionV relativeFrom="paragraph">
-                  <wp:posOffset>-1173561</wp:posOffset>
+                  <wp:posOffset>-1173480</wp:posOffset>
                 </wp:positionV>
-                <wp:extent cx="7772400" cy="2378075"/>
-                <wp:effectExtent l="0" t="0" r="0" b="3175"/>
+                <wp:extent cx="7807960" cy="2378075"/>
+                <wp:effectExtent l="0" t="0" r="2540" b="3175"/>
                 <wp:wrapNone/>
                 <wp:docPr id="24" name="Group 24"/>
                 <wp:cNvGraphicFramePr/>
@@ -41,9 +186,9 @@
                       <wpg:grpSpPr>
                         <a:xfrm>
                           <a:off x="0" y="0"/>
-                          <a:ext cx="7772400" cy="2378075"/>
+                          <a:ext cx="7807960" cy="2378075"/>
                           <a:chOff x="0" y="-257175"/>
-                          <a:chExt cx="7772400" cy="2378075"/>
+                          <a:chExt cx="7808513" cy="2378075"/>
                         </a:xfrm>
                       </wpg:grpSpPr>
                       <pic:pic xmlns:pic="http://schemas.openxmlformats.org/drawingml/2006/picture">
@@ -453,7 +598,7 @@
                       </pic:pic>
                       <pic:pic xmlns:pic="http://schemas.openxmlformats.org/drawingml/2006/picture">
                         <pic:nvPicPr>
-                          <pic:cNvPr id="17" name="Picture 13"/>
+                          <pic:cNvPr id="19" name="Picture 15"/>
                           <pic:cNvPicPr>
                             <a:picLocks noChangeAspect="1"/>
                           </pic:cNvPicPr>
@@ -473,60 +618,7 @@
                         </pic:blipFill>
                         <pic:spPr bwMode="auto">
                           <a:xfrm>
-                            <a:off x="5567363" y="1076325"/>
-                            <a:ext cx="1778000" cy="127000"/>
-                          </a:xfrm>
-                          <a:prstGeom prst="rect">
-                            <a:avLst/>
-                          </a:prstGeom>
-                          <a:noFill/>
-                          <a:ln>
-                            <a:noFill/>
-                          </a:ln>
-                          <a:extLst>
-                            <a:ext uri="{909E8E84-426E-40DD-AFC4-6F175D3DCCD1}">
-                              <a14:hiddenFill xmlns:a14="http://schemas.microsoft.com/office/drawing/2010/main">
-                                <a:solidFill>
-                                  <a:srgbClr val="FFFFFF"/>
-                                </a:solidFill>
-                              </a14:hiddenFill>
-                            </a:ext>
-                            <a:ext uri="{91240B29-F687-4F45-9708-019B960494DF}">
-                              <a14:hiddenLine xmlns:a14="http://schemas.microsoft.com/office/drawing/2010/main" w="9525">
-                                <a:solidFill>
-                                  <a:srgbClr val="000000"/>
-                                </a:solidFill>
-                                <a:miter lim="800000"/>
-                                <a:headEnd/>
-                                <a:tailEnd/>
-                              </a14:hiddenLine>
-                            </a:ext>
-                          </a:extLst>
-                        </pic:spPr>
-                      </pic:pic>
-                      <pic:pic xmlns:pic="http://schemas.openxmlformats.org/drawingml/2006/picture">
-                        <pic:nvPicPr>
-                          <pic:cNvPr id="19" name="Picture 15"/>
-                          <pic:cNvPicPr>
-                            <a:picLocks noChangeAspect="1"/>
-                          </pic:cNvPicPr>
-                        </pic:nvPicPr>
-                        <pic:blipFill>
-                          <a:blip r:embed="rId15" cstate="print">
-                            <a:extLst>
-                              <a:ext uri="{28A0092B-C50C-407E-A947-70E740481C1C}">
-                                <a14:useLocalDpi xmlns:a14="http://schemas.microsoft.com/office/drawing/2010/main" val="0"/>
-                              </a:ext>
-                            </a:extLst>
-                          </a:blip>
-                          <a:srcRect/>
-                          <a:stretch>
-                            <a:fillRect/>
-                          </a:stretch>
-                        </pic:blipFill>
-                        <pic:spPr bwMode="auto">
-                          <a:xfrm>
-                            <a:off x="5129213" y="1198197"/>
+                            <a:off x="5238214" y="1228359"/>
                             <a:ext cx="178166" cy="178166"/>
                           </a:xfrm>
                           <a:prstGeom prst="rect">
@@ -565,7 +657,7 @@
                           </pic:cNvPicPr>
                         </pic:nvPicPr>
                         <pic:blipFill>
-                          <a:blip r:embed="rId16" cstate="print">
+                          <a:blip r:embed="rId15" cstate="print">
                             <a:extLst>
                               <a:ext uri="{28A0092B-C50C-407E-A947-70E740481C1C}">
                                 <a14:useLocalDpi xmlns:a14="http://schemas.microsoft.com/office/drawing/2010/main" val="0"/>
@@ -579,8 +671,8 @@
                         </pic:blipFill>
                         <pic:spPr bwMode="auto">
                           <a:xfrm>
-                            <a:off x="5129213" y="907699"/>
-                            <a:ext cx="193415" cy="211071"/>
+                            <a:off x="5221648" y="957739"/>
+                            <a:ext cx="224665" cy="245174"/>
                           </a:xfrm>
                           <a:prstGeom prst="rect">
                             <a:avLst/>
@@ -617,7 +709,7 @@
                         </wps:cNvSpPr>
                         <wps:spPr bwMode="auto">
                           <a:xfrm>
-                            <a:off x="442913" y="547688"/>
+                            <a:off x="1443675" y="491808"/>
                             <a:ext cx="3527425" cy="1459132"/>
                           </a:xfrm>
                           <a:prstGeom prst="rect">
@@ -656,6 +748,7 @@
                                 <w:overflowPunct w:val="0"/>
                                 <w:spacing w:line="399" w:lineRule="exact"/>
                                 <w:rPr>
+                                  <w:rFonts w:ascii="Courier New" w:hAnsi="Courier New" w:cs="Courier New"/>
                                   <w:b/>
                                   <w:bCs/>
                                   <w:color w:val="CCCCCC"/>
@@ -665,6 +758,7 @@
                               </w:pPr>
                               <w:r>
                                 <w:rPr>
+                                  <w:rFonts w:ascii="Courier New" w:hAnsi="Courier New" w:cs="Courier New"/>
                                   <w:b/>
                                   <w:bCs/>
                                   <w:color w:val="CCCCCC"/>
@@ -681,6 +775,7 @@
                                 <w:overflowPunct w:val="0"/>
                                 <w:spacing w:before="143"/>
                                 <w:rPr>
+                                  <w:rFonts w:ascii="Courier New" w:hAnsi="Courier New" w:cs="Courier New"/>
                                   <w:b/>
                                   <w:bCs/>
                                   <w:color w:val="F3C300"/>
@@ -690,6 +785,7 @@
                               </w:pPr>
                               <w:r>
                                 <w:rPr>
+                                  <w:rFonts w:ascii="Courier New" w:hAnsi="Courier New" w:cs="Courier New"/>
                                   <w:b/>
                                   <w:bCs/>
                                   <w:color w:val="F3C300"/>
@@ -707,6 +803,7 @@
                                 <w:spacing w:before="127"/>
                                 <w:ind w:left="14"/>
                                 <w:rPr>
+                                  <w:rFonts w:ascii="Courier New" w:hAnsi="Courier New" w:cs="Courier New"/>
                                   <w:color w:val="FFFFFF"/>
                                   <w:sz w:val="32"/>
                                   <w:szCs w:val="32"/>
@@ -714,6 +811,7 @@
                               </w:pPr>
                               <w:r>
                                 <w:rPr>
+                                  <w:rFonts w:ascii="Courier New" w:hAnsi="Courier New" w:cs="Courier New"/>
                                   <w:color w:val="FFFFFF"/>
                                   <w:sz w:val="32"/>
                                   <w:szCs w:val="32"/>
@@ -729,17 +827,19 @@
                                 <w:spacing w:before="127"/>
                                 <w:ind w:left="14"/>
                                 <w:rPr>
+                                  <w:rFonts w:ascii="Courier New" w:hAnsi="Courier New" w:cs="Courier New"/>
                                   <w:i/>
                                   <w:color w:val="FFFFFF"/>
-                                  <w:sz w:val="32"/>
+                                  <w:sz w:val="28"/>
                                   <w:szCs w:val="32"/>
                                 </w:rPr>
                               </w:pPr>
                               <w:r>
                                 <w:rPr>
+                                  <w:rFonts w:ascii="Courier New" w:hAnsi="Courier New" w:cs="Courier New"/>
                                   <w:i/>
                                   <w:color w:val="FFFFFF"/>
-                                  <w:sz w:val="32"/>
+                                  <w:sz w:val="28"/>
                                   <w:szCs w:val="32"/>
                                 </w:rPr>
                                 <w:t>https://bangnguyendev.github.io</w:t>
@@ -759,7 +859,7 @@
                           </pic:cNvPicPr>
                         </pic:nvPicPr>
                         <pic:blipFill>
-                          <a:blip r:embed="rId17" cstate="print">
+                          <a:blip r:embed="rId16" cstate="print">
                             <a:extLst>
                               <a:ext uri="{28A0092B-C50C-407E-A947-70E740481C1C}">
                                 <a14:useLocalDpi xmlns:a14="http://schemas.microsoft.com/office/drawing/2010/main" val="0"/>
@@ -812,7 +912,7 @@
                           </pic:cNvPicPr>
                         </pic:nvPicPr>
                         <pic:blipFill>
-                          <a:blip r:embed="rId18" cstate="print">
+                          <a:blip r:embed="rId17" cstate="print">
                             <a:extLst>
                               <a:ext uri="{28A0092B-C50C-407E-A947-70E740481C1C}">
                                 <a14:useLocalDpi xmlns:a14="http://schemas.microsoft.com/office/drawing/2010/main" val="0"/>
@@ -865,7 +965,7 @@
                           </pic:cNvPicPr>
                         </pic:nvPicPr>
                         <pic:blipFill>
-                          <a:blip r:embed="rId19" cstate="print">
+                          <a:blip r:embed="rId18" cstate="print">
                             <a:extLst>
                               <a:ext uri="{28A0092B-C50C-407E-A947-70E740481C1C}">
                                 <a14:useLocalDpi xmlns:a14="http://schemas.microsoft.com/office/drawing/2010/main" val="0"/>
@@ -879,7 +979,7 @@
                         </pic:blipFill>
                         <pic:spPr bwMode="auto">
                           <a:xfrm>
-                            <a:off x="5129213" y="1434148"/>
+                            <a:off x="5238214" y="1464310"/>
                             <a:ext cx="180975" cy="180975"/>
                           </a:xfrm>
                           <a:prstGeom prst="rect">
@@ -917,7 +1017,7 @@
                         </wps:cNvSpPr>
                         <wps:spPr bwMode="auto">
                           <a:xfrm>
-                            <a:off x="5404485" y="876301"/>
+                            <a:off x="5446313" y="909638"/>
                             <a:ext cx="2362200" cy="828675"/>
                           </a:xfrm>
                           <a:prstGeom prst="rect">
@@ -969,17 +1069,19 @@
                                 <w:overflowPunct w:val="0"/>
                                 <w:spacing w:line="221" w:lineRule="exact"/>
                                 <w:rPr>
-                                  <w:rFonts w:asciiTheme="minorHAnsi" w:hAnsiTheme="minorHAnsi" w:cstheme="minorHAnsi"/>
+                                  <w:rFonts w:ascii="Courier New" w:hAnsi="Courier New" w:cs="Courier New"/>
+                                  <w:b/>
                                   <w:color w:val="FFFFFF"/>
-                                  <w:sz w:val="28"/>
+                                  <w:sz w:val="24"/>
                                   <w:szCs w:val="36"/>
                                 </w:rPr>
                               </w:pPr>
                               <w:r>
                                 <w:rPr>
-                                  <w:rFonts w:asciiTheme="minorHAnsi" w:hAnsiTheme="minorHAnsi" w:cstheme="minorHAnsi"/>
+                                  <w:rFonts w:ascii="Courier New" w:hAnsi="Courier New" w:cs="Courier New"/>
+                                  <w:b/>
                                   <w:color w:val="FFFFFF"/>
-                                  <w:sz w:val="28"/>
+                                  <w:sz w:val="24"/>
                                   <w:szCs w:val="36"/>
                                 </w:rPr>
                                 <w:t>Male</w:t>
@@ -992,19 +1094,21 @@
                                 <w:overflowPunct w:val="0"/>
                                 <w:spacing w:before="19" w:line="350" w:lineRule="atLeast"/>
                                 <w:rPr>
-                                  <w:rFonts w:asciiTheme="minorHAnsi" w:hAnsiTheme="minorHAnsi" w:cstheme="minorHAnsi"/>
+                                  <w:rFonts w:ascii="Courier New" w:hAnsi="Courier New" w:cs="Courier New"/>
+                                  <w:b/>
                                   <w:color w:val="FFFFFF"/>
                                   <w:w w:val="95"/>
-                                  <w:sz w:val="28"/>
+                                  <w:sz w:val="24"/>
                                   <w:szCs w:val="36"/>
                                 </w:rPr>
                               </w:pPr>
                               <w:r>
                                 <w:rPr>
-                                  <w:rFonts w:asciiTheme="minorHAnsi" w:hAnsiTheme="minorHAnsi" w:cstheme="minorHAnsi"/>
+                                  <w:rFonts w:ascii="Courier New" w:hAnsi="Courier New" w:cs="Courier New"/>
+                                  <w:b/>
                                   <w:color w:val="FFFFFF"/>
                                   <w:w w:val="95"/>
-                                  <w:sz w:val="28"/>
+                                  <w:sz w:val="24"/>
                                   <w:szCs w:val="36"/>
                                 </w:rPr>
                                 <w:t>duybang140494@gmail.com</w:t>
@@ -1017,35 +1121,39 @@
                                 <w:overflowPunct w:val="0"/>
                                 <w:spacing w:before="19" w:line="350" w:lineRule="atLeast"/>
                                 <w:rPr>
-                                  <w:rFonts w:asciiTheme="minorHAnsi" w:hAnsiTheme="minorHAnsi" w:cstheme="minorHAnsi"/>
+                                  <w:rFonts w:ascii="Courier New" w:hAnsi="Courier New" w:cs="Courier New"/>
+                                  <w:b/>
                                   <w:color w:val="FFFFFF"/>
-                                  <w:sz w:val="28"/>
+                                  <w:sz w:val="24"/>
                                   <w:szCs w:val="36"/>
                                 </w:rPr>
                               </w:pPr>
                               <w:r>
                                 <w:rPr>
-                                  <w:rFonts w:asciiTheme="minorHAnsi" w:hAnsiTheme="minorHAnsi" w:cstheme="minorHAnsi"/>
+                                  <w:rFonts w:ascii="Courier New" w:hAnsi="Courier New" w:cs="Courier New"/>
+                                  <w:b/>
                                   <w:color w:val="FFFFFF"/>
-                                  <w:sz w:val="28"/>
+                                  <w:sz w:val="24"/>
                                   <w:szCs w:val="36"/>
                                 </w:rPr>
                                 <w:t>0784</w:t>
                               </w:r>
                               <w:r>
                                 <w:rPr>
-                                  <w:rFonts w:asciiTheme="minorHAnsi" w:hAnsiTheme="minorHAnsi" w:cstheme="minorHAnsi"/>
+                                  <w:rFonts w:ascii="Courier New" w:hAnsi="Courier New" w:cs="Courier New"/>
+                                  <w:b/>
                                   <w:color w:val="FFFFFF"/>
-                                  <w:sz w:val="28"/>
+                                  <w:sz w:val="24"/>
                                   <w:szCs w:val="36"/>
                                 </w:rPr>
                                 <w:t>-</w:t>
                               </w:r>
                               <w:r>
                                 <w:rPr>
-                                  <w:rFonts w:asciiTheme="minorHAnsi" w:hAnsiTheme="minorHAnsi" w:cstheme="minorHAnsi"/>
+                                  <w:rFonts w:ascii="Courier New" w:hAnsi="Courier New" w:cs="Courier New"/>
+                                  <w:b/>
                                   <w:color w:val="FFFFFF"/>
-                                  <w:sz w:val="28"/>
+                                  <w:sz w:val="24"/>
                                   <w:szCs w:val="36"/>
                                 </w:rPr>
                                 <w:t>140494</w:t>
@@ -1060,6 +1168,9 @@
                     </wpg:wgp>
                   </a:graphicData>
                 </a:graphic>
+                <wp14:sizeRelH relativeFrom="margin">
+                  <wp14:pctWidth>0</wp14:pctWidth>
+                </wp14:sizeRelH>
                 <wp14:sizeRelV relativeFrom="margin">
                   <wp14:pctHeight>0</wp14:pctHeight>
                 </wp14:sizeRelV>
@@ -1068,7 +1179,7 @@
           </mc:Choice>
           <mc:Fallback>
             <w:pict>
-              <v:group id="Group 24" o:spid="_x0000_s1026" style="position:absolute;margin-left:-1in;margin-top:-92.4pt;width:612pt;height:187.25pt;z-index:251659264;mso-height-relative:margin" coordorigin=",-2571" coordsize="77724,23780" o:gfxdata="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">
+              <v:group w14:anchorId="74DFDDBE" id="Group 24" o:spid="_x0000_s1027" style="position:absolute;margin-left:-1in;margin-top:-92.4pt;width:614.8pt;height:187.25pt;z-index:251659264;mso-width-relative:margin;mso-height-relative:margin" coordorigin=",-2571" coordsize="78085,23780" o:gfxdata="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">
                 <v:shapetype id="_x0000_t75" coordsize="21600,21600" o:spt="75" o:preferrelative="t" path="m@4@5l@4@11@9@11@9@5xe" filled="f" stroked="f">
                   <v:stroke joinstyle="miter"/>
                   <v:formulas>
@@ -1088,50 +1199,42 @@
                   <v:path o:extrusionok="f" gradientshapeok="t" o:connecttype="rect"/>
                   <o:lock v:ext="edit" aspectratio="t"/>
                 </v:shapetype>
-                <v:shape id="Picture 3" o:spid="_x0000_s1027" type="#_x0000_t75" style="position:absolute;top:904;width:77724;height:19431;visibility:visible;mso-wrap-style:square" o:gfxdata="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">
+                <v:shape id="Picture 3" o:spid="_x0000_s1028" type="#_x0000_t75" style="position:absolute;top:904;width:77724;height:19431;visibility:visible;mso-wrap-style:square" o:gfxdata="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">
+                  <v:imagedata r:id="rId19" o:title=""/>
+                  <v:path arrowok="t"/>
+                </v:shape>
+                <v:shape id="Freeform 4" o:spid="_x0000_s1029" style="position:absolute;width:77666;height:21170;visibility:visible;mso-wrap-style:square;v-text-anchor:top" coordsize="12231,3334" o:gfxdata="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" path="m,l12230,r,3333l,3333,,xe" fillcolor="#171616" stroked="f">
+                  <v:path arrowok="t" o:connecttype="custom" o:connectlocs="0,0;7766050,0;7766050,2116455;0,2116455;0,0" o:connectangles="0,0,0,0,0"/>
+                </v:shape>
+                <v:shape id="Picture 5" o:spid="_x0000_s1030" type="#_x0000_t75" style="position:absolute;top:904;width:77724;height:19431;visibility:visible;mso-wrap-style:square" o:gfxdata="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">
                   <v:imagedata r:id="rId20" o:title=""/>
                   <v:path arrowok="t"/>
                 </v:shape>
-                <v:shape id="Freeform 4" o:spid="_x0000_s1028" style="position:absolute;width:77666;height:21170;visibility:visible;mso-wrap-style:square;v-text-anchor:top" coordsize="12231,3334" o:gfxdata="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" path="m,l12230,r,3333l,3333,,xe" fillcolor="#171616" stroked="f">
-                  <v:path arrowok="t" o:connecttype="custom" o:connectlocs="0,0;7766050,0;7766050,2116455;0,2116455;0,0" o:connectangles="0,0,0,0,0"/>
-                </v:shape>
-                <v:shape id="Picture 5" o:spid="_x0000_s1029" type="#_x0000_t75" style="position:absolute;top:904;width:77724;height:19431;visibility:visible;mso-wrap-style:square" o:gfxdata="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">
+                <v:shape id="Picture 6" o:spid="_x0000_s1031" type="#_x0000_t75" style="position:absolute;left:30051;width:47666;height:21209;visibility:visible;mso-wrap-style:square" o:gfxdata="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">
                   <v:imagedata r:id="rId21" o:title=""/>
                   <v:path arrowok="t"/>
                 </v:shape>
-                <v:shape id="Picture 6" o:spid="_x0000_s1030" type="#_x0000_t75" style="position:absolute;left:30051;width:47666;height:21209;visibility:visible;mso-wrap-style:square" o:gfxdata="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">
+                <v:shape id="Picture 7" o:spid="_x0000_s1032" type="#_x0000_t75" style="position:absolute;left:47;top:-2571;width:64105;height:23748;visibility:visible;mso-wrap-style:square" o:gfxdata="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">
                   <v:imagedata r:id="rId22" o:title=""/>
                   <v:path arrowok="t"/>
                 </v:shape>
-                <v:shape id="Picture 7" o:spid="_x0000_s1031" type="#_x0000_t75" style="position:absolute;left:47;top:-2571;width:64105;height:23748;visibility:visible;mso-wrap-style:square" o:gfxdata="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">
+                <v:shape id="Picture 9" o:spid="_x0000_s1033" type="#_x0000_t75" style="position:absolute;left:3476;top:5286;width:49276;height:3810;visibility:visible;mso-wrap-style:square" o:gfxdata="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">
                   <v:imagedata r:id="rId23" o:title=""/>
                   <v:path arrowok="t"/>
                 </v:shape>
-                <v:shape id="Picture 9" o:spid="_x0000_s1032" type="#_x0000_t75" style="position:absolute;left:3476;top:5286;width:49276;height:3810;visibility:visible;mso-wrap-style:square" o:gfxdata="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">
+                <v:shape id="Picture 8" o:spid="_x0000_s1034" type="#_x0000_t75" style="position:absolute;left:3571;top:13763;width:42164;height:3429;visibility:visible;mso-wrap-style:square" o:gfxdata="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">
                   <v:imagedata r:id="rId24" o:title=""/>
                   <v:path arrowok="t"/>
                 </v:shape>
-                <v:shape id="Picture 8" o:spid="_x0000_s1033" type="#_x0000_t75" style="position:absolute;left:3571;top:13763;width:42164;height:3429;visibility:visible;mso-wrap-style:square" o:gfxdata="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">
+                <v:shape id="Picture 15" o:spid="_x0000_s1035" type="#_x0000_t75" style="position:absolute;left:52382;top:12283;width:1781;height:1782;visibility:visible;mso-wrap-style:square" o:gfxdata="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">
                   <v:imagedata r:id="rId25" o:title=""/>
                   <v:path arrowok="t"/>
                 </v:shape>
-                <v:shape id="Picture 13" o:spid="_x0000_s1034" type="#_x0000_t75" style="position:absolute;left:55673;top:10763;width:17780;height:1270;visibility:visible;mso-wrap-style:square" o:gfxdata="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">
+                <v:shape id="Picture 16" o:spid="_x0000_s1036" type="#_x0000_t75" style="position:absolute;left:52216;top:9577;width:2247;height:2452;visibility:visible;mso-wrap-style:square" o:gfxdata="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">
                   <v:imagedata r:id="rId26" o:title=""/>
                   <v:path arrowok="t"/>
                 </v:shape>
-                <v:shape id="Picture 15" o:spid="_x0000_s1035" type="#_x0000_t75" style="position:absolute;left:51292;top:11981;width:1781;height:1782;visibility:visible;mso-wrap-style:square" o:gfxdata="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">
-                  <v:imagedata r:id="rId27" o:title=""/>
-                  <v:path arrowok="t"/>
-                </v:shape>
-                <v:shape id="Picture 16" o:spid="_x0000_s1036" type="#_x0000_t75" style="position:absolute;left:51292;top:9076;width:1934;height:2111;visibility:visible;mso-wrap-style:square" o:gfxdata="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">
-                  <v:imagedata r:id="rId28" o:title=""/>
-                  <v:path arrowok="t"/>
-                </v:shape>
-                <v:shapetype id="_x0000_t202" coordsize="21600,21600" o:spt="202" path="m,l,21600r21600,l21600,xe">
-                  <v:stroke joinstyle="miter"/>
-                  <v:path gradientshapeok="t" o:connecttype="rect"/>
-                </v:shapetype>
-                <v:shape id="Text Box 17" o:spid="_x0000_s1037" type="#_x0000_t202" style="position:absolute;left:4429;top:5476;width:35274;height:14592;visibility:visible;mso-wrap-style:square;v-text-anchor:top" o:gfxdata="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" filled="f" stroked="f">
+                <v:shape id="Text Box 17" o:spid="_x0000_s1037" type="#_x0000_t202" style="position:absolute;left:14436;top:4918;width:35275;height:14591;visibility:visible;mso-wrap-style:square;v-text-anchor:top" o:gfxdata="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" filled="f" stroked="f">
                   <v:textbox inset="0,0,0,0">
                     <w:txbxContent>
                       <w:p>
@@ -1141,6 +1244,7 @@
                           <w:overflowPunct w:val="0"/>
                           <w:spacing w:line="399" w:lineRule="exact"/>
                           <w:rPr>
+                            <w:rFonts w:ascii="Courier New" w:hAnsi="Courier New" w:cs="Courier New"/>
                             <w:b/>
                             <w:bCs/>
                             <w:color w:val="CCCCCC"/>
@@ -1150,6 +1254,7 @@
                         </w:pPr>
                         <w:r>
                           <w:rPr>
+                            <w:rFonts w:ascii="Courier New" w:hAnsi="Courier New" w:cs="Courier New"/>
                             <w:b/>
                             <w:bCs/>
                             <w:color w:val="CCCCCC"/>
@@ -1166,6 +1271,7 @@
                           <w:overflowPunct w:val="0"/>
                           <w:spacing w:before="143"/>
                           <w:rPr>
+                            <w:rFonts w:ascii="Courier New" w:hAnsi="Courier New" w:cs="Courier New"/>
                             <w:b/>
                             <w:bCs/>
                             <w:color w:val="F3C300"/>
@@ -1175,6 +1281,7 @@
                         </w:pPr>
                         <w:r>
                           <w:rPr>
+                            <w:rFonts w:ascii="Courier New" w:hAnsi="Courier New" w:cs="Courier New"/>
                             <w:b/>
                             <w:bCs/>
                             <w:color w:val="F3C300"/>
@@ -1192,6 +1299,7 @@
                           <w:spacing w:before="127"/>
                           <w:ind w:left="14"/>
                           <w:rPr>
+                            <w:rFonts w:ascii="Courier New" w:hAnsi="Courier New" w:cs="Courier New"/>
                             <w:color w:val="FFFFFF"/>
                             <w:sz w:val="32"/>
                             <w:szCs w:val="32"/>
@@ -1199,6 +1307,7 @@
                         </w:pPr>
                         <w:r>
                           <w:rPr>
+                            <w:rFonts w:ascii="Courier New" w:hAnsi="Courier New" w:cs="Courier New"/>
                             <w:color w:val="FFFFFF"/>
                             <w:sz w:val="32"/>
                             <w:szCs w:val="32"/>
@@ -1214,17 +1323,19 @@
                           <w:spacing w:before="127"/>
                           <w:ind w:left="14"/>
                           <w:rPr>
+                            <w:rFonts w:ascii="Courier New" w:hAnsi="Courier New" w:cs="Courier New"/>
                             <w:i/>
                             <w:color w:val="FFFFFF"/>
-                            <w:sz w:val="32"/>
+                            <w:sz w:val="28"/>
                             <w:szCs w:val="32"/>
                           </w:rPr>
                         </w:pPr>
                         <w:r>
                           <w:rPr>
+                            <w:rFonts w:ascii="Courier New" w:hAnsi="Courier New" w:cs="Courier New"/>
                             <w:i/>
                             <w:color w:val="FFFFFF"/>
-                            <w:sz w:val="32"/>
+                            <w:sz w:val="28"/>
                             <w:szCs w:val="32"/>
                           </w:rPr>
                           <w:t>https://bangnguyendev.github.io</w:t>
@@ -1234,18 +1345,18 @@
                   </v:textbox>
                 </v:shape>
                 <v:shape id="Picture 11" o:spid="_x0000_s1038" type="#_x0000_t75" style="position:absolute;left:55673;top:15382;width:17780;height:1524;visibility:visible;mso-wrap-style:square" o:gfxdata="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">
+                  <v:imagedata r:id="rId27" o:title=""/>
+                  <v:path arrowok="t"/>
+                </v:shape>
+                <v:shape id="Picture 12" o:spid="_x0000_s1039" type="#_x0000_t75" style="position:absolute;left:55673;top:13096;width:20828;height:1778;visibility:visible;mso-wrap-style:square" o:gfxdata="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">
+                  <v:imagedata r:id="rId28" o:title=""/>
+                  <v:path arrowok="t"/>
+                </v:shape>
+                <v:shape id="Picture 14" o:spid="_x0000_s1040" type="#_x0000_t75" style="position:absolute;left:52382;top:14643;width:1809;height:1809;visibility:visible;mso-wrap-style:square" o:gfxdata="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">
                   <v:imagedata r:id="rId29" o:title=""/>
                   <v:path arrowok="t"/>
                 </v:shape>
-                <v:shape id="Picture 12" o:spid="_x0000_s1039" type="#_x0000_t75" style="position:absolute;left:55673;top:13096;width:20828;height:1778;visibility:visible;mso-wrap-style:square" o:gfxdata="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">
-                  <v:imagedata r:id="rId30" o:title=""/>
-                  <v:path arrowok="t"/>
-                </v:shape>
-                <v:shape id="Picture 14" o:spid="_x0000_s1040" type="#_x0000_t75" style="position:absolute;left:51292;top:14341;width:1809;height:1810;visibility:visible;mso-wrap-style:square" o:gfxdata="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">
-                  <v:imagedata r:id="rId31" o:title=""/>
-                  <v:path arrowok="t"/>
-                </v:shape>
-                <v:shape id="Text Box 18" o:spid="_x0000_s1041" type="#_x0000_t202" style="position:absolute;left:54044;top:8763;width:23622;height:8286;visibility:visible;mso-wrap-style:square;v-text-anchor:top" o:gfxdata="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" filled="f" stroked="f">
+                <v:shape id="Text Box 18" o:spid="_x0000_s1041" type="#_x0000_t202" style="position:absolute;left:54463;top:9096;width:23622;height:8287;visibility:visible;mso-wrap-style:square;v-text-anchor:top" o:gfxdata="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" filled="f" stroked="f">
                   <v:textbox inset="0,0,0,0">
                     <w:txbxContent>
                       <w:p>
@@ -1268,17 +1379,19 @@
                           <w:overflowPunct w:val="0"/>
                           <w:spacing w:line="221" w:lineRule="exact"/>
                           <w:rPr>
-                            <w:rFonts w:asciiTheme="minorHAnsi" w:hAnsiTheme="minorHAnsi" w:cstheme="minorHAnsi"/>
+                            <w:rFonts w:ascii="Courier New" w:hAnsi="Courier New" w:cs="Courier New"/>
+                            <w:b/>
                             <w:color w:val="FFFFFF"/>
-                            <w:sz w:val="28"/>
+                            <w:sz w:val="24"/>
                             <w:szCs w:val="36"/>
                           </w:rPr>
                         </w:pPr>
                         <w:r>
                           <w:rPr>
-                            <w:rFonts w:asciiTheme="minorHAnsi" w:hAnsiTheme="minorHAnsi" w:cstheme="minorHAnsi"/>
+                            <w:rFonts w:ascii="Courier New" w:hAnsi="Courier New" w:cs="Courier New"/>
+                            <w:b/>
                             <w:color w:val="FFFFFF"/>
-                            <w:sz w:val="28"/>
+                            <w:sz w:val="24"/>
                             <w:szCs w:val="36"/>
                           </w:rPr>
                           <w:t>Male</w:t>
@@ -1291,19 +1404,21 @@
                           <w:overflowPunct w:val="0"/>
                           <w:spacing w:before="19" w:line="350" w:lineRule="atLeast"/>
                           <w:rPr>
-                            <w:rFonts w:asciiTheme="minorHAnsi" w:hAnsiTheme="minorHAnsi" w:cstheme="minorHAnsi"/>
+                            <w:rFonts w:ascii="Courier New" w:hAnsi="Courier New" w:cs="Courier New"/>
+                            <w:b/>
                             <w:color w:val="FFFFFF"/>
                             <w:w w:val="95"/>
-                            <w:sz w:val="28"/>
+                            <w:sz w:val="24"/>
                             <w:szCs w:val="36"/>
                           </w:rPr>
                         </w:pPr>
                         <w:r>
                           <w:rPr>
-                            <w:rFonts w:asciiTheme="minorHAnsi" w:hAnsiTheme="minorHAnsi" w:cstheme="minorHAnsi"/>
+                            <w:rFonts w:ascii="Courier New" w:hAnsi="Courier New" w:cs="Courier New"/>
+                            <w:b/>
                             <w:color w:val="FFFFFF"/>
                             <w:w w:val="95"/>
-                            <w:sz w:val="28"/>
+                            <w:sz w:val="24"/>
                             <w:szCs w:val="36"/>
                           </w:rPr>
                           <w:t>duybang140494@gmail.com</w:t>
@@ -1316,35 +1431,39 @@
                           <w:overflowPunct w:val="0"/>
                           <w:spacing w:before="19" w:line="350" w:lineRule="atLeast"/>
                           <w:rPr>
-                            <w:rFonts w:asciiTheme="minorHAnsi" w:hAnsiTheme="minorHAnsi" w:cstheme="minorHAnsi"/>
+                            <w:rFonts w:ascii="Courier New" w:hAnsi="Courier New" w:cs="Courier New"/>
+                            <w:b/>
                             <w:color w:val="FFFFFF"/>
-                            <w:sz w:val="28"/>
+                            <w:sz w:val="24"/>
                             <w:szCs w:val="36"/>
                           </w:rPr>
                         </w:pPr>
                         <w:r>
                           <w:rPr>
-                            <w:rFonts w:asciiTheme="minorHAnsi" w:hAnsiTheme="minorHAnsi" w:cstheme="minorHAnsi"/>
+                            <w:rFonts w:ascii="Courier New" w:hAnsi="Courier New" w:cs="Courier New"/>
+                            <w:b/>
                             <w:color w:val="FFFFFF"/>
-                            <w:sz w:val="28"/>
+                            <w:sz w:val="24"/>
                             <w:szCs w:val="36"/>
                           </w:rPr>
                           <w:t>0784</w:t>
                         </w:r>
                         <w:r>
                           <w:rPr>
-                            <w:rFonts w:asciiTheme="minorHAnsi" w:hAnsiTheme="minorHAnsi" w:cstheme="minorHAnsi"/>
+                            <w:rFonts w:ascii="Courier New" w:hAnsi="Courier New" w:cs="Courier New"/>
+                            <w:b/>
                             <w:color w:val="FFFFFF"/>
-                            <w:sz w:val="28"/>
+                            <w:sz w:val="24"/>
                             <w:szCs w:val="36"/>
                           </w:rPr>
                           <w:t>-</w:t>
                         </w:r>
                         <w:r>
                           <w:rPr>
-                            <w:rFonts w:asciiTheme="minorHAnsi" w:hAnsiTheme="minorHAnsi" w:cstheme="minorHAnsi"/>
+                            <w:rFonts w:ascii="Courier New" w:hAnsi="Courier New" w:cs="Courier New"/>
+                            <w:b/>
                             <w:color w:val="FFFFFF"/>
-                            <w:sz w:val="28"/>
+                            <w:sz w:val="24"/>
                             <w:szCs w:val="36"/>
                           </w:rPr>
                           <w:t>140494</w:t>
@@ -1358,17 +1477,68 @@
           </mc:Fallback>
         </mc:AlternateContent>
       </w:r>
-    </w:p>
-    <w:p>
-      <w:pPr>
-        <w:pStyle w:val="BodyText"/>
-        <w:kinsoku w:val="0"/>
-        <w:overflowPunct w:val="0"/>
+      <w:r>
         <w:rPr>
+          <w:noProof/>
           <w:sz w:val="20"/>
           <w:szCs w:val="20"/>
         </w:rPr>
-      </w:pPr>
+        <w:drawing>
+          <wp:anchor distT="0" distB="0" distL="114300" distR="114300" simplePos="0" relativeHeight="251661312" behindDoc="0" locked="0" layoutInCell="1" allowOverlap="1" wp14:anchorId="0DA84138" wp14:editId="0ADAAE01">
+            <wp:simplePos x="0" y="0"/>
+            <wp:positionH relativeFrom="column">
+              <wp:posOffset>-824865</wp:posOffset>
+            </wp:positionH>
+            <wp:positionV relativeFrom="page">
+              <wp:posOffset>286385</wp:posOffset>
+            </wp:positionV>
+            <wp:extent cx="1326066" cy="1359218"/>
+            <wp:effectExtent l="0" t="0" r="0" b="0"/>
+            <wp:wrapNone/>
+            <wp:docPr id="1" name="Picture 1"/>
+            <wp:cNvGraphicFramePr>
+              <a:graphicFrameLocks xmlns:a="http://schemas.openxmlformats.org/drawingml/2006/main" noChangeAspect="1"/>
+            </wp:cNvGraphicFramePr>
+            <a:graphic xmlns:a="http://schemas.openxmlformats.org/drawingml/2006/main">
+              <a:graphicData uri="http://schemas.openxmlformats.org/drawingml/2006/picture">
+                <pic:pic xmlns:pic="http://schemas.openxmlformats.org/drawingml/2006/picture">
+                  <pic:nvPicPr>
+                    <pic:cNvPr id="1" name="avatar_github.png"/>
+                    <pic:cNvPicPr/>
+                  </pic:nvPicPr>
+                  <pic:blipFill>
+                    <a:blip r:embed="rId30" cstate="print">
+                      <a:extLst>
+                        <a:ext uri="{28A0092B-C50C-407E-A947-70E740481C1C}">
+                          <a14:useLocalDpi xmlns:a14="http://schemas.microsoft.com/office/drawing/2010/main" val="0"/>
+                        </a:ext>
+                      </a:extLst>
+                    </a:blip>
+                    <a:stretch>
+                      <a:fillRect/>
+                    </a:stretch>
+                  </pic:blipFill>
+                  <pic:spPr>
+                    <a:xfrm>
+                      <a:off x="0" y="0"/>
+                      <a:ext cx="1326066" cy="1359218"/>
+                    </a:xfrm>
+                    <a:prstGeom prst="rect">
+                      <a:avLst/>
+                    </a:prstGeom>
+                  </pic:spPr>
+                </pic:pic>
+              </a:graphicData>
+            </a:graphic>
+            <wp14:sizeRelH relativeFrom="margin">
+              <wp14:pctWidth>0</wp14:pctWidth>
+            </wp14:sizeRelH>
+            <wp14:sizeRelV relativeFrom="margin">
+              <wp14:pctHeight>0</wp14:pctHeight>
+            </wp14:sizeRelV>
+          </wp:anchor>
+        </w:drawing>
+      </w:r>
     </w:p>
     <w:p>
       <w:pPr>
@@ -1476,8 +1646,8 @@
         <w:tblLook w:val="04A0" w:firstRow="1" w:lastRow="0" w:firstColumn="1" w:lastColumn="0" w:noHBand="0" w:noVBand="1"/>
       </w:tblPr>
       <w:tblGrid>
-        <w:gridCol w:w="1924"/>
-        <w:gridCol w:w="7092"/>
+        <w:gridCol w:w="2425"/>
+        <w:gridCol w:w="6591"/>
       </w:tblGrid>
       <w:tr>
         <w:trPr>
@@ -1486,7 +1656,7 @@
         <w:tc>
           <w:tcPr>
             <w:cnfStyle w:val="001000000000" w:firstRow="0" w:lastRow="0" w:firstColumn="1" w:lastColumn="0" w:oddVBand="0" w:evenVBand="0" w:oddHBand="0" w:evenHBand="0" w:firstRowFirstColumn="0" w:firstRowLastColumn="0" w:lastRowFirstColumn="0" w:lastRowLastColumn="0"/>
-            <w:tcW w:w="9350" w:type="dxa"/>
+            <w:tcW w:w="9016" w:type="dxa"/>
             <w:gridSpan w:val="2"/>
           </w:tcPr>
           <w:p>
@@ -1497,18 +1667,185 @@
               <w:spacing w:before="8"/>
               <w:jc w:val="center"/>
               <w:rPr>
-                <w:rFonts w:asciiTheme="minorHAnsi" w:hAnsiTheme="minorHAnsi" w:cstheme="minorHAnsi"/>
+                <w:rFonts w:ascii="Courier New" w:hAnsi="Courier New" w:cs="Courier New"/>
                 <w:sz w:val="17"/>
                 <w:szCs w:val="17"/>
               </w:rPr>
             </w:pPr>
             <w:r>
               <w:rPr>
-                <w:rFonts w:asciiTheme="minorHAnsi" w:hAnsiTheme="minorHAnsi" w:cstheme="minorHAnsi"/>
+                <w:rFonts w:ascii="Courier New" w:hAnsi="Courier New" w:cs="Courier New"/>
                 <w:sz w:val="40"/>
                 <w:szCs w:val="17"/>
               </w:rPr>
               <w:t>EDUCATION HISTORY</w:t>
+            </w:r>
+          </w:p>
+        </w:tc>
+        <w:bookmarkStart w:id="0" w:name="_GoBack"/>
+        <w:bookmarkEnd w:id="0"/>
+      </w:tr>
+      <w:tr>
+        <w:trPr>
+          <w:cnfStyle w:val="000000100000" w:firstRow="0" w:lastRow="0" w:firstColumn="0" w:lastColumn="0" w:oddVBand="0" w:evenVBand="0" w:oddHBand="1" w:evenHBand="0" w:firstRowFirstColumn="0" w:firstRowLastColumn="0" w:lastRowFirstColumn="0" w:lastRowLastColumn="0"/>
+        </w:trPr>
+        <w:tc>
+          <w:tcPr>
+            <w:cnfStyle w:val="001000000000" w:firstRow="0" w:lastRow="0" w:firstColumn="1" w:lastColumn="0" w:oddVBand="0" w:evenVBand="0" w:oddHBand="0" w:evenHBand="0" w:firstRowFirstColumn="0" w:firstRowLastColumn="0" w:lastRowFirstColumn="0" w:lastRowLastColumn="0"/>
+            <w:tcW w:w="2425" w:type="dxa"/>
+          </w:tcPr>
+          <w:p>
+            <w:pPr>
+              <w:pStyle w:val="BodyText"/>
+              <w:kinsoku w:val="0"/>
+              <w:overflowPunct w:val="0"/>
+              <w:spacing w:before="8"/>
+              <w:rPr>
+                <w:rFonts w:ascii="Courier New" w:hAnsi="Courier New" w:cs="Courier New"/>
+                <w:szCs w:val="17"/>
+              </w:rPr>
+            </w:pPr>
+            <w:r>
+              <w:rPr>
+                <w:rFonts w:ascii="Courier New" w:hAnsi="Courier New" w:cs="Courier New"/>
+                <w:color w:val="3F3F3F"/>
+              </w:rPr>
+              <w:t>09/2015-</w:t>
+            </w:r>
+            <w:r>
+              <w:rPr>
+                <w:rFonts w:ascii="Courier New" w:hAnsi="Courier New" w:cs="Courier New"/>
+                <w:color w:val="3F3F3F"/>
+                <w:spacing w:val="-1"/>
+              </w:rPr>
+              <w:t xml:space="preserve"> </w:t>
+            </w:r>
+            <w:r>
+              <w:rPr>
+                <w:rFonts w:ascii="Courier New" w:hAnsi="Courier New" w:cs="Courier New"/>
+                <w:color w:val="3F3F3F"/>
+              </w:rPr>
+              <w:t>09/2019</w:t>
+            </w:r>
+          </w:p>
+        </w:tc>
+        <w:tc>
+          <w:tcPr>
+            <w:tcW w:w="6591" w:type="dxa"/>
+          </w:tcPr>
+          <w:p>
+            <w:pPr>
+              <w:pStyle w:val="BodyText"/>
+              <w:tabs>
+                <w:tab w:val="left" w:pos="3095"/>
+              </w:tabs>
+              <w:kinsoku w:val="0"/>
+              <w:overflowPunct w:val="0"/>
+              <w:spacing w:before="97"/>
+              <w:cnfStyle w:val="000000100000" w:firstRow="0" w:lastRow="0" w:firstColumn="0" w:lastColumn="0" w:oddVBand="0" w:evenVBand="0" w:oddHBand="1" w:evenHBand="0" w:firstRowFirstColumn="0" w:firstRowLastColumn="0" w:lastRowFirstColumn="0" w:lastRowLastColumn="0"/>
+              <w:rPr>
+                <w:rFonts w:ascii="Courier New" w:hAnsi="Courier New" w:cs="Courier New"/>
+                <w:color w:val="3F3F3F"/>
+              </w:rPr>
+            </w:pPr>
+            <w:r>
+              <w:rPr>
+                <w:rFonts w:ascii="Courier New" w:hAnsi="Courier New" w:cs="Courier New"/>
+                <w:color w:val="3F3F3F"/>
+              </w:rPr>
+              <w:t>Ho Chi Minh City University of Technology and Education,</w:t>
+            </w:r>
+            <w:r>
+              <w:rPr>
+                <w:rFonts w:ascii="Courier New" w:hAnsi="Courier New" w:cs="Courier New"/>
+                <w:color w:val="3F3F3F"/>
+                <w:spacing w:val="-16"/>
+              </w:rPr>
+              <w:t xml:space="preserve"> </w:t>
+            </w:r>
+            <w:r>
+              <w:rPr>
+                <w:rFonts w:ascii="Courier New" w:hAnsi="Courier New" w:cs="Courier New"/>
+                <w:color w:val="3F3F3F"/>
+              </w:rPr>
+              <w:t>Vietnam.</w:t>
+            </w:r>
+          </w:p>
+          <w:p>
+            <w:pPr>
+              <w:pStyle w:val="BodyText"/>
+              <w:kinsoku w:val="0"/>
+              <w:overflowPunct w:val="0"/>
+              <w:spacing w:before="56"/>
+              <w:cnfStyle w:val="000000100000" w:firstRow="0" w:lastRow="0" w:firstColumn="0" w:lastColumn="0" w:oddVBand="0" w:evenVBand="0" w:oddHBand="1" w:evenHBand="0" w:firstRowFirstColumn="0" w:firstRowLastColumn="0" w:lastRowFirstColumn="0" w:lastRowLastColumn="0"/>
+              <w:rPr>
+                <w:rFonts w:ascii="Courier New" w:hAnsi="Courier New" w:cs="Courier New"/>
+                <w:color w:val="3F3F3F"/>
+              </w:rPr>
+            </w:pPr>
+            <w:r>
+              <w:rPr>
+                <w:rFonts w:ascii="Courier New" w:hAnsi="Courier New" w:cs="Courier New"/>
+                <w:color w:val="3F3F3F"/>
+              </w:rPr>
+              <w:t>Major: Telecommunication - Electronics</w:t>
+            </w:r>
+          </w:p>
+        </w:tc>
+      </w:tr>
+    </w:tbl>
+    <w:p>
+      <w:pPr>
+        <w:pStyle w:val="BodyText"/>
+        <w:kinsoku w:val="0"/>
+        <w:overflowPunct w:val="0"/>
+        <w:spacing w:before="6"/>
+        <w:rPr>
+          <w:b/>
+          <w:bCs/>
+          <w:sz w:val="14"/>
+          <w:szCs w:val="14"/>
+        </w:rPr>
+      </w:pPr>
+    </w:p>
+    <w:tbl>
+      <w:tblPr>
+        <w:tblStyle w:val="PlainTable1"/>
+        <w:tblW w:w="0" w:type="auto"/>
+        <w:tblLook w:val="04A0" w:firstRow="1" w:lastRow="0" w:firstColumn="1" w:lastColumn="0" w:noHBand="0" w:noVBand="1"/>
+      </w:tblPr>
+      <w:tblGrid>
+        <w:gridCol w:w="9016"/>
+      </w:tblGrid>
+      <w:tr>
+        <w:trPr>
+          <w:cnfStyle w:val="100000000000" w:firstRow="1" w:lastRow="0" w:firstColumn="0" w:lastColumn="0" w:oddVBand="0" w:evenVBand="0" w:oddHBand="0" w:evenHBand="0" w:firstRowFirstColumn="0" w:firstRowLastColumn="0" w:lastRowFirstColumn="0" w:lastRowLastColumn="0"/>
+        </w:trPr>
+        <w:tc>
+          <w:tcPr>
+            <w:cnfStyle w:val="001000000000" w:firstRow="0" w:lastRow="0" w:firstColumn="1" w:lastColumn="0" w:oddVBand="0" w:evenVBand="0" w:oddHBand="0" w:evenHBand="0" w:firstRowFirstColumn="0" w:firstRowLastColumn="0" w:lastRowFirstColumn="0" w:lastRowLastColumn="0"/>
+            <w:tcW w:w="9016" w:type="dxa"/>
+          </w:tcPr>
+          <w:p>
+            <w:pPr>
+              <w:pStyle w:val="BodyText"/>
+              <w:kinsoku w:val="0"/>
+              <w:overflowPunct w:val="0"/>
+              <w:spacing w:before="8"/>
+              <w:jc w:val="center"/>
+              <w:rPr>
+                <w:rFonts w:ascii="Courier New" w:hAnsi="Courier New" w:cs="Courier New"/>
+                <w:sz w:val="17"/>
+                <w:szCs w:val="17"/>
+              </w:rPr>
+            </w:pPr>
+            <w:r>
+              <w:rPr>
+                <w:rFonts w:ascii="Courier New" w:hAnsi="Courier New" w:cs="Courier New"/>
+                <w:sz w:val="40"/>
+                <w:szCs w:val="17"/>
+              </w:rPr>
+              <w:t>OBJECTIVE</w:t>
             </w:r>
           </w:p>
         </w:tc>
@@ -1520,94 +1857,43 @@
         <w:tc>
           <w:tcPr>
             <w:cnfStyle w:val="001000000000" w:firstRow="0" w:lastRow="0" w:firstColumn="1" w:lastColumn="0" w:oddVBand="0" w:evenVBand="0" w:oddHBand="0" w:evenHBand="0" w:firstRowFirstColumn="0" w:firstRowLastColumn="0" w:lastRowFirstColumn="0" w:lastRowLastColumn="0"/>
-            <w:tcW w:w="1975" w:type="dxa"/>
+            <w:tcW w:w="9016" w:type="dxa"/>
           </w:tcPr>
-          <w:p>
-            <w:pPr>
-              <w:pStyle w:val="BodyText"/>
-              <w:kinsoku w:val="0"/>
-              <w:overflowPunct w:val="0"/>
-              <w:spacing w:before="8"/>
-              <w:rPr>
-                <w:sz w:val="17"/>
-                <w:szCs w:val="17"/>
-              </w:rPr>
-            </w:pPr>
-            <w:r>
-              <w:rPr>
-                <w:color w:val="3F3F3F"/>
-              </w:rPr>
-              <w:t>09/2015-</w:t>
-            </w:r>
-            <w:r>
-              <w:rPr>
-                <w:color w:val="3F3F3F"/>
-                <w:spacing w:val="-1"/>
-              </w:rPr>
-              <w:t xml:space="preserve"> </w:t>
-            </w:r>
-            <w:r>
-              <w:rPr>
-                <w:color w:val="3F3F3F"/>
-              </w:rPr>
-              <w:t>09/2019</w:t>
-            </w:r>
-          </w:p>
-        </w:tc>
-        <w:tc>
-          <w:tcPr>
-            <w:tcW w:w="7375" w:type="dxa"/>
-          </w:tcPr>
-          <w:p>
-            <w:pPr>
-              <w:pStyle w:val="BodyText"/>
-              <w:tabs>
-                <w:tab w:val="left" w:pos="3095"/>
-              </w:tabs>
-              <w:kinsoku w:val="0"/>
-              <w:overflowPunct w:val="0"/>
-              <w:spacing w:before="97"/>
-              <w:cnfStyle w:val="000000100000" w:firstRow="0" w:lastRow="0" w:firstColumn="0" w:lastColumn="0" w:oddVBand="0" w:evenVBand="0" w:oddHBand="1" w:evenHBand="0" w:firstRowFirstColumn="0" w:firstRowLastColumn="0" w:lastRowFirstColumn="0" w:lastRowLastColumn="0"/>
-              <w:rPr>
-                <w:color w:val="3F3F3F"/>
-              </w:rPr>
-            </w:pPr>
-            <w:r>
-              <w:rPr>
-                <w:color w:val="3F3F3F"/>
-              </w:rPr>
-              <w:t>Ho Chi Minh City University of Technology and Education,</w:t>
-            </w:r>
-            <w:r>
-              <w:rPr>
-                <w:color w:val="3F3F3F"/>
-                <w:spacing w:val="-16"/>
-              </w:rPr>
-              <w:t xml:space="preserve"> </w:t>
-            </w:r>
-            <w:r>
-              <w:rPr>
-                <w:color w:val="3F3F3F"/>
-              </w:rPr>
-              <w:t>Vietnam.</w:t>
-            </w:r>
-          </w:p>
           <w:p>
             <w:pPr>
               <w:pStyle w:val="BodyText"/>
               <w:kinsoku w:val="0"/>
               <w:overflowPunct w:val="0"/>
               <w:spacing w:before="56"/>
-              <w:cnfStyle w:val="000000100000" w:firstRow="0" w:lastRow="0" w:firstColumn="0" w:lastColumn="0" w:oddVBand="0" w:evenVBand="0" w:oddHBand="1" w:evenHBand="0" w:firstRowFirstColumn="0" w:firstRowLastColumn="0" w:lastRowFirstColumn="0" w:lastRowLastColumn="0"/>
-              <w:rPr>
+              <w:rPr>
+                <w:rFonts w:ascii="Courier New" w:hAnsi="Courier New" w:cs="Courier New"/>
                 <w:color w:val="3F3F3F"/>
               </w:rPr>
             </w:pPr>
             <w:r>
               <w:rPr>
+                <w:rFonts w:ascii="Courier New" w:hAnsi="Courier New" w:cs="Courier New"/>
                 <w:color w:val="3F3F3F"/>
               </w:rPr>
-              <w:t>Major: Telecommunication - Electronics</w:t>
+              <w:t xml:space="preserve">- I want to learn more about knowlege, work experiences and will become an excellent engineer - projectmanager in the next 5 years. </w:t>
+            </w:r>
+          </w:p>
+          <w:p>
+            <w:pPr>
+              <w:pStyle w:val="BodyText"/>
+              <w:kinsoku w:val="0"/>
+              <w:overflowPunct w:val="0"/>
+              <w:spacing w:before="56"/>
+              <w:rPr>
+                <w:color w:val="3F3F3F"/>
+              </w:rPr>
+            </w:pPr>
+            <w:r>
+              <w:rPr>
+                <w:rFonts w:ascii="Courier New" w:hAnsi="Courier New" w:cs="Courier New"/>
+                <w:color w:val="3F3F3F"/>
+              </w:rPr>
+              <w:t>- Worked in the dynamic environment, many promotion opportunities and can long-term commitment to thefirm where I can develop skills to contribute for company.</w:t>
             </w:r>
           </w:p>
         </w:tc>
@@ -1641,6 +1927,267 @@
         </w:rPr>
       </w:pPr>
     </w:p>
+    <w:tbl>
+      <w:tblPr>
+        <w:tblStyle w:val="PlainTable1"/>
+        <w:tblW w:w="0" w:type="auto"/>
+        <w:tblLook w:val="04A0" w:firstRow="1" w:lastRow="0" w:firstColumn="1" w:lastColumn="0" w:noHBand="0" w:noVBand="1"/>
+      </w:tblPr>
+      <w:tblGrid>
+        <w:gridCol w:w="2425"/>
+        <w:gridCol w:w="6591"/>
+      </w:tblGrid>
+      <w:tr>
+        <w:trPr>
+          <w:cnfStyle w:val="100000000000" w:firstRow="1" w:lastRow="0" w:firstColumn="0" w:lastColumn="0" w:oddVBand="0" w:evenVBand="0" w:oddHBand="0" w:evenHBand="0" w:firstRowFirstColumn="0" w:firstRowLastColumn="0" w:lastRowFirstColumn="0" w:lastRowLastColumn="0"/>
+        </w:trPr>
+        <w:tc>
+          <w:tcPr>
+            <w:cnfStyle w:val="001000000000" w:firstRow="0" w:lastRow="0" w:firstColumn="1" w:lastColumn="0" w:oddVBand="0" w:evenVBand="0" w:oddHBand="0" w:evenHBand="0" w:firstRowFirstColumn="0" w:firstRowLastColumn="0" w:lastRowFirstColumn="0" w:lastRowLastColumn="0"/>
+            <w:tcW w:w="9016" w:type="dxa"/>
+            <w:gridSpan w:val="2"/>
+          </w:tcPr>
+          <w:p>
+            <w:pPr>
+              <w:pStyle w:val="BodyText"/>
+              <w:kinsoku w:val="0"/>
+              <w:overflowPunct w:val="0"/>
+              <w:spacing w:before="8"/>
+              <w:jc w:val="center"/>
+              <w:rPr>
+                <w:rFonts w:ascii="Courier New" w:hAnsi="Courier New" w:cs="Courier New"/>
+                <w:sz w:val="17"/>
+                <w:szCs w:val="17"/>
+              </w:rPr>
+            </w:pPr>
+            <w:r>
+              <w:rPr>
+                <w:rFonts w:ascii="Courier New" w:hAnsi="Courier New" w:cs="Courier New"/>
+                <w:sz w:val="40"/>
+                <w:szCs w:val="17"/>
+              </w:rPr>
+              <w:t>HONORS &amp; AWARDS</w:t>
+            </w:r>
+          </w:p>
+        </w:tc>
+      </w:tr>
+      <w:tr>
+        <w:trPr>
+          <w:cnfStyle w:val="000000100000" w:firstRow="0" w:lastRow="0" w:firstColumn="0" w:lastColumn="0" w:oddVBand="0" w:evenVBand="0" w:oddHBand="1" w:evenHBand="0" w:firstRowFirstColumn="0" w:firstRowLastColumn="0" w:lastRowFirstColumn="0" w:lastRowLastColumn="0"/>
+        </w:trPr>
+        <w:tc>
+          <w:tcPr>
+            <w:cnfStyle w:val="001000000000" w:firstRow="0" w:lastRow="0" w:firstColumn="1" w:lastColumn="0" w:oddVBand="0" w:evenVBand="0" w:oddHBand="0" w:evenHBand="0" w:firstRowFirstColumn="0" w:firstRowLastColumn="0" w:lastRowFirstColumn="0" w:lastRowLastColumn="0"/>
+            <w:tcW w:w="2425" w:type="dxa"/>
+          </w:tcPr>
+          <w:p>
+            <w:pPr>
+              <w:pStyle w:val="BodyText"/>
+              <w:kinsoku w:val="0"/>
+              <w:overflowPunct w:val="0"/>
+              <w:spacing w:before="8"/>
+              <w:rPr>
+                <w:rFonts w:ascii="Courier New" w:hAnsi="Courier New" w:cs="Courier New"/>
+                <w:sz w:val="17"/>
+                <w:szCs w:val="17"/>
+              </w:rPr>
+            </w:pPr>
+            <w:r>
+              <w:rPr>
+                <w:rFonts w:ascii="Courier New" w:hAnsi="Courier New" w:cs="Courier New"/>
+                <w:color w:val="3F3F3F"/>
+              </w:rPr>
+              <w:t>0</w:t>
+            </w:r>
+            <w:r>
+              <w:rPr>
+                <w:rFonts w:ascii="Courier New" w:hAnsi="Courier New" w:cs="Courier New"/>
+                <w:color w:val="3F3F3F"/>
+              </w:rPr>
+              <w:t>1/2020</w:t>
+            </w:r>
+            <w:r>
+              <w:rPr>
+                <w:rFonts w:ascii="Courier New" w:hAnsi="Courier New" w:cs="Courier New"/>
+                <w:color w:val="3F3F3F"/>
+              </w:rPr>
+              <w:t>-</w:t>
+            </w:r>
+            <w:r>
+              <w:rPr>
+                <w:rFonts w:ascii="Courier New" w:hAnsi="Courier New" w:cs="Courier New"/>
+                <w:color w:val="3F3F3F"/>
+                <w:spacing w:val="-1"/>
+              </w:rPr>
+              <w:t xml:space="preserve"> </w:t>
+            </w:r>
+            <w:r>
+              <w:rPr>
+                <w:rFonts w:ascii="Courier New" w:hAnsi="Courier New" w:cs="Courier New"/>
+                <w:color w:val="3F3F3F"/>
+              </w:rPr>
+              <w:t>12</w:t>
+            </w:r>
+            <w:r>
+              <w:rPr>
+                <w:rFonts w:ascii="Courier New" w:hAnsi="Courier New" w:cs="Courier New"/>
+                <w:color w:val="3F3F3F"/>
+              </w:rPr>
+              <w:t>/20</w:t>
+            </w:r>
+            <w:r>
+              <w:rPr>
+                <w:rFonts w:ascii="Courier New" w:hAnsi="Courier New" w:cs="Courier New"/>
+                <w:color w:val="3F3F3F"/>
+              </w:rPr>
+              <w:t>20</w:t>
+            </w:r>
+          </w:p>
+        </w:tc>
+        <w:tc>
+          <w:tcPr>
+            <w:tcW w:w="6591" w:type="dxa"/>
+          </w:tcPr>
+          <w:p>
+            <w:pPr>
+              <w:pStyle w:val="BodyText"/>
+              <w:kinsoku w:val="0"/>
+              <w:overflowPunct w:val="0"/>
+              <w:spacing w:before="56"/>
+              <w:cnfStyle w:val="000000100000" w:firstRow="0" w:lastRow="0" w:firstColumn="0" w:lastColumn="0" w:oddVBand="0" w:evenVBand="0" w:oddHBand="1" w:evenHBand="0" w:firstRowFirstColumn="0" w:firstRowLastColumn="0" w:lastRowFirstColumn="0" w:lastRowLastColumn="0"/>
+              <w:rPr>
+                <w:rFonts w:ascii="Courier New" w:hAnsi="Courier New" w:cs="Courier New"/>
+                <w:color w:val="3F3F3F"/>
+              </w:rPr>
+            </w:pPr>
+            <w:r>
+              <w:rPr>
+                <w:rFonts w:ascii="Courier New" w:hAnsi="Courier New" w:cs="Courier New"/>
+                <w:color w:val="3F3F3F"/>
+              </w:rPr>
+              <w:t>Team excellent of the year 202</w:t>
+            </w:r>
+            <w:r>
+              <w:rPr>
+                <w:rFonts w:ascii="Courier New" w:hAnsi="Courier New" w:cs="Courier New"/>
+                <w:color w:val="3F3F3F"/>
+              </w:rPr>
+              <w:t>0</w:t>
+            </w:r>
+            <w:r>
+              <w:rPr>
+                <w:rFonts w:ascii="Courier New" w:hAnsi="Courier New" w:cs="Courier New"/>
+                <w:color w:val="3F3F3F"/>
+              </w:rPr>
+              <w:t xml:space="preserve"> - Onsite B</w:t>
+            </w:r>
+            <w:r>
+              <w:rPr>
+                <w:rFonts w:ascii="Courier New" w:hAnsi="Courier New" w:cs="Courier New"/>
+                <w:color w:val="3F3F3F"/>
+              </w:rPr>
+              <w:t>O</w:t>
+            </w:r>
+            <w:r>
+              <w:rPr>
+                <w:rFonts w:ascii="Courier New" w:hAnsi="Courier New" w:cs="Courier New"/>
+                <w:color w:val="3F3F3F"/>
+              </w:rPr>
+              <w:t>SCH</w:t>
+            </w:r>
+          </w:p>
+        </w:tc>
+      </w:tr>
+      <w:tr>
+        <w:tc>
+          <w:tcPr>
+            <w:cnfStyle w:val="001000000000" w:firstRow="0" w:lastRow="0" w:firstColumn="1" w:lastColumn="0" w:oddVBand="0" w:evenVBand="0" w:oddHBand="0" w:evenHBand="0" w:firstRowFirstColumn="0" w:firstRowLastColumn="0" w:lastRowFirstColumn="0" w:lastRowLastColumn="0"/>
+            <w:tcW w:w="2425" w:type="dxa"/>
+          </w:tcPr>
+          <w:p>
+            <w:pPr>
+              <w:pStyle w:val="BodyText"/>
+              <w:kinsoku w:val="0"/>
+              <w:overflowPunct w:val="0"/>
+              <w:spacing w:before="8"/>
+              <w:rPr>
+                <w:rFonts w:ascii="Courier New" w:hAnsi="Courier New" w:cs="Courier New"/>
+                <w:sz w:val="17"/>
+                <w:szCs w:val="17"/>
+              </w:rPr>
+            </w:pPr>
+            <w:r>
+              <w:rPr>
+                <w:rFonts w:ascii="Courier New" w:hAnsi="Courier New" w:cs="Courier New"/>
+                <w:color w:val="3F3F3F"/>
+              </w:rPr>
+              <w:t>09/201</w:t>
+            </w:r>
+            <w:r>
+              <w:rPr>
+                <w:rFonts w:ascii="Courier New" w:hAnsi="Courier New" w:cs="Courier New"/>
+                <w:color w:val="3F3F3F"/>
+              </w:rPr>
+              <w:t>6</w:t>
+            </w:r>
+            <w:r>
+              <w:rPr>
+                <w:rFonts w:ascii="Courier New" w:hAnsi="Courier New" w:cs="Courier New"/>
+                <w:color w:val="3F3F3F"/>
+              </w:rPr>
+              <w:t>-</w:t>
+            </w:r>
+            <w:r>
+              <w:rPr>
+                <w:rFonts w:ascii="Courier New" w:hAnsi="Courier New" w:cs="Courier New"/>
+                <w:color w:val="3F3F3F"/>
+                <w:spacing w:val="-1"/>
+              </w:rPr>
+              <w:t xml:space="preserve"> </w:t>
+            </w:r>
+            <w:r>
+              <w:rPr>
+                <w:rFonts w:ascii="Courier New" w:hAnsi="Courier New" w:cs="Courier New"/>
+                <w:color w:val="3F3F3F"/>
+              </w:rPr>
+              <w:t>09/20</w:t>
+            </w:r>
+            <w:r>
+              <w:rPr>
+                <w:rFonts w:ascii="Courier New" w:hAnsi="Courier New" w:cs="Courier New"/>
+                <w:color w:val="3F3F3F"/>
+              </w:rPr>
+              <w:t>17</w:t>
+            </w:r>
+          </w:p>
+        </w:tc>
+        <w:tc>
+          <w:tcPr>
+            <w:tcW w:w="6591" w:type="dxa"/>
+          </w:tcPr>
+          <w:p>
+            <w:pPr>
+              <w:pStyle w:val="BodyText"/>
+              <w:kinsoku w:val="0"/>
+              <w:overflowPunct w:val="0"/>
+              <w:spacing w:before="56"/>
+              <w:cnfStyle w:val="000000000000" w:firstRow="0" w:lastRow="0" w:firstColumn="0" w:lastColumn="0" w:oddVBand="0" w:evenVBand="0" w:oddHBand="0" w:evenHBand="0" w:firstRowFirstColumn="0" w:firstRowLastColumn="0" w:lastRowFirstColumn="0" w:lastRowLastColumn="0"/>
+              <w:rPr>
+                <w:rFonts w:ascii="Courier New" w:hAnsi="Courier New" w:cs="Courier New"/>
+                <w:color w:val="3F3F3F"/>
+              </w:rPr>
+            </w:pPr>
+            <w:r>
+              <w:rPr>
+                <w:rFonts w:ascii="Courier New" w:hAnsi="Courier New" w:cs="Courier New"/>
+                <w:color w:val="3F3F3F"/>
+              </w:rPr>
+              <w:t>Encouraging Study Scholarship in 1st and 2nd semester 2016-2017.</w:t>
+            </w:r>
+          </w:p>
+        </w:tc>
+      </w:tr>
+    </w:tbl>
     <w:p>
       <w:pPr>
         <w:pStyle w:val="BodyText"/>
@@ -1694,17 +2241,37 @@
               <w:spacing w:before="87"/>
               <w:jc w:val="center"/>
               <w:rPr>
-                <w:rFonts w:ascii="Calibri" w:hAnsi="Calibri" w:cs="Calibri"/>
-                <w:color w:val="404040"/>
-              </w:rPr>
-            </w:pPr>
-            <w:r>
-              <w:rPr>
-                <w:rFonts w:ascii="Calibri" w:hAnsi="Calibri" w:cs="Calibri"/>
+                <w:rFonts w:ascii="Courier New" w:hAnsi="Courier New" w:cs="Courier New"/>
                 <w:color w:val="404040"/>
                 <w:sz w:val="40"/>
               </w:rPr>
+            </w:pPr>
+            <w:r>
+              <w:rPr>
+                <w:rFonts w:ascii="Courier New" w:hAnsi="Courier New" w:cs="Courier New"/>
+                <w:color w:val="404040"/>
+                <w:sz w:val="40"/>
+              </w:rPr>
               <w:t>SUMMARY INFORMATION</w:t>
+            </w:r>
+          </w:p>
+          <w:p>
+            <w:pPr>
+              <w:kinsoku w:val="0"/>
+              <w:overflowPunct w:val="0"/>
+              <w:spacing w:before="87"/>
+              <w:jc w:val="center"/>
+              <w:rPr>
+                <w:rFonts w:ascii="Courier New" w:hAnsi="Courier New" w:cs="Courier New"/>
+                <w:color w:val="404040"/>
+              </w:rPr>
+            </w:pPr>
+            <w:r>
+              <w:rPr>
+                <w:rFonts w:ascii="Courier New" w:hAnsi="Courier New" w:cs="Courier New"/>
+                <w:color w:val="404040"/>
+              </w:rPr>
+              <w:t>https://www.linkedin.com/in/bangnguyenduy/</w:t>
             </w:r>
           </w:p>
         </w:tc>
@@ -1729,25 +2296,37 @@
               <w:overflowPunct w:val="0"/>
               <w:spacing w:before="87"/>
               <w:rPr>
-                <w:color w:val="404040"/>
-              </w:rPr>
-            </w:pPr>
-            <w:r>
-              <w:rPr>
-                <w:color w:val="404040"/>
+                <w:rFonts w:ascii="Courier New" w:hAnsi="Courier New" w:cs="Courier New"/>
+                <w:color w:val="404040"/>
+                <w:sz w:val="22"/>
+                <w:szCs w:val="22"/>
+              </w:rPr>
+            </w:pPr>
+            <w:r>
+              <w:rPr>
+                <w:rFonts w:ascii="Courier New" w:hAnsi="Courier New" w:cs="Courier New"/>
+                <w:color w:val="404040"/>
+                <w:sz w:val="22"/>
+                <w:szCs w:val="22"/>
               </w:rPr>
               <w:t>2 years of experience in C or C++</w:t>
             </w:r>
             <w:r>
               <w:rPr>
+                <w:rFonts w:ascii="Courier New" w:hAnsi="Courier New" w:cs="Courier New"/>
                 <w:color w:val="404040"/>
                 <w:spacing w:val="-10"/>
+                <w:sz w:val="22"/>
+                <w:szCs w:val="22"/>
               </w:rPr>
               <w:t xml:space="preserve"> </w:t>
             </w:r>
             <w:r>
               <w:rPr>
-                <w:color w:val="404040"/>
+                <w:rFonts w:ascii="Courier New" w:hAnsi="Courier New" w:cs="Courier New"/>
+                <w:color w:val="404040"/>
+                <w:sz w:val="22"/>
+                <w:szCs w:val="22"/>
               </w:rPr>
               <w:t>programming.</w:t>
             </w:r>
@@ -1774,26 +2353,37 @@
               <w:overflowPunct w:val="0"/>
               <w:spacing w:before="41"/>
               <w:rPr>
-                <w:rFonts w:ascii="Calibri" w:hAnsi="Calibri" w:cs="Calibri"/>
-                <w:color w:val="404040"/>
-              </w:rPr>
-            </w:pPr>
-            <w:r>
-              <w:rPr>
-                <w:color w:val="404040"/>
+                <w:rFonts w:ascii="Courier New" w:hAnsi="Courier New" w:cs="Courier New"/>
+                <w:color w:val="404040"/>
+                <w:sz w:val="22"/>
+                <w:szCs w:val="22"/>
+              </w:rPr>
+            </w:pPr>
+            <w:r>
+              <w:rPr>
+                <w:rFonts w:ascii="Courier New" w:hAnsi="Courier New" w:cs="Courier New"/>
+                <w:color w:val="404040"/>
+                <w:sz w:val="22"/>
+                <w:szCs w:val="22"/>
               </w:rPr>
               <w:t>1 years of experience in programming with</w:t>
             </w:r>
             <w:r>
               <w:rPr>
+                <w:rFonts w:ascii="Courier New" w:hAnsi="Courier New" w:cs="Courier New"/>
                 <w:color w:val="404040"/>
                 <w:spacing w:val="-10"/>
+                <w:sz w:val="22"/>
+                <w:szCs w:val="22"/>
               </w:rPr>
               <w:t xml:space="preserve"> </w:t>
             </w:r>
             <w:r>
               <w:rPr>
-                <w:color w:val="404040"/>
+                <w:rFonts w:ascii="Courier New" w:hAnsi="Courier New" w:cs="Courier New"/>
+                <w:color w:val="404040"/>
+                <w:sz w:val="22"/>
+                <w:szCs w:val="22"/>
               </w:rPr>
               <w:t>Python.</w:t>
             </w:r>
@@ -1823,26 +2413,37 @@
               <w:overflowPunct w:val="0"/>
               <w:spacing w:before="6"/>
               <w:rPr>
-                <w:rFonts w:ascii="Calibri" w:hAnsi="Calibri" w:cs="Calibri"/>
-                <w:color w:val="404040"/>
-              </w:rPr>
-            </w:pPr>
-            <w:r>
-              <w:rPr>
-                <w:color w:val="404040"/>
+                <w:rFonts w:ascii="Courier New" w:hAnsi="Courier New" w:cs="Courier New"/>
+                <w:color w:val="404040"/>
+                <w:sz w:val="22"/>
+                <w:szCs w:val="22"/>
+              </w:rPr>
+            </w:pPr>
+            <w:r>
+              <w:rPr>
+                <w:rFonts w:ascii="Courier New" w:hAnsi="Courier New" w:cs="Courier New"/>
+                <w:color w:val="404040"/>
+                <w:sz w:val="22"/>
+                <w:szCs w:val="22"/>
               </w:rPr>
               <w:t>Good English communications skills, both verbal and</w:t>
             </w:r>
             <w:r>
               <w:rPr>
+                <w:rFonts w:ascii="Courier New" w:hAnsi="Courier New" w:cs="Courier New"/>
                 <w:color w:val="404040"/>
                 <w:spacing w:val="-8"/>
+                <w:sz w:val="22"/>
+                <w:szCs w:val="22"/>
               </w:rPr>
               <w:t xml:space="preserve"> </w:t>
             </w:r>
             <w:r>
               <w:rPr>
-                <w:color w:val="404040"/>
+                <w:rFonts w:ascii="Courier New" w:hAnsi="Courier New" w:cs="Courier New"/>
+                <w:color w:val="404040"/>
+                <w:sz w:val="22"/>
+                <w:szCs w:val="22"/>
               </w:rPr>
               <w:t>writing.</w:t>
             </w:r>
@@ -1869,26 +2470,37 @@
               <w:overflowPunct w:val="0"/>
               <w:spacing w:before="41"/>
               <w:rPr>
-                <w:rFonts w:ascii="Calibri" w:hAnsi="Calibri" w:cs="Calibri"/>
-                <w:color w:val="404040"/>
-              </w:rPr>
-            </w:pPr>
-            <w:r>
-              <w:rPr>
-                <w:color w:val="404040"/>
+                <w:rFonts w:ascii="Courier New" w:hAnsi="Courier New" w:cs="Courier New"/>
+                <w:color w:val="404040"/>
+                <w:sz w:val="22"/>
+                <w:szCs w:val="22"/>
+              </w:rPr>
+            </w:pPr>
+            <w:r>
+              <w:rPr>
+                <w:rFonts w:ascii="Courier New" w:hAnsi="Courier New" w:cs="Courier New"/>
+                <w:color w:val="404040"/>
+                <w:sz w:val="22"/>
+                <w:szCs w:val="22"/>
               </w:rPr>
               <w:t>Working knowledge of processor architectures (ARM/ARM64,</w:t>
             </w:r>
             <w:r>
               <w:rPr>
+                <w:rFonts w:ascii="Courier New" w:hAnsi="Courier New" w:cs="Courier New"/>
                 <w:color w:val="404040"/>
                 <w:spacing w:val="-14"/>
+                <w:sz w:val="22"/>
+                <w:szCs w:val="22"/>
               </w:rPr>
               <w:t xml:space="preserve"> </w:t>
             </w:r>
             <w:r>
               <w:rPr>
-                <w:color w:val="404040"/>
+                <w:rFonts w:ascii="Courier New" w:hAnsi="Courier New" w:cs="Courier New"/>
+                <w:color w:val="404040"/>
+                <w:sz w:val="22"/>
+                <w:szCs w:val="22"/>
               </w:rPr>
               <w:t>x86).</w:t>
             </w:r>
@@ -1918,26 +2530,37 @@
               <w:overflowPunct w:val="0"/>
               <w:spacing w:before="38"/>
               <w:rPr>
-                <w:rFonts w:ascii="Calibri" w:hAnsi="Calibri" w:cs="Calibri"/>
-                <w:color w:val="404040"/>
-              </w:rPr>
-            </w:pPr>
-            <w:r>
-              <w:rPr>
-                <w:color w:val="404040"/>
+                <w:rFonts w:ascii="Courier New" w:hAnsi="Courier New" w:cs="Courier New"/>
+                <w:color w:val="404040"/>
+                <w:sz w:val="22"/>
+                <w:szCs w:val="22"/>
+              </w:rPr>
+            </w:pPr>
+            <w:r>
+              <w:rPr>
+                <w:rFonts w:ascii="Courier New" w:hAnsi="Courier New" w:cs="Courier New"/>
+                <w:color w:val="404040"/>
+                <w:sz w:val="22"/>
+                <w:szCs w:val="22"/>
               </w:rPr>
               <w:t>Good at embedded system design</w:t>
             </w:r>
             <w:r>
               <w:rPr>
+                <w:rFonts w:ascii="Courier New" w:hAnsi="Courier New" w:cs="Courier New"/>
                 <w:color w:val="404040"/>
                 <w:spacing w:val="-6"/>
+                <w:sz w:val="22"/>
+                <w:szCs w:val="22"/>
               </w:rPr>
               <w:t xml:space="preserve"> </w:t>
             </w:r>
             <w:r>
               <w:rPr>
-                <w:color w:val="404040"/>
+                <w:rFonts w:ascii="Courier New" w:hAnsi="Courier New" w:cs="Courier New"/>
+                <w:color w:val="404040"/>
+                <w:sz w:val="22"/>
+                <w:szCs w:val="22"/>
               </w:rPr>
               <w:t>methodology.</w:t>
             </w:r>
@@ -1964,26 +2587,37 @@
               <w:overflowPunct w:val="0"/>
               <w:spacing w:before="41"/>
               <w:rPr>
-                <w:rFonts w:ascii="Calibri" w:hAnsi="Calibri" w:cs="Calibri"/>
-                <w:color w:val="404040"/>
-              </w:rPr>
-            </w:pPr>
-            <w:r>
-              <w:rPr>
-                <w:color w:val="404040"/>
+                <w:rFonts w:ascii="Courier New" w:hAnsi="Courier New" w:cs="Courier New"/>
+                <w:color w:val="404040"/>
+                <w:sz w:val="22"/>
+                <w:szCs w:val="22"/>
+              </w:rPr>
+            </w:pPr>
+            <w:r>
+              <w:rPr>
+                <w:rFonts w:ascii="Courier New" w:hAnsi="Courier New" w:cs="Courier New"/>
+                <w:color w:val="404040"/>
+                <w:sz w:val="22"/>
+                <w:szCs w:val="22"/>
               </w:rPr>
               <w:t>Programming in C on Automotive</w:t>
             </w:r>
             <w:r>
               <w:rPr>
+                <w:rFonts w:ascii="Courier New" w:hAnsi="Courier New" w:cs="Courier New"/>
                 <w:color w:val="404040"/>
                 <w:spacing w:val="-8"/>
+                <w:sz w:val="22"/>
+                <w:szCs w:val="22"/>
               </w:rPr>
               <w:t xml:space="preserve"> </w:t>
             </w:r>
             <w:r>
               <w:rPr>
-                <w:color w:val="404040"/>
+                <w:rFonts w:ascii="Courier New" w:hAnsi="Courier New" w:cs="Courier New"/>
+                <w:color w:val="404040"/>
+                <w:sz w:val="22"/>
+                <w:szCs w:val="22"/>
               </w:rPr>
               <w:t>Domain.</w:t>
             </w:r>
@@ -2013,26 +2647,37 @@
               <w:overflowPunct w:val="0"/>
               <w:spacing w:before="41"/>
               <w:rPr>
-                <w:rFonts w:ascii="Calibri" w:hAnsi="Calibri" w:cs="Calibri"/>
-                <w:color w:val="404040"/>
-              </w:rPr>
-            </w:pPr>
-            <w:r>
-              <w:rPr>
-                <w:color w:val="404040"/>
+                <w:rFonts w:ascii="Courier New" w:hAnsi="Courier New" w:cs="Courier New"/>
+                <w:color w:val="404040"/>
+                <w:sz w:val="22"/>
+                <w:szCs w:val="22"/>
+              </w:rPr>
+            </w:pPr>
+            <w:r>
+              <w:rPr>
+                <w:rFonts w:ascii="Courier New" w:hAnsi="Courier New" w:cs="Courier New"/>
+                <w:color w:val="404040"/>
+                <w:sz w:val="22"/>
+                <w:szCs w:val="22"/>
               </w:rPr>
               <w:t>Good Knowledge on micro-controller architecture and low-level device driver</w:t>
             </w:r>
             <w:r>
               <w:rPr>
+                <w:rFonts w:ascii="Courier New" w:hAnsi="Courier New" w:cs="Courier New"/>
                 <w:color w:val="404040"/>
                 <w:spacing w:val="-17"/>
+                <w:sz w:val="22"/>
+                <w:szCs w:val="22"/>
               </w:rPr>
               <w:t xml:space="preserve"> </w:t>
             </w:r>
             <w:r>
               <w:rPr>
-                <w:color w:val="404040"/>
+                <w:rFonts w:ascii="Courier New" w:hAnsi="Courier New" w:cs="Courier New"/>
+                <w:color w:val="404040"/>
+                <w:sz w:val="22"/>
+                <w:szCs w:val="22"/>
               </w:rPr>
               <w:t>development.</w:t>
             </w:r>
@@ -2059,26 +2704,37 @@
               <w:overflowPunct w:val="0"/>
               <w:spacing w:before="98"/>
               <w:rPr>
-                <w:rFonts w:ascii="Calibri" w:hAnsi="Calibri" w:cs="Calibri"/>
+                <w:rFonts w:ascii="Courier New" w:hAnsi="Courier New" w:cs="Courier New"/>
                 <w:color w:val="000000"/>
-              </w:rPr>
-            </w:pPr>
-            <w:r>
-              <w:rPr>
-                <w:color w:val="404040"/>
+                <w:sz w:val="22"/>
+                <w:szCs w:val="22"/>
+              </w:rPr>
+            </w:pPr>
+            <w:r>
+              <w:rPr>
+                <w:rFonts w:ascii="Courier New" w:hAnsi="Courier New" w:cs="Courier New"/>
+                <w:color w:val="404040"/>
+                <w:sz w:val="22"/>
+                <w:szCs w:val="22"/>
               </w:rPr>
               <w:t>Expertise in Operating System Programming Languages Tools &amp;</w:t>
             </w:r>
             <w:r>
               <w:rPr>
+                <w:rFonts w:ascii="Courier New" w:hAnsi="Courier New" w:cs="Courier New"/>
                 <w:color w:val="404040"/>
                 <w:spacing w:val="-16"/>
+                <w:sz w:val="22"/>
+                <w:szCs w:val="22"/>
               </w:rPr>
               <w:t xml:space="preserve"> </w:t>
             </w:r>
             <w:r>
               <w:rPr>
-                <w:color w:val="404040"/>
+                <w:rFonts w:ascii="Courier New" w:hAnsi="Courier New" w:cs="Courier New"/>
+                <w:color w:val="404040"/>
+                <w:sz w:val="22"/>
+                <w:szCs w:val="22"/>
               </w:rPr>
               <w:t>Technology:</w:t>
             </w:r>
@@ -2096,31 +2752,46 @@
               <w:kinsoku w:val="0"/>
               <w:overflowPunct w:val="0"/>
               <w:rPr>
-                <w:color w:val="404040"/>
-              </w:rPr>
-            </w:pPr>
-            <w:r>
-              <w:rPr>
-                <w:color w:val="404040"/>
+                <w:rFonts w:ascii="Courier New" w:hAnsi="Courier New" w:cs="Courier New"/>
+                <w:color w:val="404040"/>
+                <w:sz w:val="22"/>
+                <w:szCs w:val="22"/>
+              </w:rPr>
+            </w:pPr>
+            <w:r>
+              <w:rPr>
+                <w:rFonts w:ascii="Courier New" w:hAnsi="Courier New" w:cs="Courier New"/>
+                <w:color w:val="404040"/>
+                <w:sz w:val="22"/>
+                <w:szCs w:val="22"/>
               </w:rPr>
               <w:t>AutoCAD,</w:t>
             </w:r>
             <w:r>
               <w:rPr>
+                <w:rFonts w:ascii="Courier New" w:hAnsi="Courier New" w:cs="Courier New"/>
                 <w:color w:val="404040"/>
                 <w:spacing w:val="-5"/>
+                <w:sz w:val="22"/>
+                <w:szCs w:val="22"/>
               </w:rPr>
               <w:t xml:space="preserve"> </w:t>
             </w:r>
             <w:r>
               <w:rPr>
-                <w:color w:val="404040"/>
+                <w:rFonts w:ascii="Courier New" w:hAnsi="Courier New" w:cs="Courier New"/>
+                <w:color w:val="404040"/>
+                <w:sz w:val="22"/>
+                <w:szCs w:val="22"/>
               </w:rPr>
               <w:t>Altium,</w:t>
             </w:r>
             <w:r>
               <w:rPr>
-                <w:color w:val="404040"/>
+                <w:rFonts w:ascii="Courier New" w:hAnsi="Courier New" w:cs="Courier New"/>
+                <w:color w:val="404040"/>
+                <w:sz w:val="22"/>
+                <w:szCs w:val="22"/>
               </w:rPr>
               <w:t xml:space="preserve"> VHDL.</w:t>
             </w:r>
@@ -2138,25 +2809,37 @@
               <w:kinsoku w:val="0"/>
               <w:overflowPunct w:val="0"/>
               <w:rPr>
-                <w:color w:val="404040"/>
-              </w:rPr>
-            </w:pPr>
-            <w:r>
-              <w:rPr>
-                <w:color w:val="404040"/>
+                <w:rFonts w:ascii="Courier New" w:hAnsi="Courier New" w:cs="Courier New"/>
+                <w:color w:val="404040"/>
+                <w:sz w:val="22"/>
+                <w:szCs w:val="22"/>
+              </w:rPr>
+            </w:pPr>
+            <w:r>
+              <w:rPr>
+                <w:rFonts w:ascii="Courier New" w:hAnsi="Courier New" w:cs="Courier New"/>
+                <w:color w:val="404040"/>
+                <w:sz w:val="22"/>
+                <w:szCs w:val="22"/>
               </w:rPr>
               <w:t>Microsoft Office: Word, Excel,</w:t>
             </w:r>
             <w:r>
               <w:rPr>
+                <w:rFonts w:ascii="Courier New" w:hAnsi="Courier New" w:cs="Courier New"/>
                 <w:color w:val="404040"/>
                 <w:spacing w:val="-5"/>
+                <w:sz w:val="22"/>
+                <w:szCs w:val="22"/>
               </w:rPr>
               <w:t xml:space="preserve"> </w:t>
             </w:r>
             <w:r>
               <w:rPr>
-                <w:color w:val="404040"/>
+                <w:rFonts w:ascii="Courier New" w:hAnsi="Courier New" w:cs="Courier New"/>
+                <w:color w:val="404040"/>
+                <w:sz w:val="22"/>
+                <w:szCs w:val="22"/>
               </w:rPr>
               <w:t>PowerPoint.</w:t>
             </w:r>
@@ -2175,18 +2858,27 @@
               <w:overflowPunct w:val="0"/>
               <w:spacing w:before="40"/>
               <w:rPr>
-                <w:color w:val="404040"/>
-              </w:rPr>
-            </w:pPr>
-            <w:r>
-              <w:rPr>
-                <w:color w:val="404040"/>
+                <w:rFonts w:ascii="Courier New" w:hAnsi="Courier New" w:cs="Courier New"/>
+                <w:color w:val="404040"/>
+                <w:sz w:val="22"/>
+                <w:szCs w:val="22"/>
+              </w:rPr>
+            </w:pPr>
+            <w:r>
+              <w:rPr>
+                <w:rFonts w:ascii="Courier New" w:hAnsi="Courier New" w:cs="Courier New"/>
+                <w:color w:val="404040"/>
+                <w:sz w:val="22"/>
+                <w:szCs w:val="22"/>
               </w:rPr>
               <w:t xml:space="preserve">C/C++, C#, Visual Basic (VBA), Python, </w:t>
             </w:r>
             <w:r>
               <w:rPr>
-                <w:color w:val="404040"/>
+                <w:rFonts w:ascii="Courier New" w:hAnsi="Courier New" w:cs="Courier New"/>
+                <w:color w:val="404040"/>
+                <w:sz w:val="22"/>
+                <w:szCs w:val="22"/>
               </w:rPr>
               <w:t>Bash Shell.</w:t>
             </w:r>
@@ -2204,43 +2896,61 @@
               <w:kinsoku w:val="0"/>
               <w:overflowPunct w:val="0"/>
               <w:rPr>
-                <w:color w:val="404040"/>
-              </w:rPr>
-            </w:pPr>
-            <w:r>
-              <w:rPr>
-                <w:color w:val="404040"/>
+                <w:rFonts w:ascii="Courier New" w:hAnsi="Courier New" w:cs="Courier New"/>
+                <w:color w:val="404040"/>
+                <w:sz w:val="22"/>
+                <w:szCs w:val="22"/>
+              </w:rPr>
+            </w:pPr>
+            <w:r>
+              <w:rPr>
+                <w:rFonts w:ascii="Courier New" w:hAnsi="Courier New" w:cs="Courier New"/>
+                <w:color w:val="404040"/>
+                <w:sz w:val="22"/>
+                <w:szCs w:val="22"/>
               </w:rPr>
               <w:t>SVN,</w:t>
             </w:r>
             <w:r>
               <w:rPr>
+                <w:rFonts w:ascii="Courier New" w:hAnsi="Courier New" w:cs="Courier New"/>
                 <w:color w:val="404040"/>
                 <w:spacing w:val="-1"/>
+                <w:sz w:val="22"/>
+                <w:szCs w:val="22"/>
               </w:rPr>
               <w:t xml:space="preserve"> </w:t>
             </w:r>
             <w:r>
               <w:rPr>
-                <w:color w:val="404040"/>
+                <w:rFonts w:ascii="Courier New" w:hAnsi="Courier New" w:cs="Courier New"/>
+                <w:color w:val="404040"/>
+                <w:sz w:val="22"/>
+                <w:szCs w:val="22"/>
               </w:rPr>
               <w:t>Git (</w:t>
             </w:r>
-            <w:hyperlink r:id="rId32" w:history="1">
+            <w:hyperlink r:id="rId31" w:history="1">
               <w:r>
                 <w:rPr>
                   <w:rStyle w:val="Hyperlink"/>
+                  <w:rFonts w:ascii="Courier New" w:hAnsi="Courier New" w:cs="Courier New"/>
                   <w:b w:val="0"/>
                   <w:bCs w:val="0"/>
                   <w:i/>
                   <w:color w:val="034990" w:themeColor="hyperlink" w:themeShade="BF"/>
+                  <w:sz w:val="22"/>
+                  <w:szCs w:val="22"/>
                 </w:rPr>
                 <w:t>https://bangnguyendev.github.io/</w:t>
               </w:r>
             </w:hyperlink>
             <w:r>
               <w:rPr>
-                <w:color w:val="404040"/>
+                <w:rFonts w:ascii="Courier New" w:hAnsi="Courier New" w:cs="Courier New"/>
+                <w:color w:val="404040"/>
+                <w:sz w:val="22"/>
+                <w:szCs w:val="22"/>
               </w:rPr>
               <w:t>).</w:t>
             </w:r>
@@ -2258,70 +2968,36 @@
               <w:kinsoku w:val="0"/>
               <w:overflowPunct w:val="0"/>
               <w:rPr>
-                <w:color w:val="404040"/>
-              </w:rPr>
-            </w:pPr>
-            <w:r>
-              <w:rPr>
-                <w:color w:val="404040"/>
-              </w:rPr>
-              <w:t>Win, Linux.</w:t>
-            </w:r>
-          </w:p>
-          <w:p>
-            <w:pPr>
-              <w:pStyle w:val="ListParagraph"/>
-              <w:tabs>
-                <w:tab w:val="left" w:pos="1265"/>
-              </w:tabs>
-              <w:kinsoku w:val="0"/>
-              <w:overflowPunct w:val="0"/>
-              <w:spacing w:before="87"/>
-              <w:ind w:left="0" w:firstLine="0"/>
-              <w:rPr>
-                <w:rFonts w:ascii="Calibri" w:hAnsi="Calibri" w:cs="Calibri"/>
+                <w:rFonts w:ascii="Courier New" w:hAnsi="Courier New" w:cs="Courier New"/>
                 <w:color w:val="404040"/>
                 <w:sz w:val="22"/>
                 <w:szCs w:val="22"/>
               </w:rPr>
             </w:pPr>
+            <w:r>
+              <w:rPr>
+                <w:rFonts w:ascii="Courier New" w:hAnsi="Courier New" w:cs="Courier New"/>
+                <w:color w:val="404040"/>
+                <w:sz w:val="22"/>
+                <w:szCs w:val="22"/>
+              </w:rPr>
+              <w:t>Win, Linux.</w:t>
+            </w:r>
           </w:p>
         </w:tc>
       </w:tr>
     </w:tbl>
     <w:p>
       <w:pPr>
-        <w:pStyle w:val="ListParagraph"/>
         <w:tabs>
           <w:tab w:val="left" w:pos="1265"/>
         </w:tabs>
         <w:kinsoku w:val="0"/>
         <w:overflowPunct w:val="0"/>
         <w:spacing w:before="87"/>
-        <w:ind w:left="1080" w:firstLine="0"/>
         <w:rPr>
           <w:rFonts w:ascii="Calibri" w:hAnsi="Calibri" w:cs="Calibri"/>
           <w:color w:val="404040"/>
-          <w:sz w:val="22"/>
-          <w:szCs w:val="22"/>
-        </w:rPr>
-      </w:pPr>
-    </w:p>
-    <w:p>
-      <w:pPr>
-        <w:pStyle w:val="ListParagraph"/>
-        <w:tabs>
-          <w:tab w:val="left" w:pos="1265"/>
-        </w:tabs>
-        <w:kinsoku w:val="0"/>
-        <w:overflowPunct w:val="0"/>
-        <w:spacing w:before="87"/>
-        <w:ind w:left="1080" w:firstLine="0"/>
-        <w:rPr>
-          <w:rFonts w:ascii="Calibri" w:hAnsi="Calibri" w:cs="Calibri"/>
-          <w:color w:val="404040"/>
-          <w:sz w:val="22"/>
-          <w:szCs w:val="22"/>
         </w:rPr>
       </w:pPr>
     </w:p>
@@ -2332,8 +3008,8 @@
         <w:tblLook w:val="04A0" w:firstRow="1" w:lastRow="0" w:firstColumn="1" w:lastColumn="0" w:noHBand="0" w:noVBand="1"/>
       </w:tblPr>
       <w:tblGrid>
-        <w:gridCol w:w="3070"/>
-        <w:gridCol w:w="5946"/>
+        <w:gridCol w:w="3325"/>
+        <w:gridCol w:w="5691"/>
       </w:tblGrid>
       <w:tr>
         <w:trPr>
@@ -2342,14 +3018,14 @@
         <w:tc>
           <w:tcPr>
             <w:cnfStyle w:val="001000000000" w:firstRow="0" w:lastRow="0" w:firstColumn="1" w:lastColumn="0" w:oddVBand="0" w:evenVBand="0" w:oddHBand="0" w:evenHBand="0" w:firstRowFirstColumn="0" w:firstRowLastColumn="0" w:lastRowFirstColumn="0" w:lastRowLastColumn="0"/>
-            <w:tcW w:w="9350" w:type="dxa"/>
+            <w:tcW w:w="9016" w:type="dxa"/>
             <w:gridSpan w:val="2"/>
           </w:tcPr>
           <w:p>
             <w:pPr>
               <w:jc w:val="center"/>
               <w:rPr>
-                <w:rFonts w:cstheme="minorHAnsi"/>
+                <w:rFonts w:ascii="Courier New" w:hAnsi="Courier New" w:cs="Courier New"/>
                 <w:b w:val="0"/>
                 <w:sz w:val="40"/>
                 <w:szCs w:val="40"/>
@@ -2357,7 +3033,7 @@
             </w:pPr>
             <w:r>
               <w:rPr>
-                <w:rFonts w:cstheme="minorHAnsi"/>
+                <w:rFonts w:ascii="Courier New" w:hAnsi="Courier New" w:cs="Courier New"/>
                 <w:sz w:val="40"/>
                 <w:szCs w:val="40"/>
               </w:rPr>
@@ -2373,7 +3049,7 @@
         <w:tc>
           <w:tcPr>
             <w:cnfStyle w:val="001000000000" w:firstRow="0" w:lastRow="0" w:firstColumn="1" w:lastColumn="0" w:oddVBand="0" w:evenVBand="0" w:oddHBand="0" w:evenHBand="0" w:firstRowFirstColumn="0" w:firstRowLastColumn="0" w:lastRowFirstColumn="0" w:lastRowLastColumn="0"/>
-            <w:tcW w:w="3145" w:type="dxa"/>
+            <w:tcW w:w="3325" w:type="dxa"/>
           </w:tcPr>
           <w:p>
             <w:pPr>
@@ -2384,29 +3060,26 @@
               <w:ind w:left="719"/>
               <w:outlineLvl w:val="1"/>
               <w:rPr>
-                <w:rFonts w:ascii="Times New Roman" w:hAnsi="Times New Roman" w:cs="Times New Roman"/>
-                <w:color w:val="404040"/>
-              </w:rPr>
-            </w:pPr>
-            <w:r>
-              <w:rPr>
-                <w:rFonts w:ascii="Times New Roman" w:hAnsi="Times New Roman" w:cs="Times New Roman"/>
-                <w:color w:val="404040"/>
-              </w:rPr>
-              <w:t>06/2019 – present</w:t>
-            </w:r>
-            <w:r>
-              <w:rPr>
-                <w:rFonts w:ascii="Times New Roman" w:hAnsi="Times New Roman" w:cs="Times New Roman"/>
-                <w:color w:val="404040"/>
-              </w:rPr>
-              <w:t>:</w:t>
+                <w:rFonts w:ascii="Courier New" w:hAnsi="Courier New" w:cs="Courier New"/>
+                <w:color w:val="404040"/>
+                <w:sz w:val="22"/>
+                <w:szCs w:val="22"/>
+              </w:rPr>
+            </w:pPr>
+            <w:r>
+              <w:rPr>
+                <w:rFonts w:ascii="Courier New" w:hAnsi="Courier New" w:cs="Courier New"/>
+                <w:color w:val="404040"/>
+                <w:sz w:val="22"/>
+                <w:szCs w:val="22"/>
+              </w:rPr>
+              <w:t>06/2019 – present:</w:t>
             </w:r>
           </w:p>
         </w:tc>
         <w:tc>
           <w:tcPr>
-            <w:tcW w:w="6205" w:type="dxa"/>
+            <w:tcW w:w="5691" w:type="dxa"/>
           </w:tcPr>
           <w:p>
             <w:pPr>
@@ -2417,6 +3090,7 @@
               <w:ind w:left="642"/>
               <w:cnfStyle w:val="000000100000" w:firstRow="0" w:lastRow="0" w:firstColumn="0" w:lastColumn="0" w:oddVBand="0" w:evenVBand="0" w:oddHBand="1" w:evenHBand="0" w:firstRowFirstColumn="0" w:firstRowLastColumn="0" w:lastRowFirstColumn="0" w:lastRowLastColumn="0"/>
               <w:rPr>
+                <w:rFonts w:ascii="Courier New" w:hAnsi="Courier New" w:cs="Courier New"/>
                 <w:b/>
                 <w:bCs/>
                 <w:color w:val="3F3F3F"/>
@@ -2424,6 +3098,7 @@
             </w:pPr>
             <w:r>
               <w:rPr>
+                <w:rFonts w:ascii="Courier New" w:hAnsi="Courier New" w:cs="Courier New"/>
                 <w:b/>
                 <w:bCs/>
                 <w:color w:val="3F3F3F"/>
@@ -2440,6 +3115,7 @@
               <w:ind w:left="642"/>
               <w:cnfStyle w:val="000000100000" w:firstRow="0" w:lastRow="0" w:firstColumn="0" w:lastColumn="0" w:oddVBand="0" w:evenVBand="0" w:oddHBand="1" w:evenHBand="0" w:firstRowFirstColumn="0" w:firstRowLastColumn="0" w:lastRowFirstColumn="0" w:lastRowLastColumn="0"/>
               <w:rPr>
+                <w:rFonts w:ascii="Courier New" w:hAnsi="Courier New" w:cs="Courier New"/>
                 <w:b/>
                 <w:bCs/>
                 <w:color w:val="3F3F3F"/>
@@ -2447,6 +3123,7 @@
             </w:pPr>
             <w:r>
               <w:rPr>
+                <w:rFonts w:ascii="Courier New" w:hAnsi="Courier New" w:cs="Courier New"/>
                 <w:b/>
                 <w:bCs/>
                 <w:color w:val="3F3F3F"/>
@@ -2458,7 +3135,7 @@
             <w:pPr>
               <w:cnfStyle w:val="000000100000" w:firstRow="0" w:lastRow="0" w:firstColumn="0" w:lastColumn="0" w:oddVBand="0" w:evenVBand="0" w:oddHBand="1" w:evenHBand="0" w:firstRowFirstColumn="0" w:firstRowLastColumn="0" w:lastRowFirstColumn="0" w:lastRowLastColumn="0"/>
               <w:rPr>
-                <w:rFonts w:ascii="Times New Roman" w:hAnsi="Times New Roman" w:cs="Times New Roman"/>
+                <w:rFonts w:ascii="Courier New" w:hAnsi="Courier New" w:cs="Courier New"/>
               </w:rPr>
             </w:pPr>
           </w:p>
@@ -2468,7 +3145,7 @@
         <w:tc>
           <w:tcPr>
             <w:cnfStyle w:val="001000000000" w:firstRow="0" w:lastRow="0" w:firstColumn="1" w:lastColumn="0" w:oddVBand="0" w:evenVBand="0" w:oddHBand="0" w:evenHBand="0" w:firstRowFirstColumn="0" w:firstRowLastColumn="0" w:lastRowFirstColumn="0" w:lastRowLastColumn="0"/>
-            <w:tcW w:w="3145" w:type="dxa"/>
+            <w:tcW w:w="3325" w:type="dxa"/>
           </w:tcPr>
           <w:p>
             <w:pPr>
@@ -2479,14 +3156,18 @@
               <w:ind w:left="719"/>
               <w:outlineLvl w:val="1"/>
               <w:rPr>
-                <w:rFonts w:ascii="Times New Roman" w:hAnsi="Times New Roman" w:cs="Times New Roman"/>
-                <w:color w:val="404040"/>
-              </w:rPr>
-            </w:pPr>
-            <w:r>
-              <w:rPr>
-                <w:rFonts w:ascii="Times New Roman" w:hAnsi="Times New Roman" w:cs="Times New Roman"/>
-                <w:color w:val="404040"/>
+                <w:rFonts w:ascii="Courier New" w:hAnsi="Courier New" w:cs="Courier New"/>
+                <w:color w:val="404040"/>
+                <w:sz w:val="22"/>
+                <w:szCs w:val="22"/>
+              </w:rPr>
+            </w:pPr>
+            <w:r>
+              <w:rPr>
+                <w:rFonts w:ascii="Courier New" w:hAnsi="Courier New" w:cs="Courier New"/>
+                <w:color w:val="404040"/>
+                <w:sz w:val="22"/>
+                <w:szCs w:val="22"/>
               </w:rPr>
               <w:t>12/2018 – 6/2019:</w:t>
             </w:r>
@@ -2494,7 +3175,7 @@
         </w:tc>
         <w:tc>
           <w:tcPr>
-            <w:tcW w:w="6205" w:type="dxa"/>
+            <w:tcW w:w="5691" w:type="dxa"/>
           </w:tcPr>
           <w:p>
             <w:pPr>
@@ -2505,6 +3186,7 @@
               <w:ind w:left="642"/>
               <w:cnfStyle w:val="000000000000" w:firstRow="0" w:lastRow="0" w:firstColumn="0" w:lastColumn="0" w:oddVBand="0" w:evenVBand="0" w:oddHBand="0" w:evenHBand="0" w:firstRowFirstColumn="0" w:firstRowLastColumn="0" w:lastRowFirstColumn="0" w:lastRowLastColumn="0"/>
               <w:rPr>
+                <w:rFonts w:ascii="Courier New" w:hAnsi="Courier New" w:cs="Courier New"/>
                 <w:b/>
                 <w:bCs/>
                 <w:color w:val="3F3F3F"/>
@@ -2512,6 +3194,7 @@
             </w:pPr>
             <w:r>
               <w:rPr>
+                <w:rFonts w:ascii="Courier New" w:hAnsi="Courier New" w:cs="Courier New"/>
                 <w:b/>
                 <w:bCs/>
                 <w:color w:val="3F3F3F"/>
@@ -2522,10 +3205,8 @@
         </w:tc>
       </w:tr>
     </w:tbl>
-    <w:p/>
     <w:p>
       <w:pPr>
-        <w:jc w:val="center"/>
         <w:rPr>
           <w:b/>
           <w:bCs/>
@@ -2538,6 +3219,7 @@
       <w:pPr>
         <w:jc w:val="center"/>
         <w:rPr>
+          <w:rFonts w:ascii="Courier New" w:hAnsi="Courier New" w:cs="Courier New"/>
           <w:b/>
           <w:bCs/>
           <w:sz w:val="40"/>
@@ -2546,12 +3228,12 @@
       </w:pPr>
       <w:r>
         <w:rPr>
+          <w:rFonts w:ascii="Courier New" w:hAnsi="Courier New" w:cs="Courier New"/>
           <w:b/>
           <w:bCs/>
           <w:sz w:val="40"/>
           <w:szCs w:val="28"/>
         </w:rPr>
-        <w:lastRenderedPageBreak/>
         <w:t>PROJECT REFERENCE AND SKILL SET</w:t>
       </w:r>
     </w:p>
@@ -2563,9 +3245,9 @@
         <w:tblLook w:val="04A0" w:firstRow="1" w:lastRow="0" w:firstColumn="1" w:lastColumn="0" w:noHBand="0" w:noVBand="1"/>
       </w:tblPr>
       <w:tblGrid>
-        <w:gridCol w:w="2092"/>
-        <w:gridCol w:w="1710"/>
-        <w:gridCol w:w="5214"/>
+        <w:gridCol w:w="1965"/>
+        <w:gridCol w:w="2257"/>
+        <w:gridCol w:w="4794"/>
       </w:tblGrid>
       <w:tr>
         <w:trPr>
@@ -2585,15 +3267,28 @@
               <w:spacing w:before="92" w:line="273" w:lineRule="auto"/>
               <w:ind w:left="69" w:right="-18"/>
               <w:rPr>
+                <w:rFonts w:ascii="Courier New" w:hAnsi="Courier New" w:cs="Courier New"/>
                 <w:b w:val="0"/>
                 <w:bCs w:val="0"/>
-              </w:rPr>
-            </w:pPr>
-            <w:r>
+                <w:sz w:val="20"/>
+              </w:rPr>
+            </w:pPr>
+            <w:r>
+              <w:rPr>
+                <w:rFonts w:ascii="Courier New" w:hAnsi="Courier New" w:cs="Courier New"/>
+                <w:sz w:val="20"/>
+              </w:rPr>
               <w:t>PROJECT NAME:</w:t>
             </w:r>
           </w:p>
-          <w:p/>
+          <w:p>
+            <w:pPr>
+              <w:rPr>
+                <w:rFonts w:ascii="Courier New" w:hAnsi="Courier New" w:cs="Courier New"/>
+                <w:sz w:val="20"/>
+              </w:rPr>
+            </w:pPr>
+          </w:p>
         </w:tc>
         <w:tc>
           <w:tcPr>
@@ -2609,21 +3304,18 @@
               <w:ind w:left="828"/>
               <w:cnfStyle w:val="100000000000" w:firstRow="1" w:lastRow="0" w:firstColumn="0" w:lastColumn="0" w:oddVBand="0" w:evenVBand="0" w:oddHBand="0" w:evenHBand="0" w:firstRowFirstColumn="0" w:firstRowLastColumn="0" w:lastRowFirstColumn="0" w:lastRowLastColumn="0"/>
               <w:rPr>
+                <w:rFonts w:ascii="Courier New" w:hAnsi="Courier New" w:cs="Courier New"/>
                 <w:b w:val="0"/>
                 <w:bCs w:val="0"/>
-              </w:rPr>
-            </w:pPr>
-            <w:r>
-              <w:t>Full Phase</w:t>
-            </w:r>
-            <w:r>
-              <w:t xml:space="preserve"> – MCAL drivers – AUTOSAR (</w:t>
-            </w:r>
-            <w:r>
-              <w:t>RVC</w:t>
-            </w:r>
-            <w:r>
-              <w:t>)</w:t>
+                <w:sz w:val="20"/>
+              </w:rPr>
+            </w:pPr>
+            <w:r>
+              <w:rPr>
+                <w:rFonts w:ascii="Courier New" w:hAnsi="Courier New" w:cs="Courier New"/>
+                <w:sz w:val="20"/>
+              </w:rPr>
+              <w:t>Full Phase – MCAL drivers – AUTOSAR (RVC)</w:t>
             </w:r>
           </w:p>
         </w:tc>
@@ -2638,7 +3330,14 @@
             <w:tcW w:w="2092" w:type="dxa"/>
             <w:vMerge/>
           </w:tcPr>
-          <w:p/>
+          <w:p>
+            <w:pPr>
+              <w:rPr>
+                <w:rFonts w:ascii="Courier New" w:hAnsi="Courier New" w:cs="Courier New"/>
+                <w:sz w:val="20"/>
+              </w:rPr>
+            </w:pPr>
+          </w:p>
         </w:tc>
         <w:tc>
           <w:tcPr>
@@ -2647,12 +3346,18 @@
           <w:p>
             <w:pPr>
               <w:cnfStyle w:val="000000100000" w:firstRow="0" w:lastRow="0" w:firstColumn="0" w:lastColumn="0" w:oddVBand="0" w:evenVBand="0" w:oddHBand="1" w:evenHBand="0" w:firstRowFirstColumn="0" w:firstRowLastColumn="0" w:lastRowFirstColumn="0" w:lastRowLastColumn="0"/>
-            </w:pPr>
-            <w:r>
-              <w:rPr>
+              <w:rPr>
+                <w:rFonts w:ascii="Courier New" w:hAnsi="Courier New" w:cs="Courier New"/>
+                <w:sz w:val="20"/>
+              </w:rPr>
+            </w:pPr>
+            <w:r>
+              <w:rPr>
+                <w:rFonts w:ascii="Courier New" w:hAnsi="Courier New" w:cs="Courier New"/>
                 <w:b/>
                 <w:bCs/>
                 <w:color w:val="404040"/>
+                <w:sz w:val="20"/>
               </w:rPr>
               <w:t>Position:</w:t>
             </w:r>
@@ -2665,23 +3370,33 @@
           <w:p>
             <w:pPr>
               <w:cnfStyle w:val="000000100000" w:firstRow="0" w:lastRow="0" w:firstColumn="0" w:lastColumn="0" w:oddVBand="0" w:evenVBand="0" w:oddHBand="1" w:evenHBand="0" w:firstRowFirstColumn="0" w:firstRowLastColumn="0" w:lastRowFirstColumn="0" w:lastRowLastColumn="0"/>
-            </w:pPr>
-            <w:r>
-              <w:rPr>
-                <w:color w:val="404040"/>
+              <w:rPr>
+                <w:rFonts w:ascii="Courier New" w:hAnsi="Courier New" w:cs="Courier New"/>
+                <w:sz w:val="20"/>
+              </w:rPr>
+            </w:pPr>
+            <w:r>
+              <w:rPr>
+                <w:rFonts w:ascii="Courier New" w:hAnsi="Courier New" w:cs="Courier New"/>
+                <w:color w:val="404040"/>
+                <w:sz w:val="20"/>
               </w:rPr>
               <w:t>Team</w:t>
             </w:r>
             <w:r>
               <w:rPr>
+                <w:rFonts w:ascii="Courier New" w:hAnsi="Courier New" w:cs="Courier New"/>
                 <w:color w:val="404040"/>
                 <w:spacing w:val="-4"/>
+                <w:sz w:val="20"/>
               </w:rPr>
               <w:t xml:space="preserve"> </w:t>
             </w:r>
             <w:r>
               <w:rPr>
-                <w:color w:val="404040"/>
+                <w:rFonts w:ascii="Courier New" w:hAnsi="Courier New" w:cs="Courier New"/>
+                <w:color w:val="404040"/>
+                <w:sz w:val="20"/>
               </w:rPr>
               <w:t>member</w:t>
             </w:r>
@@ -2695,7 +3410,14 @@
             <w:tcW w:w="2092" w:type="dxa"/>
             <w:vMerge/>
           </w:tcPr>
-          <w:p/>
+          <w:p>
+            <w:pPr>
+              <w:rPr>
+                <w:rFonts w:ascii="Courier New" w:hAnsi="Courier New" w:cs="Courier New"/>
+                <w:sz w:val="20"/>
+              </w:rPr>
+            </w:pPr>
+          </w:p>
         </w:tc>
         <w:tc>
           <w:tcPr>
@@ -2704,12 +3426,18 @@
           <w:p>
             <w:pPr>
               <w:cnfStyle w:val="000000000000" w:firstRow="0" w:lastRow="0" w:firstColumn="0" w:lastColumn="0" w:oddVBand="0" w:evenVBand="0" w:oddHBand="0" w:evenHBand="0" w:firstRowFirstColumn="0" w:firstRowLastColumn="0" w:lastRowFirstColumn="0" w:lastRowLastColumn="0"/>
-            </w:pPr>
-            <w:r>
-              <w:rPr>
+              <w:rPr>
+                <w:rFonts w:ascii="Courier New" w:hAnsi="Courier New" w:cs="Courier New"/>
+                <w:sz w:val="20"/>
+              </w:rPr>
+            </w:pPr>
+            <w:r>
+              <w:rPr>
+                <w:rFonts w:ascii="Courier New" w:hAnsi="Courier New" w:cs="Courier New"/>
                 <w:b/>
                 <w:bCs/>
                 <w:color w:val="404040"/>
+                <w:sz w:val="20"/>
               </w:rPr>
               <w:t>Responsibilities:</w:t>
             </w:r>
@@ -2722,33 +3450,63 @@
           <w:p>
             <w:pPr>
               <w:cnfStyle w:val="000000000000" w:firstRow="0" w:lastRow="0" w:firstColumn="0" w:lastColumn="0" w:oddVBand="0" w:evenVBand="0" w:oddHBand="0" w:evenHBand="0" w:firstRowFirstColumn="0" w:firstRowLastColumn="0" w:lastRowFirstColumn="0" w:lastRowLastColumn="0"/>
-            </w:pPr>
-            <w:r>
+              <w:rPr>
+                <w:rFonts w:ascii="Courier New" w:hAnsi="Courier New" w:cs="Courier New"/>
+                <w:sz w:val="20"/>
+              </w:rPr>
+            </w:pPr>
+            <w:r>
+              <w:rPr>
+                <w:rFonts w:ascii="Courier New" w:hAnsi="Courier New" w:cs="Courier New"/>
+                <w:sz w:val="20"/>
+              </w:rPr>
               <w:t>Clarify requirements with Project Manager</w:t>
             </w:r>
           </w:p>
           <w:p>
             <w:pPr>
               <w:cnfStyle w:val="000000000000" w:firstRow="0" w:lastRow="0" w:firstColumn="0" w:lastColumn="0" w:oddVBand="0" w:evenVBand="0" w:oddHBand="0" w:evenHBand="0" w:firstRowFirstColumn="0" w:firstRowLastColumn="0" w:lastRowFirstColumn="0" w:lastRowLastColumn="0"/>
-            </w:pPr>
-            <w:r>
+              <w:rPr>
+                <w:rFonts w:ascii="Courier New" w:hAnsi="Courier New" w:cs="Courier New"/>
+                <w:sz w:val="20"/>
+              </w:rPr>
+            </w:pPr>
+            <w:r>
+              <w:rPr>
+                <w:rFonts w:ascii="Courier New" w:hAnsi="Courier New" w:cs="Courier New"/>
+                <w:sz w:val="20"/>
+              </w:rPr>
               <w:t>-</w:t>
             </w:r>
             <w:r>
+              <w:rPr>
+                <w:rFonts w:ascii="Courier New" w:hAnsi="Courier New" w:cs="Courier New"/>
+                <w:sz w:val="20"/>
+              </w:rPr>
               <w:tab/>
-            </w:r>
-            <w:r>
               <w:t>Running project follows V-model.</w:t>
             </w:r>
           </w:p>
           <w:p>
             <w:pPr>
               <w:cnfStyle w:val="000000000000" w:firstRow="0" w:lastRow="0" w:firstColumn="0" w:lastColumn="0" w:oddVBand="0" w:evenVBand="0" w:oddHBand="0" w:evenHBand="0" w:firstRowFirstColumn="0" w:firstRowLastColumn="0" w:lastRowFirstColumn="0" w:lastRowLastColumn="0"/>
-            </w:pPr>
-            <w:r>
+              <w:rPr>
+                <w:rFonts w:ascii="Courier New" w:hAnsi="Courier New" w:cs="Courier New"/>
+                <w:sz w:val="20"/>
+              </w:rPr>
+            </w:pPr>
+            <w:r>
+              <w:rPr>
+                <w:rFonts w:ascii="Courier New" w:hAnsi="Courier New" w:cs="Courier New"/>
+                <w:sz w:val="20"/>
+              </w:rPr>
               <w:t>-</w:t>
             </w:r>
             <w:r>
+              <w:rPr>
+                <w:rFonts w:ascii="Courier New" w:hAnsi="Courier New" w:cs="Courier New"/>
+                <w:sz w:val="20"/>
+              </w:rPr>
               <w:tab/>
               <w:t xml:space="preserve">Test API with Davinci, Cantata, </w:t>
             </w:r>
@@ -2756,11 +3514,23 @@
           <w:p>
             <w:pPr>
               <w:cnfStyle w:val="000000000000" w:firstRow="0" w:lastRow="0" w:firstColumn="0" w:lastColumn="0" w:oddVBand="0" w:evenVBand="0" w:oddHBand="0" w:evenHBand="0" w:firstRowFirstColumn="0" w:firstRowLastColumn="0" w:lastRowFirstColumn="0" w:lastRowLastColumn="0"/>
-            </w:pPr>
-            <w:r>
+              <w:rPr>
+                <w:rFonts w:ascii="Courier New" w:hAnsi="Courier New" w:cs="Courier New"/>
+                <w:sz w:val="20"/>
+              </w:rPr>
+            </w:pPr>
+            <w:r>
+              <w:rPr>
+                <w:rFonts w:ascii="Courier New" w:hAnsi="Courier New" w:cs="Courier New"/>
+                <w:sz w:val="20"/>
+              </w:rPr>
               <w:t>-</w:t>
             </w:r>
             <w:r>
+              <w:rPr>
+                <w:rFonts w:ascii="Courier New" w:hAnsi="Courier New" w:cs="Courier New"/>
+                <w:sz w:val="20"/>
+              </w:rPr>
               <w:tab/>
               <w:t>Microsoft tools, AMDC, Enterprise Architect.</w:t>
             </w:r>
@@ -2768,11 +3538,23 @@
           <w:p>
             <w:pPr>
               <w:cnfStyle w:val="000000000000" w:firstRow="0" w:lastRow="0" w:firstColumn="0" w:lastColumn="0" w:oddVBand="0" w:evenVBand="0" w:oddHBand="0" w:evenHBand="0" w:firstRowFirstColumn="0" w:firstRowLastColumn="0" w:lastRowFirstColumn="0" w:lastRowLastColumn="0"/>
-            </w:pPr>
-            <w:r>
+              <w:rPr>
+                <w:rFonts w:ascii="Courier New" w:hAnsi="Courier New" w:cs="Courier New"/>
+                <w:sz w:val="20"/>
+              </w:rPr>
+            </w:pPr>
+            <w:r>
+              <w:rPr>
+                <w:rFonts w:ascii="Courier New" w:hAnsi="Courier New" w:cs="Courier New"/>
+                <w:sz w:val="20"/>
+              </w:rPr>
               <w:t>-</w:t>
             </w:r>
             <w:r>
+              <w:rPr>
+                <w:rFonts w:ascii="Courier New" w:hAnsi="Courier New" w:cs="Courier New"/>
+                <w:sz w:val="20"/>
+              </w:rPr>
               <w:tab/>
               <w:t>Use project tracking tool – Redmine, Jira</w:t>
             </w:r>
@@ -2780,11 +3562,23 @@
           <w:p>
             <w:pPr>
               <w:cnfStyle w:val="000000000000" w:firstRow="0" w:lastRow="0" w:firstColumn="0" w:lastColumn="0" w:oddVBand="0" w:evenVBand="0" w:oddHBand="0" w:evenHBand="0" w:firstRowFirstColumn="0" w:firstRowLastColumn="0" w:lastRowFirstColumn="0" w:lastRowLastColumn="0"/>
-            </w:pPr>
-            <w:r>
+              <w:rPr>
+                <w:rFonts w:ascii="Courier New" w:hAnsi="Courier New" w:cs="Courier New"/>
+                <w:sz w:val="20"/>
+              </w:rPr>
+            </w:pPr>
+            <w:r>
+              <w:rPr>
+                <w:rFonts w:ascii="Courier New" w:hAnsi="Courier New" w:cs="Courier New"/>
+                <w:sz w:val="20"/>
+              </w:rPr>
               <w:t>-</w:t>
             </w:r>
             <w:r>
+              <w:rPr>
+                <w:rFonts w:ascii="Courier New" w:hAnsi="Courier New" w:cs="Courier New"/>
+                <w:sz w:val="20"/>
+              </w:rPr>
               <w:tab/>
               <w:t>Experience in QA/QC workflow</w:t>
             </w:r>
@@ -2801,7 +3595,14 @@
             <w:tcW w:w="2092" w:type="dxa"/>
             <w:vMerge/>
           </w:tcPr>
-          <w:p/>
+          <w:p>
+            <w:pPr>
+              <w:rPr>
+                <w:rFonts w:ascii="Courier New" w:hAnsi="Courier New" w:cs="Courier New"/>
+                <w:sz w:val="20"/>
+              </w:rPr>
+            </w:pPr>
+          </w:p>
         </w:tc>
         <w:tc>
           <w:tcPr>
@@ -2810,12 +3611,18 @@
           <w:p>
             <w:pPr>
               <w:cnfStyle w:val="000000100000" w:firstRow="0" w:lastRow="0" w:firstColumn="0" w:lastColumn="0" w:oddVBand="0" w:evenVBand="0" w:oddHBand="1" w:evenHBand="0" w:firstRowFirstColumn="0" w:firstRowLastColumn="0" w:lastRowFirstColumn="0" w:lastRowLastColumn="0"/>
-            </w:pPr>
-            <w:r>
-              <w:rPr>
+              <w:rPr>
+                <w:rFonts w:ascii="Courier New" w:hAnsi="Courier New" w:cs="Courier New"/>
+                <w:sz w:val="20"/>
+              </w:rPr>
+            </w:pPr>
+            <w:r>
+              <w:rPr>
+                <w:rFonts w:ascii="Courier New" w:hAnsi="Courier New" w:cs="Courier New"/>
                 <w:b/>
                 <w:bCs/>
                 <w:color w:val="404040"/>
+                <w:sz w:val="20"/>
               </w:rPr>
               <w:t>Duration:</w:t>
             </w:r>
@@ -2829,33 +3636,41 @@
             <w:pPr>
               <w:jc w:val="center"/>
               <w:cnfStyle w:val="000000100000" w:firstRow="0" w:lastRow="0" w:firstColumn="0" w:lastColumn="0" w:oddVBand="0" w:evenVBand="0" w:oddHBand="1" w:evenHBand="0" w:firstRowFirstColumn="0" w:firstRowLastColumn="0" w:lastRowFirstColumn="0" w:lastRowLastColumn="0"/>
-            </w:pPr>
-            <w:r>
-              <w:rPr>
-                <w:color w:val="404040"/>
-              </w:rPr>
-              <w:t>10</w:t>
-            </w:r>
-            <w:r>
-              <w:rPr>
-                <w:color w:val="404040"/>
-              </w:rPr>
-              <w:t>/2020 –</w:t>
-            </w:r>
-            <w:r>
-              <w:rPr>
+              <w:rPr>
+                <w:rFonts w:ascii="Courier New" w:hAnsi="Courier New" w:cs="Courier New"/>
+                <w:sz w:val="20"/>
+              </w:rPr>
+            </w:pPr>
+            <w:r>
+              <w:rPr>
+                <w:rFonts w:ascii="Courier New" w:hAnsi="Courier New" w:cs="Courier New"/>
+                <w:color w:val="404040"/>
+                <w:sz w:val="20"/>
+              </w:rPr>
+              <w:t>10/2020 –</w:t>
+            </w:r>
+            <w:r>
+              <w:rPr>
+                <w:rFonts w:ascii="Courier New" w:hAnsi="Courier New" w:cs="Courier New"/>
                 <w:color w:val="404040"/>
                 <w:spacing w:val="-2"/>
+                <w:sz w:val="20"/>
               </w:rPr>
               <w:t xml:space="preserve"> </w:t>
             </w:r>
             <w:r>
+              <w:rPr>
+                <w:rFonts w:ascii="Courier New" w:hAnsi="Courier New" w:cs="Courier New"/>
+                <w:sz w:val="20"/>
+              </w:rPr>
               <w:t xml:space="preserve"> </w:t>
             </w:r>
             <w:r>
               <w:rPr>
+                <w:rFonts w:ascii="Courier New" w:hAnsi="Courier New" w:cs="Courier New"/>
                 <w:bCs/>
                 <w:color w:val="404040"/>
+                <w:sz w:val="20"/>
               </w:rPr>
               <w:t>present</w:t>
             </w:r>
@@ -2866,12 +3681,11 @@
     <w:p>
       <w:pPr>
         <w:rPr>
+          <w:rFonts w:ascii="Courier New" w:hAnsi="Courier New" w:cs="Courier New"/>
           <w:b/>
           <w:bCs/>
         </w:rPr>
       </w:pPr>
-      <w:bookmarkStart w:id="0" w:name="_GoBack"/>
-      <w:bookmarkEnd w:id="0"/>
     </w:p>
     <w:tbl>
       <w:tblPr>
@@ -2881,9 +3695,9 @@
         <w:tblLook w:val="04A0" w:firstRow="1" w:lastRow="0" w:firstColumn="1" w:lastColumn="0" w:noHBand="0" w:noVBand="1"/>
       </w:tblPr>
       <w:tblGrid>
-        <w:gridCol w:w="2092"/>
-        <w:gridCol w:w="1710"/>
-        <w:gridCol w:w="5214"/>
+        <w:gridCol w:w="1953"/>
+        <w:gridCol w:w="2257"/>
+        <w:gridCol w:w="4806"/>
       </w:tblGrid>
       <w:tr>
         <w:trPr>
@@ -2903,15 +3717,28 @@
               <w:spacing w:before="92" w:line="273" w:lineRule="auto"/>
               <w:ind w:left="69" w:right="-18"/>
               <w:rPr>
+                <w:rFonts w:ascii="Courier New" w:hAnsi="Courier New" w:cs="Courier New"/>
                 <w:b w:val="0"/>
                 <w:bCs w:val="0"/>
-              </w:rPr>
-            </w:pPr>
-            <w:r>
+                <w:sz w:val="20"/>
+              </w:rPr>
+            </w:pPr>
+            <w:r>
+              <w:rPr>
+                <w:rFonts w:ascii="Courier New" w:hAnsi="Courier New" w:cs="Courier New"/>
+                <w:sz w:val="20"/>
+              </w:rPr>
               <w:t>PROJECT NAME:</w:t>
             </w:r>
           </w:p>
-          <w:p/>
+          <w:p>
+            <w:pPr>
+              <w:rPr>
+                <w:rFonts w:ascii="Courier New" w:hAnsi="Courier New" w:cs="Courier New"/>
+                <w:sz w:val="20"/>
+              </w:rPr>
+            </w:pPr>
+          </w:p>
         </w:tc>
         <w:tc>
           <w:tcPr>
@@ -2927,11 +3754,17 @@
               <w:ind w:left="828"/>
               <w:cnfStyle w:val="100000000000" w:firstRow="1" w:lastRow="0" w:firstColumn="0" w:lastColumn="0" w:oddVBand="0" w:evenVBand="0" w:oddHBand="0" w:evenHBand="0" w:firstRowFirstColumn="0" w:firstRowLastColumn="0" w:lastRowFirstColumn="0" w:lastRowLastColumn="0"/>
               <w:rPr>
+                <w:rFonts w:ascii="Courier New" w:hAnsi="Courier New" w:cs="Courier New"/>
                 <w:b w:val="0"/>
                 <w:bCs w:val="0"/>
-              </w:rPr>
-            </w:pPr>
-            <w:r>
+                <w:sz w:val="20"/>
+              </w:rPr>
+            </w:pPr>
+            <w:r>
+              <w:rPr>
+                <w:rFonts w:ascii="Courier New" w:hAnsi="Courier New" w:cs="Courier New"/>
+                <w:sz w:val="20"/>
+              </w:rPr>
               <w:t>ASW/PSW – MCAL drivers – AUTOSAR (BOSCH)</w:t>
             </w:r>
           </w:p>
@@ -2947,7 +3780,14 @@
             <w:tcW w:w="2155" w:type="dxa"/>
             <w:vMerge/>
           </w:tcPr>
-          <w:p/>
+          <w:p>
+            <w:pPr>
+              <w:rPr>
+                <w:rFonts w:ascii="Courier New" w:hAnsi="Courier New" w:cs="Courier New"/>
+                <w:sz w:val="20"/>
+              </w:rPr>
+            </w:pPr>
+          </w:p>
         </w:tc>
         <w:tc>
           <w:tcPr>
@@ -2956,12 +3796,18 @@
           <w:p>
             <w:pPr>
               <w:cnfStyle w:val="000000100000" w:firstRow="0" w:lastRow="0" w:firstColumn="0" w:lastColumn="0" w:oddVBand="0" w:evenVBand="0" w:oddHBand="1" w:evenHBand="0" w:firstRowFirstColumn="0" w:firstRowLastColumn="0" w:lastRowFirstColumn="0" w:lastRowLastColumn="0"/>
-            </w:pPr>
-            <w:r>
-              <w:rPr>
+              <w:rPr>
+                <w:rFonts w:ascii="Courier New" w:hAnsi="Courier New" w:cs="Courier New"/>
+                <w:sz w:val="20"/>
+              </w:rPr>
+            </w:pPr>
+            <w:r>
+              <w:rPr>
+                <w:rFonts w:ascii="Courier New" w:hAnsi="Courier New" w:cs="Courier New"/>
                 <w:b/>
                 <w:bCs/>
                 <w:color w:val="404040"/>
+                <w:sz w:val="20"/>
               </w:rPr>
               <w:t>Position:</w:t>
             </w:r>
@@ -2974,23 +3820,33 @@
           <w:p>
             <w:pPr>
               <w:cnfStyle w:val="000000100000" w:firstRow="0" w:lastRow="0" w:firstColumn="0" w:lastColumn="0" w:oddVBand="0" w:evenVBand="0" w:oddHBand="1" w:evenHBand="0" w:firstRowFirstColumn="0" w:firstRowLastColumn="0" w:lastRowFirstColumn="0" w:lastRowLastColumn="0"/>
-            </w:pPr>
-            <w:r>
-              <w:rPr>
-                <w:color w:val="404040"/>
+              <w:rPr>
+                <w:rFonts w:ascii="Courier New" w:hAnsi="Courier New" w:cs="Courier New"/>
+                <w:sz w:val="20"/>
+              </w:rPr>
+            </w:pPr>
+            <w:r>
+              <w:rPr>
+                <w:rFonts w:ascii="Courier New" w:hAnsi="Courier New" w:cs="Courier New"/>
+                <w:color w:val="404040"/>
+                <w:sz w:val="20"/>
               </w:rPr>
               <w:t>Team</w:t>
             </w:r>
             <w:r>
               <w:rPr>
+                <w:rFonts w:ascii="Courier New" w:hAnsi="Courier New" w:cs="Courier New"/>
                 <w:color w:val="404040"/>
                 <w:spacing w:val="-4"/>
+                <w:sz w:val="20"/>
               </w:rPr>
               <w:t xml:space="preserve"> </w:t>
             </w:r>
             <w:r>
               <w:rPr>
-                <w:color w:val="404040"/>
+                <w:rFonts w:ascii="Courier New" w:hAnsi="Courier New" w:cs="Courier New"/>
+                <w:color w:val="404040"/>
+                <w:sz w:val="20"/>
               </w:rPr>
               <w:t>member</w:t>
             </w:r>
@@ -3004,7 +3860,14 @@
             <w:tcW w:w="2155" w:type="dxa"/>
             <w:vMerge/>
           </w:tcPr>
-          <w:p/>
+          <w:p>
+            <w:pPr>
+              <w:rPr>
+                <w:rFonts w:ascii="Courier New" w:hAnsi="Courier New" w:cs="Courier New"/>
+                <w:sz w:val="20"/>
+              </w:rPr>
+            </w:pPr>
+          </w:p>
         </w:tc>
         <w:tc>
           <w:tcPr>
@@ -3013,12 +3876,18 @@
           <w:p>
             <w:pPr>
               <w:cnfStyle w:val="000000000000" w:firstRow="0" w:lastRow="0" w:firstColumn="0" w:lastColumn="0" w:oddVBand="0" w:evenVBand="0" w:oddHBand="0" w:evenHBand="0" w:firstRowFirstColumn="0" w:firstRowLastColumn="0" w:lastRowFirstColumn="0" w:lastRowLastColumn="0"/>
-            </w:pPr>
-            <w:r>
-              <w:rPr>
+              <w:rPr>
+                <w:rFonts w:ascii="Courier New" w:hAnsi="Courier New" w:cs="Courier New"/>
+                <w:sz w:val="20"/>
+              </w:rPr>
+            </w:pPr>
+            <w:r>
+              <w:rPr>
+                <w:rFonts w:ascii="Courier New" w:hAnsi="Courier New" w:cs="Courier New"/>
                 <w:b/>
                 <w:bCs/>
                 <w:color w:val="404040"/>
+                <w:sz w:val="20"/>
               </w:rPr>
               <w:t>Responsibilities:</w:t>
             </w:r>
@@ -3031,19 +3900,39 @@
           <w:p>
             <w:pPr>
               <w:cnfStyle w:val="000000000000" w:firstRow="0" w:lastRow="0" w:firstColumn="0" w:lastColumn="0" w:oddVBand="0" w:evenVBand="0" w:oddHBand="0" w:evenHBand="0" w:firstRowFirstColumn="0" w:firstRowLastColumn="0" w:lastRowFirstColumn="0" w:lastRowLastColumn="0"/>
-            </w:pPr>
-            <w:r>
+              <w:rPr>
+                <w:rFonts w:ascii="Courier New" w:hAnsi="Courier New" w:cs="Courier New"/>
+                <w:sz w:val="20"/>
+              </w:rPr>
+            </w:pPr>
+            <w:r>
+              <w:rPr>
+                <w:rFonts w:ascii="Courier New" w:hAnsi="Courier New" w:cs="Courier New"/>
+                <w:sz w:val="20"/>
+              </w:rPr>
               <w:t>Clarify requirements with Project Manager</w:t>
             </w:r>
           </w:p>
           <w:p>
             <w:pPr>
               <w:cnfStyle w:val="000000000000" w:firstRow="0" w:lastRow="0" w:firstColumn="0" w:lastColumn="0" w:oddVBand="0" w:evenVBand="0" w:oddHBand="0" w:evenHBand="0" w:firstRowFirstColumn="0" w:firstRowLastColumn="0" w:lastRowFirstColumn="0" w:lastRowLastColumn="0"/>
-            </w:pPr>
-            <w:r>
+              <w:rPr>
+                <w:rFonts w:ascii="Courier New" w:hAnsi="Courier New" w:cs="Courier New"/>
+                <w:sz w:val="20"/>
+              </w:rPr>
+            </w:pPr>
+            <w:r>
+              <w:rPr>
+                <w:rFonts w:ascii="Courier New" w:hAnsi="Courier New" w:cs="Courier New"/>
+                <w:sz w:val="20"/>
+              </w:rPr>
               <w:t>-</w:t>
             </w:r>
             <w:r>
+              <w:rPr>
+                <w:rFonts w:ascii="Courier New" w:hAnsi="Courier New" w:cs="Courier New"/>
+                <w:sz w:val="20"/>
+              </w:rPr>
               <w:tab/>
               <w:t>Write test case, checklist and data to test.</w:t>
             </w:r>
@@ -3051,11 +3940,23 @@
           <w:p>
             <w:pPr>
               <w:cnfStyle w:val="000000000000" w:firstRow="0" w:lastRow="0" w:firstColumn="0" w:lastColumn="0" w:oddVBand="0" w:evenVBand="0" w:oddHBand="0" w:evenHBand="0" w:firstRowFirstColumn="0" w:firstRowLastColumn="0" w:lastRowFirstColumn="0" w:lastRowLastColumn="0"/>
-            </w:pPr>
-            <w:r>
+              <w:rPr>
+                <w:rFonts w:ascii="Courier New" w:hAnsi="Courier New" w:cs="Courier New"/>
+                <w:sz w:val="20"/>
+              </w:rPr>
+            </w:pPr>
+            <w:r>
+              <w:rPr>
+                <w:rFonts w:ascii="Courier New" w:hAnsi="Courier New" w:cs="Courier New"/>
+                <w:sz w:val="20"/>
+              </w:rPr>
               <w:t>-</w:t>
             </w:r>
             <w:r>
+              <w:rPr>
+                <w:rFonts w:ascii="Courier New" w:hAnsi="Courier New" w:cs="Courier New"/>
+                <w:sz w:val="20"/>
+              </w:rPr>
               <w:tab/>
               <w:t>Test API with Cantata, ASCET (support by Bash, Python…)</w:t>
             </w:r>
@@ -3063,11 +3964,23 @@
           <w:p>
             <w:pPr>
               <w:cnfStyle w:val="000000000000" w:firstRow="0" w:lastRow="0" w:firstColumn="0" w:lastColumn="0" w:oddVBand="0" w:evenVBand="0" w:oddHBand="0" w:evenHBand="0" w:firstRowFirstColumn="0" w:firstRowLastColumn="0" w:lastRowFirstColumn="0" w:lastRowLastColumn="0"/>
-            </w:pPr>
-            <w:r>
+              <w:rPr>
+                <w:rFonts w:ascii="Courier New" w:hAnsi="Courier New" w:cs="Courier New"/>
+                <w:sz w:val="20"/>
+              </w:rPr>
+            </w:pPr>
+            <w:r>
+              <w:rPr>
+                <w:rFonts w:ascii="Courier New" w:hAnsi="Courier New" w:cs="Courier New"/>
+                <w:sz w:val="20"/>
+              </w:rPr>
               <w:t>-</w:t>
             </w:r>
             <w:r>
+              <w:rPr>
+                <w:rFonts w:ascii="Courier New" w:hAnsi="Courier New" w:cs="Courier New"/>
+                <w:sz w:val="20"/>
+              </w:rPr>
               <w:tab/>
               <w:t>Microsoft tools, Daily report</w:t>
             </w:r>
@@ -3075,11 +3988,23 @@
           <w:p>
             <w:pPr>
               <w:cnfStyle w:val="000000000000" w:firstRow="0" w:lastRow="0" w:firstColumn="0" w:lastColumn="0" w:oddVBand="0" w:evenVBand="0" w:oddHBand="0" w:evenHBand="0" w:firstRowFirstColumn="0" w:firstRowLastColumn="0" w:lastRowFirstColumn="0" w:lastRowLastColumn="0"/>
-            </w:pPr>
-            <w:r>
+              <w:rPr>
+                <w:rFonts w:ascii="Courier New" w:hAnsi="Courier New" w:cs="Courier New"/>
+                <w:sz w:val="20"/>
+              </w:rPr>
+            </w:pPr>
+            <w:r>
+              <w:rPr>
+                <w:rFonts w:ascii="Courier New" w:hAnsi="Courier New" w:cs="Courier New"/>
+                <w:sz w:val="20"/>
+              </w:rPr>
               <w:t>-</w:t>
             </w:r>
             <w:r>
+              <w:rPr>
+                <w:rFonts w:ascii="Courier New" w:hAnsi="Courier New" w:cs="Courier New"/>
+                <w:sz w:val="20"/>
+              </w:rPr>
               <w:tab/>
               <w:t xml:space="preserve">Updated file to SharePoint, TCM sever. </w:t>
             </w:r>
@@ -3087,11 +4012,23 @@
           <w:p>
             <w:pPr>
               <w:cnfStyle w:val="000000000000" w:firstRow="0" w:lastRow="0" w:firstColumn="0" w:lastColumn="0" w:oddVBand="0" w:evenVBand="0" w:oddHBand="0" w:evenHBand="0" w:firstRowFirstColumn="0" w:firstRowLastColumn="0" w:lastRowFirstColumn="0" w:lastRowLastColumn="0"/>
-            </w:pPr>
-            <w:r>
+              <w:rPr>
+                <w:rFonts w:ascii="Courier New" w:hAnsi="Courier New" w:cs="Courier New"/>
+                <w:sz w:val="20"/>
+              </w:rPr>
+            </w:pPr>
+            <w:r>
+              <w:rPr>
+                <w:rFonts w:ascii="Courier New" w:hAnsi="Courier New" w:cs="Courier New"/>
+                <w:sz w:val="20"/>
+              </w:rPr>
               <w:t>-</w:t>
             </w:r>
             <w:r>
+              <w:rPr>
+                <w:rFonts w:ascii="Courier New" w:hAnsi="Courier New" w:cs="Courier New"/>
+                <w:sz w:val="20"/>
+              </w:rPr>
               <w:tab/>
               <w:t>Experience in QA/QC workflow</w:t>
             </w:r>
@@ -3108,7 +4045,14 @@
             <w:tcW w:w="2155" w:type="dxa"/>
             <w:vMerge/>
           </w:tcPr>
-          <w:p/>
+          <w:p>
+            <w:pPr>
+              <w:rPr>
+                <w:rFonts w:ascii="Courier New" w:hAnsi="Courier New" w:cs="Courier New"/>
+                <w:sz w:val="20"/>
+              </w:rPr>
+            </w:pPr>
+          </w:p>
         </w:tc>
         <w:tc>
           <w:tcPr>
@@ -3117,12 +4061,18 @@
           <w:p>
             <w:pPr>
               <w:cnfStyle w:val="000000100000" w:firstRow="0" w:lastRow="0" w:firstColumn="0" w:lastColumn="0" w:oddVBand="0" w:evenVBand="0" w:oddHBand="1" w:evenHBand="0" w:firstRowFirstColumn="0" w:firstRowLastColumn="0" w:lastRowFirstColumn="0" w:lastRowLastColumn="0"/>
-            </w:pPr>
-            <w:r>
-              <w:rPr>
+              <w:rPr>
+                <w:rFonts w:ascii="Courier New" w:hAnsi="Courier New" w:cs="Courier New"/>
+                <w:sz w:val="20"/>
+              </w:rPr>
+            </w:pPr>
+            <w:r>
+              <w:rPr>
+                <w:rFonts w:ascii="Courier New" w:hAnsi="Courier New" w:cs="Courier New"/>
                 <w:b/>
                 <w:bCs/>
                 <w:color w:val="404040"/>
+                <w:sz w:val="20"/>
               </w:rPr>
               <w:t>Duration:</w:t>
             </w:r>
@@ -3136,24 +4086,34 @@
             <w:pPr>
               <w:jc w:val="center"/>
               <w:cnfStyle w:val="000000100000" w:firstRow="0" w:lastRow="0" w:firstColumn="0" w:lastColumn="0" w:oddVBand="0" w:evenVBand="0" w:oddHBand="1" w:evenHBand="0" w:firstRowFirstColumn="0" w:firstRowLastColumn="0" w:lastRowFirstColumn="0" w:lastRowLastColumn="0"/>
-            </w:pPr>
-            <w:r>
-              <w:rPr>
-                <w:color w:val="404040"/>
+              <w:rPr>
+                <w:rFonts w:ascii="Courier New" w:hAnsi="Courier New" w:cs="Courier New"/>
+                <w:sz w:val="20"/>
+              </w:rPr>
+            </w:pPr>
+            <w:r>
+              <w:rPr>
+                <w:rFonts w:ascii="Courier New" w:hAnsi="Courier New" w:cs="Courier New"/>
+                <w:color w:val="404040"/>
+                <w:sz w:val="20"/>
               </w:rPr>
               <w:t>02/2020 –</w:t>
             </w:r>
             <w:r>
               <w:rPr>
+                <w:rFonts w:ascii="Courier New" w:hAnsi="Courier New" w:cs="Courier New"/>
                 <w:color w:val="404040"/>
                 <w:spacing w:val="-2"/>
+                <w:sz w:val="20"/>
               </w:rPr>
               <w:t xml:space="preserve"> </w:t>
             </w:r>
             <w:r>
               <w:rPr>
+                <w:rFonts w:ascii="Courier New" w:hAnsi="Courier New" w:cs="Courier New"/>
                 <w:bCs/>
                 <w:color w:val="404040"/>
+                <w:sz w:val="20"/>
               </w:rPr>
               <w:t>9/2020</w:t>
             </w:r>
@@ -3161,7 +4121,13 @@
         </w:tc>
       </w:tr>
     </w:tbl>
-    <w:p/>
+    <w:p>
+      <w:pPr>
+        <w:rPr>
+          <w:rFonts w:ascii="Courier New" w:hAnsi="Courier New" w:cs="Courier New"/>
+        </w:rPr>
+      </w:pPr>
+    </w:p>
     <w:tbl>
       <w:tblPr>
         <w:tblStyle w:val="GridTable4-Accent3"/>
@@ -3169,9 +4135,9 @@
         <w:tblLook w:val="04A0" w:firstRow="1" w:lastRow="0" w:firstColumn="1" w:lastColumn="0" w:noHBand="0" w:noVBand="1"/>
       </w:tblPr>
       <w:tblGrid>
-        <w:gridCol w:w="2092"/>
-        <w:gridCol w:w="1710"/>
-        <w:gridCol w:w="5214"/>
+        <w:gridCol w:w="1953"/>
+        <w:gridCol w:w="2257"/>
+        <w:gridCol w:w="4806"/>
       </w:tblGrid>
       <w:tr>
         <w:trPr>
@@ -3191,15 +4157,28 @@
               <w:spacing w:before="92" w:line="273" w:lineRule="auto"/>
               <w:ind w:left="69" w:right="-18"/>
               <w:rPr>
+                <w:rFonts w:ascii="Courier New" w:hAnsi="Courier New" w:cs="Courier New"/>
                 <w:b w:val="0"/>
                 <w:bCs w:val="0"/>
-              </w:rPr>
-            </w:pPr>
-            <w:r>
+                <w:sz w:val="20"/>
+              </w:rPr>
+            </w:pPr>
+            <w:r>
+              <w:rPr>
+                <w:rFonts w:ascii="Courier New" w:hAnsi="Courier New" w:cs="Courier New"/>
+                <w:sz w:val="20"/>
+              </w:rPr>
               <w:t>PROJECT NAME:</w:t>
             </w:r>
           </w:p>
-          <w:p/>
+          <w:p>
+            <w:pPr>
+              <w:rPr>
+                <w:rFonts w:ascii="Courier New" w:hAnsi="Courier New" w:cs="Courier New"/>
+                <w:sz w:val="20"/>
+              </w:rPr>
+            </w:pPr>
+          </w:p>
         </w:tc>
         <w:tc>
           <w:tcPr>
@@ -3215,11 +4194,17 @@
               <w:ind w:left="828"/>
               <w:cnfStyle w:val="100000000000" w:firstRow="1" w:lastRow="0" w:firstColumn="0" w:lastColumn="0" w:oddVBand="0" w:evenVBand="0" w:oddHBand="0" w:evenHBand="0" w:firstRowFirstColumn="0" w:firstRowLastColumn="0" w:lastRowFirstColumn="0" w:lastRowLastColumn="0"/>
               <w:rPr>
+                <w:rFonts w:ascii="Courier New" w:hAnsi="Courier New" w:cs="Courier New"/>
                 <w:b w:val="0"/>
                 <w:bCs w:val="0"/>
-              </w:rPr>
-            </w:pPr>
-            <w:r>
+                <w:sz w:val="20"/>
+              </w:rPr>
+            </w:pPr>
+            <w:r>
+              <w:rPr>
+                <w:rFonts w:ascii="Courier New" w:hAnsi="Courier New" w:cs="Courier New"/>
+                <w:sz w:val="20"/>
+              </w:rPr>
               <w:t>D1x – MCAL drivers – AUTOSAR (RVC)</w:t>
             </w:r>
           </w:p>
@@ -3235,7 +4220,14 @@
             <w:tcW w:w="2155" w:type="dxa"/>
             <w:vMerge/>
           </w:tcPr>
-          <w:p/>
+          <w:p>
+            <w:pPr>
+              <w:rPr>
+                <w:rFonts w:ascii="Courier New" w:hAnsi="Courier New" w:cs="Courier New"/>
+                <w:sz w:val="20"/>
+              </w:rPr>
+            </w:pPr>
+          </w:p>
         </w:tc>
         <w:tc>
           <w:tcPr>
@@ -3244,12 +4236,18 @@
           <w:p>
             <w:pPr>
               <w:cnfStyle w:val="000000100000" w:firstRow="0" w:lastRow="0" w:firstColumn="0" w:lastColumn="0" w:oddVBand="0" w:evenVBand="0" w:oddHBand="1" w:evenHBand="0" w:firstRowFirstColumn="0" w:firstRowLastColumn="0" w:lastRowFirstColumn="0" w:lastRowLastColumn="0"/>
-            </w:pPr>
-            <w:r>
-              <w:rPr>
+              <w:rPr>
+                <w:rFonts w:ascii="Courier New" w:hAnsi="Courier New" w:cs="Courier New"/>
+                <w:sz w:val="20"/>
+              </w:rPr>
+            </w:pPr>
+            <w:r>
+              <w:rPr>
+                <w:rFonts w:ascii="Courier New" w:hAnsi="Courier New" w:cs="Courier New"/>
                 <w:b/>
                 <w:bCs/>
                 <w:color w:val="404040"/>
+                <w:sz w:val="20"/>
               </w:rPr>
               <w:t>Position:</w:t>
             </w:r>
@@ -3262,23 +4260,33 @@
           <w:p>
             <w:pPr>
               <w:cnfStyle w:val="000000100000" w:firstRow="0" w:lastRow="0" w:firstColumn="0" w:lastColumn="0" w:oddVBand="0" w:evenVBand="0" w:oddHBand="1" w:evenHBand="0" w:firstRowFirstColumn="0" w:firstRowLastColumn="0" w:lastRowFirstColumn="0" w:lastRowLastColumn="0"/>
-            </w:pPr>
-            <w:r>
-              <w:rPr>
-                <w:color w:val="404040"/>
+              <w:rPr>
+                <w:rFonts w:ascii="Courier New" w:hAnsi="Courier New" w:cs="Courier New"/>
+                <w:sz w:val="20"/>
+              </w:rPr>
+            </w:pPr>
+            <w:r>
+              <w:rPr>
+                <w:rFonts w:ascii="Courier New" w:hAnsi="Courier New" w:cs="Courier New"/>
+                <w:color w:val="404040"/>
+                <w:sz w:val="20"/>
               </w:rPr>
               <w:t>Team</w:t>
             </w:r>
             <w:r>
               <w:rPr>
+                <w:rFonts w:ascii="Courier New" w:hAnsi="Courier New" w:cs="Courier New"/>
                 <w:color w:val="404040"/>
                 <w:spacing w:val="-4"/>
+                <w:sz w:val="20"/>
               </w:rPr>
               <w:t xml:space="preserve"> </w:t>
             </w:r>
             <w:r>
               <w:rPr>
-                <w:color w:val="404040"/>
+                <w:rFonts w:ascii="Courier New" w:hAnsi="Courier New" w:cs="Courier New"/>
+                <w:color w:val="404040"/>
+                <w:sz w:val="20"/>
               </w:rPr>
               <w:t>member</w:t>
             </w:r>
@@ -3292,7 +4300,14 @@
             <w:tcW w:w="2155" w:type="dxa"/>
             <w:vMerge/>
           </w:tcPr>
-          <w:p/>
+          <w:p>
+            <w:pPr>
+              <w:rPr>
+                <w:rFonts w:ascii="Courier New" w:hAnsi="Courier New" w:cs="Courier New"/>
+                <w:sz w:val="20"/>
+              </w:rPr>
+            </w:pPr>
+          </w:p>
         </w:tc>
         <w:tc>
           <w:tcPr>
@@ -3301,12 +4316,18 @@
           <w:p>
             <w:pPr>
               <w:cnfStyle w:val="000000000000" w:firstRow="0" w:lastRow="0" w:firstColumn="0" w:lastColumn="0" w:oddVBand="0" w:evenVBand="0" w:oddHBand="0" w:evenHBand="0" w:firstRowFirstColumn="0" w:firstRowLastColumn="0" w:lastRowFirstColumn="0" w:lastRowLastColumn="0"/>
-            </w:pPr>
-            <w:r>
-              <w:rPr>
+              <w:rPr>
+                <w:rFonts w:ascii="Courier New" w:hAnsi="Courier New" w:cs="Courier New"/>
+                <w:sz w:val="20"/>
+              </w:rPr>
+            </w:pPr>
+            <w:r>
+              <w:rPr>
+                <w:rFonts w:ascii="Courier New" w:hAnsi="Courier New" w:cs="Courier New"/>
                 <w:b/>
                 <w:bCs/>
                 <w:color w:val="404040"/>
+                <w:sz w:val="20"/>
               </w:rPr>
               <w:t>Responsibilities:</w:t>
             </w:r>
@@ -3319,19 +4340,39 @@
           <w:p>
             <w:pPr>
               <w:cnfStyle w:val="000000000000" w:firstRow="0" w:lastRow="0" w:firstColumn="0" w:lastColumn="0" w:oddVBand="0" w:evenVBand="0" w:oddHBand="0" w:evenHBand="0" w:firstRowFirstColumn="0" w:firstRowLastColumn="0" w:lastRowFirstColumn="0" w:lastRowLastColumn="0"/>
-            </w:pPr>
-            <w:r>
+              <w:rPr>
+                <w:rFonts w:ascii="Courier New" w:hAnsi="Courier New" w:cs="Courier New"/>
+                <w:sz w:val="20"/>
+              </w:rPr>
+            </w:pPr>
+            <w:r>
+              <w:rPr>
+                <w:rFonts w:ascii="Courier New" w:hAnsi="Courier New" w:cs="Courier New"/>
+                <w:sz w:val="20"/>
+              </w:rPr>
               <w:t>Clarify requirements with Project Manager</w:t>
             </w:r>
           </w:p>
           <w:p>
             <w:pPr>
               <w:cnfStyle w:val="000000000000" w:firstRow="0" w:lastRow="0" w:firstColumn="0" w:lastColumn="0" w:oddVBand="0" w:evenVBand="0" w:oddHBand="0" w:evenHBand="0" w:firstRowFirstColumn="0" w:firstRowLastColumn="0" w:lastRowFirstColumn="0" w:lastRowLastColumn="0"/>
-            </w:pPr>
-            <w:r>
+              <w:rPr>
+                <w:rFonts w:ascii="Courier New" w:hAnsi="Courier New" w:cs="Courier New"/>
+                <w:sz w:val="20"/>
+              </w:rPr>
+            </w:pPr>
+            <w:r>
+              <w:rPr>
+                <w:rFonts w:ascii="Courier New" w:hAnsi="Courier New" w:cs="Courier New"/>
+                <w:sz w:val="20"/>
+              </w:rPr>
               <w:t>-</w:t>
             </w:r>
             <w:r>
+              <w:rPr>
+                <w:rFonts w:ascii="Courier New" w:hAnsi="Courier New" w:cs="Courier New"/>
+                <w:sz w:val="20"/>
+              </w:rPr>
               <w:tab/>
               <w:t>Write test case, checklist and data to test</w:t>
             </w:r>
@@ -3339,11 +4380,23 @@
           <w:p>
             <w:pPr>
               <w:cnfStyle w:val="000000000000" w:firstRow="0" w:lastRow="0" w:firstColumn="0" w:lastColumn="0" w:oddVBand="0" w:evenVBand="0" w:oddHBand="0" w:evenHBand="0" w:firstRowFirstColumn="0" w:firstRowLastColumn="0" w:lastRowFirstColumn="0" w:lastRowLastColumn="0"/>
-            </w:pPr>
-            <w:r>
+              <w:rPr>
+                <w:rFonts w:ascii="Courier New" w:hAnsi="Courier New" w:cs="Courier New"/>
+                <w:sz w:val="20"/>
+              </w:rPr>
+            </w:pPr>
+            <w:r>
+              <w:rPr>
+                <w:rFonts w:ascii="Courier New" w:hAnsi="Courier New" w:cs="Courier New"/>
+                <w:sz w:val="20"/>
+              </w:rPr>
               <w:t>-</w:t>
             </w:r>
             <w:r>
+              <w:rPr>
+                <w:rFonts w:ascii="Courier New" w:hAnsi="Courier New" w:cs="Courier New"/>
+                <w:sz w:val="20"/>
+              </w:rPr>
               <w:tab/>
               <w:t>Test API with postman tool</w:t>
             </w:r>
@@ -3351,11 +4404,23 @@
           <w:p>
             <w:pPr>
               <w:cnfStyle w:val="000000000000" w:firstRow="0" w:lastRow="0" w:firstColumn="0" w:lastColumn="0" w:oddVBand="0" w:evenVBand="0" w:oddHBand="0" w:evenHBand="0" w:firstRowFirstColumn="0" w:firstRowLastColumn="0" w:lastRowFirstColumn="0" w:lastRowLastColumn="0"/>
-            </w:pPr>
-            <w:r>
+              <w:rPr>
+                <w:rFonts w:ascii="Courier New" w:hAnsi="Courier New" w:cs="Courier New"/>
+                <w:sz w:val="20"/>
+              </w:rPr>
+            </w:pPr>
+            <w:r>
+              <w:rPr>
+                <w:rFonts w:ascii="Courier New" w:hAnsi="Courier New" w:cs="Courier New"/>
+                <w:sz w:val="20"/>
+              </w:rPr>
               <w:t>-</w:t>
             </w:r>
             <w:r>
+              <w:rPr>
+                <w:rFonts w:ascii="Courier New" w:hAnsi="Courier New" w:cs="Courier New"/>
+                <w:sz w:val="20"/>
+              </w:rPr>
               <w:tab/>
               <w:t xml:space="preserve">Test API with Davinci, Cantata, </w:t>
             </w:r>
@@ -3363,11 +4428,23 @@
           <w:p>
             <w:pPr>
               <w:cnfStyle w:val="000000000000" w:firstRow="0" w:lastRow="0" w:firstColumn="0" w:lastColumn="0" w:oddVBand="0" w:evenVBand="0" w:oddHBand="0" w:evenHBand="0" w:firstRowFirstColumn="0" w:firstRowLastColumn="0" w:lastRowFirstColumn="0" w:lastRowLastColumn="0"/>
-            </w:pPr>
-            <w:r>
+              <w:rPr>
+                <w:rFonts w:ascii="Courier New" w:hAnsi="Courier New" w:cs="Courier New"/>
+                <w:sz w:val="20"/>
+              </w:rPr>
+            </w:pPr>
+            <w:r>
+              <w:rPr>
+                <w:rFonts w:ascii="Courier New" w:hAnsi="Courier New" w:cs="Courier New"/>
+                <w:sz w:val="20"/>
+              </w:rPr>
               <w:t>-</w:t>
             </w:r>
             <w:r>
+              <w:rPr>
+                <w:rFonts w:ascii="Courier New" w:hAnsi="Courier New" w:cs="Courier New"/>
+                <w:sz w:val="20"/>
+              </w:rPr>
               <w:tab/>
               <w:t>Microsoft tools, AMDC, Enterprise Architect.</w:t>
             </w:r>
@@ -3375,11 +4452,23 @@
           <w:p>
             <w:pPr>
               <w:cnfStyle w:val="000000000000" w:firstRow="0" w:lastRow="0" w:firstColumn="0" w:lastColumn="0" w:oddVBand="0" w:evenVBand="0" w:oddHBand="0" w:evenHBand="0" w:firstRowFirstColumn="0" w:firstRowLastColumn="0" w:lastRowFirstColumn="0" w:lastRowLastColumn="0"/>
-            </w:pPr>
-            <w:r>
+              <w:rPr>
+                <w:rFonts w:ascii="Courier New" w:hAnsi="Courier New" w:cs="Courier New"/>
+                <w:sz w:val="20"/>
+              </w:rPr>
+            </w:pPr>
+            <w:r>
+              <w:rPr>
+                <w:rFonts w:ascii="Courier New" w:hAnsi="Courier New" w:cs="Courier New"/>
+                <w:sz w:val="20"/>
+              </w:rPr>
               <w:t>-</w:t>
             </w:r>
             <w:r>
+              <w:rPr>
+                <w:rFonts w:ascii="Courier New" w:hAnsi="Courier New" w:cs="Courier New"/>
+                <w:sz w:val="20"/>
+              </w:rPr>
               <w:tab/>
               <w:t>Use project tracking tool – Redmine, Jira</w:t>
             </w:r>
@@ -3387,11 +4476,23 @@
           <w:p>
             <w:pPr>
               <w:cnfStyle w:val="000000000000" w:firstRow="0" w:lastRow="0" w:firstColumn="0" w:lastColumn="0" w:oddVBand="0" w:evenVBand="0" w:oddHBand="0" w:evenHBand="0" w:firstRowFirstColumn="0" w:firstRowLastColumn="0" w:lastRowFirstColumn="0" w:lastRowLastColumn="0"/>
-            </w:pPr>
-            <w:r>
+              <w:rPr>
+                <w:rFonts w:ascii="Courier New" w:hAnsi="Courier New" w:cs="Courier New"/>
+                <w:sz w:val="20"/>
+              </w:rPr>
+            </w:pPr>
+            <w:r>
+              <w:rPr>
+                <w:rFonts w:ascii="Courier New" w:hAnsi="Courier New" w:cs="Courier New"/>
+                <w:sz w:val="20"/>
+              </w:rPr>
               <w:t>-</w:t>
             </w:r>
             <w:r>
+              <w:rPr>
+                <w:rFonts w:ascii="Courier New" w:hAnsi="Courier New" w:cs="Courier New"/>
+                <w:sz w:val="20"/>
+              </w:rPr>
               <w:tab/>
               <w:t>Experience in QA/QC workflow</w:t>
             </w:r>
@@ -3408,7 +4509,14 @@
             <w:tcW w:w="2155" w:type="dxa"/>
             <w:vMerge/>
           </w:tcPr>
-          <w:p/>
+          <w:p>
+            <w:pPr>
+              <w:rPr>
+                <w:rFonts w:ascii="Courier New" w:hAnsi="Courier New" w:cs="Courier New"/>
+                <w:sz w:val="20"/>
+              </w:rPr>
+            </w:pPr>
+          </w:p>
         </w:tc>
         <w:tc>
           <w:tcPr>
@@ -3417,12 +4525,18 @@
           <w:p>
             <w:pPr>
               <w:cnfStyle w:val="000000100000" w:firstRow="0" w:lastRow="0" w:firstColumn="0" w:lastColumn="0" w:oddVBand="0" w:evenVBand="0" w:oddHBand="1" w:evenHBand="0" w:firstRowFirstColumn="0" w:firstRowLastColumn="0" w:lastRowFirstColumn="0" w:lastRowLastColumn="0"/>
-            </w:pPr>
-            <w:r>
-              <w:rPr>
+              <w:rPr>
+                <w:rFonts w:ascii="Courier New" w:hAnsi="Courier New" w:cs="Courier New"/>
+                <w:sz w:val="20"/>
+              </w:rPr>
+            </w:pPr>
+            <w:r>
+              <w:rPr>
+                <w:rFonts w:ascii="Courier New" w:hAnsi="Courier New" w:cs="Courier New"/>
                 <w:b/>
                 <w:bCs/>
                 <w:color w:val="404040"/>
+                <w:sz w:val="20"/>
               </w:rPr>
               <w:t>Duration:</w:t>
             </w:r>
@@ -3443,27 +4557,35 @@
               <w:jc w:val="center"/>
               <w:cnfStyle w:val="000000100000" w:firstRow="0" w:lastRow="0" w:firstColumn="0" w:lastColumn="0" w:oddVBand="0" w:evenVBand="0" w:oddHBand="1" w:evenHBand="0" w:firstRowFirstColumn="0" w:firstRowLastColumn="0" w:lastRowFirstColumn="0" w:lastRowLastColumn="0"/>
               <w:rPr>
+                <w:rFonts w:ascii="Courier New" w:hAnsi="Courier New" w:cs="Courier New"/>
                 <w:bCs/>
                 <w:color w:val="404040"/>
-              </w:rPr>
-            </w:pPr>
-            <w:r>
-              <w:rPr>
-                <w:color w:val="404040"/>
+                <w:sz w:val="20"/>
+              </w:rPr>
+            </w:pPr>
+            <w:r>
+              <w:rPr>
+                <w:rFonts w:ascii="Courier New" w:hAnsi="Courier New" w:cs="Courier New"/>
+                <w:color w:val="404040"/>
+                <w:sz w:val="20"/>
               </w:rPr>
               <w:t>09/2019 –</w:t>
             </w:r>
             <w:r>
               <w:rPr>
+                <w:rFonts w:ascii="Courier New" w:hAnsi="Courier New" w:cs="Courier New"/>
                 <w:color w:val="404040"/>
                 <w:spacing w:val="-2"/>
+                <w:sz w:val="20"/>
               </w:rPr>
               <w:t xml:space="preserve"> </w:t>
             </w:r>
             <w:r>
               <w:rPr>
+                <w:rFonts w:ascii="Courier New" w:hAnsi="Courier New" w:cs="Courier New"/>
                 <w:bCs/>
                 <w:color w:val="404040"/>
+                <w:sz w:val="20"/>
               </w:rPr>
               <w:t>2/2020</w:t>
             </w:r>
@@ -3479,9 +4601,9 @@
         <w:tblLook w:val="04A0" w:firstRow="1" w:lastRow="0" w:firstColumn="1" w:lastColumn="0" w:noHBand="0" w:noVBand="1"/>
       </w:tblPr>
       <w:tblGrid>
-        <w:gridCol w:w="2092"/>
-        <w:gridCol w:w="1710"/>
-        <w:gridCol w:w="5214"/>
+        <w:gridCol w:w="1953"/>
+        <w:gridCol w:w="2257"/>
+        <w:gridCol w:w="4806"/>
       </w:tblGrid>
       <w:tr>
         <w:trPr>
@@ -3501,15 +4623,29 @@
               <w:spacing w:before="92" w:line="273" w:lineRule="auto"/>
               <w:ind w:left="69" w:right="-18"/>
               <w:rPr>
+                <w:rFonts w:ascii="Courier New" w:hAnsi="Courier New" w:cs="Courier New"/>
                 <w:b w:val="0"/>
                 <w:bCs w:val="0"/>
-              </w:rPr>
-            </w:pPr>
-            <w:r>
+                <w:sz w:val="20"/>
+              </w:rPr>
+            </w:pPr>
+            <w:r>
+              <w:rPr>
+                <w:rFonts w:ascii="Courier New" w:hAnsi="Courier New" w:cs="Courier New"/>
+                <w:sz w:val="20"/>
+              </w:rPr>
+              <w:lastRenderedPageBreak/>
               <w:t>PROJECT NAME:</w:t>
             </w:r>
           </w:p>
-          <w:p/>
+          <w:p>
+            <w:pPr>
+              <w:rPr>
+                <w:rFonts w:ascii="Courier New" w:hAnsi="Courier New" w:cs="Courier New"/>
+                <w:sz w:val="20"/>
+              </w:rPr>
+            </w:pPr>
+          </w:p>
         </w:tc>
         <w:tc>
           <w:tcPr>
@@ -3525,11 +4661,17 @@
               <w:ind w:left="828"/>
               <w:cnfStyle w:val="100000000000" w:firstRow="1" w:lastRow="0" w:firstColumn="0" w:lastColumn="0" w:oddVBand="0" w:evenVBand="0" w:oddHBand="0" w:evenHBand="0" w:firstRowFirstColumn="0" w:firstRowLastColumn="0" w:lastRowFirstColumn="0" w:lastRowLastColumn="0"/>
               <w:rPr>
+                <w:rFonts w:ascii="Courier New" w:hAnsi="Courier New" w:cs="Courier New"/>
                 <w:b w:val="0"/>
                 <w:bCs w:val="0"/>
-              </w:rPr>
-            </w:pPr>
-            <w:r>
+                <w:sz w:val="20"/>
+              </w:rPr>
+            </w:pPr>
+            <w:r>
+              <w:rPr>
+                <w:rFonts w:ascii="Courier New" w:hAnsi="Courier New" w:cs="Courier New"/>
+                <w:sz w:val="20"/>
+              </w:rPr>
               <w:t>U2A – MCAL drivers – AUTOSAR (RVC)</w:t>
             </w:r>
           </w:p>
@@ -3545,7 +4687,14 @@
             <w:tcW w:w="2155" w:type="dxa"/>
             <w:vMerge/>
           </w:tcPr>
-          <w:p/>
+          <w:p>
+            <w:pPr>
+              <w:rPr>
+                <w:rFonts w:ascii="Courier New" w:hAnsi="Courier New" w:cs="Courier New"/>
+                <w:sz w:val="20"/>
+              </w:rPr>
+            </w:pPr>
+          </w:p>
         </w:tc>
         <w:tc>
           <w:tcPr>
@@ -3554,12 +4703,18 @@
           <w:p>
             <w:pPr>
               <w:cnfStyle w:val="000000100000" w:firstRow="0" w:lastRow="0" w:firstColumn="0" w:lastColumn="0" w:oddVBand="0" w:evenVBand="0" w:oddHBand="1" w:evenHBand="0" w:firstRowFirstColumn="0" w:firstRowLastColumn="0" w:lastRowFirstColumn="0" w:lastRowLastColumn="0"/>
-            </w:pPr>
-            <w:r>
-              <w:rPr>
+              <w:rPr>
+                <w:rFonts w:ascii="Courier New" w:hAnsi="Courier New" w:cs="Courier New"/>
+                <w:sz w:val="20"/>
+              </w:rPr>
+            </w:pPr>
+            <w:r>
+              <w:rPr>
+                <w:rFonts w:ascii="Courier New" w:hAnsi="Courier New" w:cs="Courier New"/>
                 <w:b/>
                 <w:bCs/>
                 <w:color w:val="404040"/>
+                <w:sz w:val="20"/>
               </w:rPr>
               <w:t>Position:</w:t>
             </w:r>
@@ -3572,23 +4727,33 @@
           <w:p>
             <w:pPr>
               <w:cnfStyle w:val="000000100000" w:firstRow="0" w:lastRow="0" w:firstColumn="0" w:lastColumn="0" w:oddVBand="0" w:evenVBand="0" w:oddHBand="1" w:evenHBand="0" w:firstRowFirstColumn="0" w:firstRowLastColumn="0" w:lastRowFirstColumn="0" w:lastRowLastColumn="0"/>
-            </w:pPr>
-            <w:r>
-              <w:rPr>
-                <w:color w:val="404040"/>
+              <w:rPr>
+                <w:rFonts w:ascii="Courier New" w:hAnsi="Courier New" w:cs="Courier New"/>
+                <w:sz w:val="20"/>
+              </w:rPr>
+            </w:pPr>
+            <w:r>
+              <w:rPr>
+                <w:rFonts w:ascii="Courier New" w:hAnsi="Courier New" w:cs="Courier New"/>
+                <w:color w:val="404040"/>
+                <w:sz w:val="20"/>
               </w:rPr>
               <w:t>Team</w:t>
             </w:r>
             <w:r>
               <w:rPr>
+                <w:rFonts w:ascii="Courier New" w:hAnsi="Courier New" w:cs="Courier New"/>
                 <w:color w:val="404040"/>
                 <w:spacing w:val="-4"/>
+                <w:sz w:val="20"/>
               </w:rPr>
               <w:t xml:space="preserve"> </w:t>
             </w:r>
             <w:r>
               <w:rPr>
-                <w:color w:val="404040"/>
+                <w:rFonts w:ascii="Courier New" w:hAnsi="Courier New" w:cs="Courier New"/>
+                <w:color w:val="404040"/>
+                <w:sz w:val="20"/>
               </w:rPr>
               <w:t>member</w:t>
             </w:r>
@@ -3602,7 +4767,14 @@
             <w:tcW w:w="2155" w:type="dxa"/>
             <w:vMerge/>
           </w:tcPr>
-          <w:p/>
+          <w:p>
+            <w:pPr>
+              <w:rPr>
+                <w:rFonts w:ascii="Courier New" w:hAnsi="Courier New" w:cs="Courier New"/>
+                <w:sz w:val="20"/>
+              </w:rPr>
+            </w:pPr>
+          </w:p>
         </w:tc>
         <w:tc>
           <w:tcPr>
@@ -3611,12 +4783,18 @@
           <w:p>
             <w:pPr>
               <w:cnfStyle w:val="000000000000" w:firstRow="0" w:lastRow="0" w:firstColumn="0" w:lastColumn="0" w:oddVBand="0" w:evenVBand="0" w:oddHBand="0" w:evenHBand="0" w:firstRowFirstColumn="0" w:firstRowLastColumn="0" w:lastRowFirstColumn="0" w:lastRowLastColumn="0"/>
-            </w:pPr>
-            <w:r>
-              <w:rPr>
+              <w:rPr>
+                <w:rFonts w:ascii="Courier New" w:hAnsi="Courier New" w:cs="Courier New"/>
+                <w:sz w:val="20"/>
+              </w:rPr>
+            </w:pPr>
+            <w:r>
+              <w:rPr>
+                <w:rFonts w:ascii="Courier New" w:hAnsi="Courier New" w:cs="Courier New"/>
                 <w:b/>
                 <w:bCs/>
                 <w:color w:val="404040"/>
+                <w:sz w:val="20"/>
               </w:rPr>
               <w:t>Responsibilities:</w:t>
             </w:r>
@@ -3629,19 +4807,39 @@
           <w:p>
             <w:pPr>
               <w:cnfStyle w:val="000000000000" w:firstRow="0" w:lastRow="0" w:firstColumn="0" w:lastColumn="0" w:oddVBand="0" w:evenVBand="0" w:oddHBand="0" w:evenHBand="0" w:firstRowFirstColumn="0" w:firstRowLastColumn="0" w:lastRowFirstColumn="0" w:lastRowLastColumn="0"/>
-            </w:pPr>
-            <w:r>
+              <w:rPr>
+                <w:rFonts w:ascii="Courier New" w:hAnsi="Courier New" w:cs="Courier New"/>
+                <w:sz w:val="20"/>
+              </w:rPr>
+            </w:pPr>
+            <w:r>
+              <w:rPr>
+                <w:rFonts w:ascii="Courier New" w:hAnsi="Courier New" w:cs="Courier New"/>
+                <w:sz w:val="20"/>
+              </w:rPr>
               <w:t>Clarify requirements with Project Manager</w:t>
             </w:r>
           </w:p>
           <w:p>
             <w:pPr>
               <w:cnfStyle w:val="000000000000" w:firstRow="0" w:lastRow="0" w:firstColumn="0" w:lastColumn="0" w:oddVBand="0" w:evenVBand="0" w:oddHBand="0" w:evenHBand="0" w:firstRowFirstColumn="0" w:firstRowLastColumn="0" w:lastRowFirstColumn="0" w:lastRowLastColumn="0"/>
-            </w:pPr>
-            <w:r>
+              <w:rPr>
+                <w:rFonts w:ascii="Courier New" w:hAnsi="Courier New" w:cs="Courier New"/>
+                <w:sz w:val="20"/>
+              </w:rPr>
+            </w:pPr>
+            <w:r>
+              <w:rPr>
+                <w:rFonts w:ascii="Courier New" w:hAnsi="Courier New" w:cs="Courier New"/>
+                <w:sz w:val="20"/>
+              </w:rPr>
               <w:t>-</w:t>
             </w:r>
             <w:r>
+              <w:rPr>
+                <w:rFonts w:ascii="Courier New" w:hAnsi="Courier New" w:cs="Courier New"/>
+                <w:sz w:val="20"/>
+              </w:rPr>
               <w:tab/>
               <w:t>Write test case, checklist and data to test</w:t>
             </w:r>
@@ -3649,11 +4847,23 @@
           <w:p>
             <w:pPr>
               <w:cnfStyle w:val="000000000000" w:firstRow="0" w:lastRow="0" w:firstColumn="0" w:lastColumn="0" w:oddVBand="0" w:evenVBand="0" w:oddHBand="0" w:evenHBand="0" w:firstRowFirstColumn="0" w:firstRowLastColumn="0" w:lastRowFirstColumn="0" w:lastRowLastColumn="0"/>
-            </w:pPr>
-            <w:r>
+              <w:rPr>
+                <w:rFonts w:ascii="Courier New" w:hAnsi="Courier New" w:cs="Courier New"/>
+                <w:sz w:val="20"/>
+              </w:rPr>
+            </w:pPr>
+            <w:r>
+              <w:rPr>
+                <w:rFonts w:ascii="Courier New" w:hAnsi="Courier New" w:cs="Courier New"/>
+                <w:sz w:val="20"/>
+              </w:rPr>
               <w:t>-</w:t>
             </w:r>
             <w:r>
+              <w:rPr>
+                <w:rFonts w:ascii="Courier New" w:hAnsi="Courier New" w:cs="Courier New"/>
+                <w:sz w:val="20"/>
+              </w:rPr>
               <w:tab/>
               <w:t>Test API with postman tool</w:t>
             </w:r>
@@ -3661,11 +4871,23 @@
           <w:p>
             <w:pPr>
               <w:cnfStyle w:val="000000000000" w:firstRow="0" w:lastRow="0" w:firstColumn="0" w:lastColumn="0" w:oddVBand="0" w:evenVBand="0" w:oddHBand="0" w:evenHBand="0" w:firstRowFirstColumn="0" w:firstRowLastColumn="0" w:lastRowFirstColumn="0" w:lastRowLastColumn="0"/>
-            </w:pPr>
-            <w:r>
+              <w:rPr>
+                <w:rFonts w:ascii="Courier New" w:hAnsi="Courier New" w:cs="Courier New"/>
+                <w:sz w:val="20"/>
+              </w:rPr>
+            </w:pPr>
+            <w:r>
+              <w:rPr>
+                <w:rFonts w:ascii="Courier New" w:hAnsi="Courier New" w:cs="Courier New"/>
+                <w:sz w:val="20"/>
+              </w:rPr>
               <w:t>-</w:t>
             </w:r>
             <w:r>
+              <w:rPr>
+                <w:rFonts w:ascii="Courier New" w:hAnsi="Courier New" w:cs="Courier New"/>
+                <w:sz w:val="20"/>
+              </w:rPr>
               <w:tab/>
               <w:t xml:space="preserve">Test API with Davinci, Cantata, </w:t>
             </w:r>
@@ -3673,11 +4895,23 @@
           <w:p>
             <w:pPr>
               <w:cnfStyle w:val="000000000000" w:firstRow="0" w:lastRow="0" w:firstColumn="0" w:lastColumn="0" w:oddVBand="0" w:evenVBand="0" w:oddHBand="0" w:evenHBand="0" w:firstRowFirstColumn="0" w:firstRowLastColumn="0" w:lastRowFirstColumn="0" w:lastRowLastColumn="0"/>
-            </w:pPr>
-            <w:r>
+              <w:rPr>
+                <w:rFonts w:ascii="Courier New" w:hAnsi="Courier New" w:cs="Courier New"/>
+                <w:sz w:val="20"/>
+              </w:rPr>
+            </w:pPr>
+            <w:r>
+              <w:rPr>
+                <w:rFonts w:ascii="Courier New" w:hAnsi="Courier New" w:cs="Courier New"/>
+                <w:sz w:val="20"/>
+              </w:rPr>
               <w:t>-</w:t>
             </w:r>
             <w:r>
+              <w:rPr>
+                <w:rFonts w:ascii="Courier New" w:hAnsi="Courier New" w:cs="Courier New"/>
+                <w:sz w:val="20"/>
+              </w:rPr>
               <w:tab/>
               <w:t>Microsoft tools, AMDC, Enterprise Architect.</w:t>
             </w:r>
@@ -3685,11 +4919,23 @@
           <w:p>
             <w:pPr>
               <w:cnfStyle w:val="000000000000" w:firstRow="0" w:lastRow="0" w:firstColumn="0" w:lastColumn="0" w:oddVBand="0" w:evenVBand="0" w:oddHBand="0" w:evenHBand="0" w:firstRowFirstColumn="0" w:firstRowLastColumn="0" w:lastRowFirstColumn="0" w:lastRowLastColumn="0"/>
-            </w:pPr>
-            <w:r>
+              <w:rPr>
+                <w:rFonts w:ascii="Courier New" w:hAnsi="Courier New" w:cs="Courier New"/>
+                <w:sz w:val="20"/>
+              </w:rPr>
+            </w:pPr>
+            <w:r>
+              <w:rPr>
+                <w:rFonts w:ascii="Courier New" w:hAnsi="Courier New" w:cs="Courier New"/>
+                <w:sz w:val="20"/>
+              </w:rPr>
               <w:t>-</w:t>
             </w:r>
             <w:r>
+              <w:rPr>
+                <w:rFonts w:ascii="Courier New" w:hAnsi="Courier New" w:cs="Courier New"/>
+                <w:sz w:val="20"/>
+              </w:rPr>
               <w:tab/>
               <w:t>Use project tracking tool – Redmine, Jira</w:t>
             </w:r>
@@ -3697,11 +4943,23 @@
           <w:p>
             <w:pPr>
               <w:cnfStyle w:val="000000000000" w:firstRow="0" w:lastRow="0" w:firstColumn="0" w:lastColumn="0" w:oddVBand="0" w:evenVBand="0" w:oddHBand="0" w:evenHBand="0" w:firstRowFirstColumn="0" w:firstRowLastColumn="0" w:lastRowFirstColumn="0" w:lastRowLastColumn="0"/>
-            </w:pPr>
-            <w:r>
+              <w:rPr>
+                <w:rFonts w:ascii="Courier New" w:hAnsi="Courier New" w:cs="Courier New"/>
+                <w:sz w:val="20"/>
+              </w:rPr>
+            </w:pPr>
+            <w:r>
+              <w:rPr>
+                <w:rFonts w:ascii="Courier New" w:hAnsi="Courier New" w:cs="Courier New"/>
+                <w:sz w:val="20"/>
+              </w:rPr>
               <w:t>-</w:t>
             </w:r>
             <w:r>
+              <w:rPr>
+                <w:rFonts w:ascii="Courier New" w:hAnsi="Courier New" w:cs="Courier New"/>
+                <w:sz w:val="20"/>
+              </w:rPr>
               <w:tab/>
               <w:t>Experience in QA/QC workflow</w:t>
             </w:r>
@@ -3718,7 +4976,14 @@
             <w:tcW w:w="2155" w:type="dxa"/>
             <w:vMerge/>
           </w:tcPr>
-          <w:p/>
+          <w:p>
+            <w:pPr>
+              <w:rPr>
+                <w:rFonts w:ascii="Courier New" w:hAnsi="Courier New" w:cs="Courier New"/>
+                <w:sz w:val="20"/>
+              </w:rPr>
+            </w:pPr>
+          </w:p>
         </w:tc>
         <w:tc>
           <w:tcPr>
@@ -3727,12 +4992,18 @@
           <w:p>
             <w:pPr>
               <w:cnfStyle w:val="000000100000" w:firstRow="0" w:lastRow="0" w:firstColumn="0" w:lastColumn="0" w:oddVBand="0" w:evenVBand="0" w:oddHBand="1" w:evenHBand="0" w:firstRowFirstColumn="0" w:firstRowLastColumn="0" w:lastRowFirstColumn="0" w:lastRowLastColumn="0"/>
-            </w:pPr>
-            <w:r>
-              <w:rPr>
+              <w:rPr>
+                <w:rFonts w:ascii="Courier New" w:hAnsi="Courier New" w:cs="Courier New"/>
+                <w:sz w:val="20"/>
+              </w:rPr>
+            </w:pPr>
+            <w:r>
+              <w:rPr>
+                <w:rFonts w:ascii="Courier New" w:hAnsi="Courier New" w:cs="Courier New"/>
                 <w:b/>
                 <w:bCs/>
                 <w:color w:val="404040"/>
+                <w:sz w:val="20"/>
               </w:rPr>
               <w:t>Duration:</w:t>
             </w:r>
@@ -3753,25 +5024,33 @@
               <w:jc w:val="center"/>
               <w:cnfStyle w:val="000000100000" w:firstRow="0" w:lastRow="0" w:firstColumn="0" w:lastColumn="0" w:oddVBand="0" w:evenVBand="0" w:oddHBand="1" w:evenHBand="0" w:firstRowFirstColumn="0" w:firstRowLastColumn="0" w:lastRowFirstColumn="0" w:lastRowLastColumn="0"/>
               <w:rPr>
-                <w:color w:val="404040"/>
-              </w:rPr>
-            </w:pPr>
-            <w:r>
-              <w:rPr>
-                <w:color w:val="404040"/>
+                <w:rFonts w:ascii="Courier New" w:hAnsi="Courier New" w:cs="Courier New"/>
+                <w:color w:val="404040"/>
+                <w:sz w:val="20"/>
+              </w:rPr>
+            </w:pPr>
+            <w:r>
+              <w:rPr>
+                <w:rFonts w:ascii="Courier New" w:hAnsi="Courier New" w:cs="Courier New"/>
+                <w:color w:val="404040"/>
+                <w:sz w:val="20"/>
               </w:rPr>
               <w:t>06/2019 –</w:t>
             </w:r>
             <w:r>
               <w:rPr>
+                <w:rFonts w:ascii="Courier New" w:hAnsi="Courier New" w:cs="Courier New"/>
                 <w:color w:val="404040"/>
                 <w:spacing w:val="-1"/>
+                <w:sz w:val="20"/>
               </w:rPr>
               <w:t xml:space="preserve"> </w:t>
             </w:r>
             <w:r>
               <w:rPr>
-                <w:color w:val="404040"/>
+                <w:rFonts w:ascii="Courier New" w:hAnsi="Courier New" w:cs="Courier New"/>
+                <w:color w:val="404040"/>
+                <w:sz w:val="20"/>
               </w:rPr>
               <w:t>09/2019</w:t>
             </w:r>
@@ -3781,7 +5060,7 @@
     </w:tbl>
     <w:p/>
     <w:sectPr>
-      <w:footerReference w:type="default" r:id="rId33"/>
+      <w:footerReference w:type="default" r:id="rId32"/>
       <w:pgSz w:w="11906" w:h="16838" w:code="9"/>
       <w:pgMar w:top="1440" w:right="1440" w:bottom="1440" w:left="1440" w:header="720" w:footer="720" w:gutter="0"/>
       <w:cols w:space="720"/>
@@ -3858,6 +5137,7 @@
             <w:dataBinding w:prefixMappings="xmlns:ns0='http://purl.org/dc/elements/1.1/' xmlns:ns1='http://schemas.openxmlformats.org/package/2006/metadata/core-properties' " w:xpath="/ns1:coreProperties[1]/ns0:creator[1]" w:storeItemID="{6C3C8BC8-F283-45AE-878A-BAB7291924A1}"/>
             <w:text/>
           </w:sdtPr>
+          <w:sdtEndPr/>
           <w:sdtContent>
             <w:p>
               <w:pPr>
@@ -3920,7 +5200,7 @@
               <w:noProof/>
               <w:color w:val="FFFFFF" w:themeColor="background1"/>
             </w:rPr>
-            <w:t>2</w:t>
+            <w:t>1</w:t>
           </w:r>
           <w:r>
             <w:rPr>
@@ -4631,9 +5911,33 @@
       <w:szCs w:val="26"/>
     </w:rPr>
   </w:style>
+  <w:style w:type="paragraph" w:styleId="Heading3">
+    <w:name w:val="heading 3"/>
+    <w:basedOn w:val="Normal"/>
+    <w:next w:val="Normal"/>
+    <w:link w:val="Heading3Char"/>
+    <w:uiPriority w:val="9"/>
+    <w:semiHidden/>
+    <w:unhideWhenUsed/>
+    <w:qFormat/>
+    <w:rsid w:val="000913C6"/>
+    <w:pPr>
+      <w:keepNext/>
+      <w:keepLines/>
+      <w:spacing w:before="40" w:after="0"/>
+      <w:outlineLvl w:val="2"/>
+    </w:pPr>
+    <w:rPr>
+      <w:rFonts w:asciiTheme="majorHAnsi" w:eastAsiaTheme="majorEastAsia" w:hAnsiTheme="majorHAnsi" w:cstheme="majorBidi"/>
+      <w:color w:val="1F4D78" w:themeColor="accent1" w:themeShade="7F"/>
+      <w:sz w:val="24"/>
+      <w:szCs w:val="24"/>
+    </w:rPr>
+  </w:style>
   <w:style w:type="character" w:default="1" w:styleId="DefaultParagraphFont">
     <w:name w:val="Default Paragraph Font"/>
     <w:uiPriority w:val="1"/>
+    <w:semiHidden/>
     <w:unhideWhenUsed/>
   </w:style>
   <w:style w:type="table" w:default="1" w:styleId="TableNormal">
@@ -5097,6 +6401,62 @@
     <w:uiPriority w:val="99"/>
     <w:rsid w:val="009E6148"/>
   </w:style>
+  <w:style w:type="character" w:customStyle="1" w:styleId="Heading3Char">
+    <w:name w:val="Heading 3 Char"/>
+    <w:basedOn w:val="DefaultParagraphFont"/>
+    <w:link w:val="Heading3"/>
+    <w:uiPriority w:val="9"/>
+    <w:semiHidden/>
+    <w:rsid w:val="000913C6"/>
+    <w:rPr>
+      <w:rFonts w:asciiTheme="majorHAnsi" w:eastAsiaTheme="majorEastAsia" w:hAnsiTheme="majorHAnsi" w:cstheme="majorBidi"/>
+      <w:color w:val="1F4D78" w:themeColor="accent1" w:themeShade="7F"/>
+      <w:sz w:val="24"/>
+      <w:szCs w:val="24"/>
+    </w:rPr>
+  </w:style>
+  <w:style w:type="character" w:styleId="FollowedHyperlink">
+    <w:name w:val="FollowedHyperlink"/>
+    <w:basedOn w:val="DefaultParagraphFont"/>
+    <w:uiPriority w:val="99"/>
+    <w:semiHidden/>
+    <w:unhideWhenUsed/>
+    <w:rsid w:val="00C700A4"/>
+    <w:rPr>
+      <w:color w:val="954F72" w:themeColor="followedHyperlink"/>
+      <w:u w:val="single"/>
+    </w:rPr>
+  </w:style>
+  <w:style w:type="paragraph" w:styleId="BalloonText">
+    <w:name w:val="Balloon Text"/>
+    <w:basedOn w:val="Normal"/>
+    <w:link w:val="BalloonTextChar"/>
+    <w:uiPriority w:val="99"/>
+    <w:semiHidden/>
+    <w:unhideWhenUsed/>
+    <w:rsid w:val="00C06571"/>
+    <w:pPr>
+      <w:spacing w:after="0" w:line="240" w:lineRule="auto"/>
+    </w:pPr>
+    <w:rPr>
+      <w:rFonts w:ascii="Segoe UI" w:hAnsi="Segoe UI" w:cs="Segoe UI"/>
+      <w:sz w:val="18"/>
+      <w:szCs w:val="18"/>
+    </w:rPr>
+  </w:style>
+  <w:style w:type="character" w:customStyle="1" w:styleId="BalloonTextChar">
+    <w:name w:val="Balloon Text Char"/>
+    <w:basedOn w:val="DefaultParagraphFont"/>
+    <w:link w:val="BalloonText"/>
+    <w:uiPriority w:val="99"/>
+    <w:semiHidden/>
+    <w:rsid w:val="00C06571"/>
+    <w:rPr>
+      <w:rFonts w:ascii="Segoe UI" w:hAnsi="Segoe UI" w:cs="Segoe UI"/>
+      <w:sz w:val="18"/>
+      <w:szCs w:val="18"/>
+    </w:rPr>
+  </w:style>
 </w:styles>
 </file>
 
@@ -5181,6 +6541,13 @@
     <w:pitch w:val="variable"/>
     <w:sig w:usb0="E4002EFF" w:usb1="C000247B" w:usb2="00000009" w:usb3="00000000" w:csb0="000001FF" w:csb1="00000000"/>
   </w:font>
+  <w:font w:name="Segoe UI">
+    <w:panose1 w:val="020B0502040204020203"/>
+    <w:charset w:val="00"/>
+    <w:family w:val="swiss"/>
+    <w:pitch w:val="variable"/>
+    <w:sig w:usb0="E4002EFF" w:usb1="C000E47F" w:usb2="00000009" w:usb3="00000000" w:csb0="000001FF" w:csb1="00000000"/>
+  </w:font>
 </w:fonts>
 </file>
 
@@ -5200,6 +6567,8 @@
   <w:rsids>
     <w:rsidRoot w:val="00393406"/>
     <w:rsid w:val="00393406"/>
+    <w:rsid w:val="00785731"/>
+    <w:rsid w:val="00833B13"/>
     <w:rsid w:val="00872513"/>
   </w:rsids>
   <m:mathPr>
@@ -5928,7 +7297,7 @@
 </file>
 
 <file path=customXml/itemProps1.xml><?xml version="1.0" encoding="utf-8"?>
-<ds:datastoreItem xmlns:ds="http://schemas.openxmlformats.org/officeDocument/2006/customXml" ds:itemID="{D551DD1C-F4BF-45E2-BAC0-C63ECC249C5D}">
+<ds:datastoreItem xmlns:ds="http://schemas.openxmlformats.org/officeDocument/2006/customXml" ds:itemID="{3E64639B-F570-444E-BEC5-385F22979AED}">
   <ds:schemaRefs>
     <ds:schemaRef ds:uri="http://schemas.openxmlformats.org/officeDocument/2006/bibliography"/>
   </ds:schemaRefs>

</xml_diff>